<commit_message>
done part1 and part2 for new enterprice
</commit_message>
<xml_diff>
--- a/Карельский окатыш исследование.docx
+++ b/Карельский окатыш исследование.docx
@@ -222,16 +222,35 @@
         <w:jc w:val="center"/>
         <w:rPr>
           <w:szCs w:val="28"/>
-        </w:rPr>
-      </w:pPr>
-      <w:proofErr w:type="spellStart"/>
-      <w:r>
-        <w:rPr>
-          <w:szCs w:val="28"/>
-        </w:rPr>
-        <w:t>Сампо.ру</w:t>
-      </w:r>
-      <w:proofErr w:type="spellEnd"/>
+          <w:lang w:val="en-US"/>
+        </w:rPr>
+      </w:pPr>
+      <w:r>
+        <w:rPr>
+          <w:szCs w:val="28"/>
+        </w:rPr>
+        <w:t xml:space="preserve">АО </w:t>
+      </w:r>
+      <w:r>
+        <w:rPr>
+          <w:szCs w:val="28"/>
+          <w:lang w:val="en-US"/>
+        </w:rPr>
+        <w:t>“</w:t>
+      </w:r>
+      <w:r>
+        <w:rPr>
+          <w:szCs w:val="28"/>
+        </w:rPr>
+        <w:t>Карельский окатыш</w:t>
+      </w:r>
+      <w:r>
+        <w:rPr>
+          <w:szCs w:val="28"/>
+          <w:lang w:val="en-US"/>
+        </w:rPr>
+        <w:t>”</w:t>
+      </w:r>
     </w:p>
     <w:p>
       <w:pPr>
@@ -244,7 +263,13 @@
         <w:rPr>
           <w:szCs w:val="28"/>
         </w:rPr>
-        <w:t xml:space="preserve">                                                                                 </w:t>
+        <w:t xml:space="preserve">                                                         </w:t>
+      </w:r>
+      <w:r>
+        <w:rPr>
+          <w:szCs w:val="28"/>
+        </w:rPr>
+        <w:t xml:space="preserve">                        </w:t>
       </w:r>
       <w:r>
         <w:rPr>
@@ -367,6 +392,12 @@
           <w:szCs w:val="28"/>
         </w:rPr>
       </w:pPr>
+      <w:r>
+        <w:rPr>
+          <w:szCs w:val="28"/>
+        </w:rPr>
+        <w:t>И. О. Левицкий</w:t>
+      </w:r>
     </w:p>
     <w:p>
       <w:pPr>
@@ -537,7 +568,19 @@
         <w:rPr>
           <w:szCs w:val="28"/>
         </w:rPr>
-        <w:t xml:space="preserve">Петрозаводск — 2022  </w:t>
+        <w:t>Петрозаводск — 202</w:t>
+      </w:r>
+      <w:r>
+        <w:rPr>
+          <w:szCs w:val="28"/>
+        </w:rPr>
+        <w:t>4</w:t>
+      </w:r>
+      <w:r>
+        <w:rPr>
+          <w:szCs w:val="28"/>
+        </w:rPr>
+        <w:t xml:space="preserve">  </w:t>
       </w:r>
     </w:p>
     <w:sdt>
@@ -1660,53 +1703,7 @@
         <w:rPr>
           <w:lang w:eastAsia="zh-CN"/>
         </w:rPr>
-        <w:t>ООО "</w:t>
-      </w:r>
-      <w:proofErr w:type="spellStart"/>
-      <w:r>
-        <w:rPr>
-          <w:lang w:eastAsia="zh-CN"/>
-        </w:rPr>
-        <w:t>Связьсервис</w:t>
-      </w:r>
-      <w:proofErr w:type="spellEnd"/>
-      <w:r>
-        <w:rPr>
-          <w:lang w:eastAsia="zh-CN"/>
-        </w:rPr>
-        <w:t>" (</w:t>
-      </w:r>
-      <w:proofErr w:type="spellStart"/>
-      <w:r>
-        <w:rPr>
-          <w:lang w:eastAsia="zh-CN"/>
-        </w:rPr>
-        <w:t>Сампо.ру</w:t>
-      </w:r>
-      <w:proofErr w:type="spellEnd"/>
-      <w:r>
-        <w:rPr>
-          <w:lang w:eastAsia="zh-CN"/>
-        </w:rPr>
-        <w:t>) представляет собой иерархическую структуру управления с выраженной централизацией</w:t>
-      </w:r>
-      <w:r>
-        <w:rPr>
-          <w:lang w:eastAsia="zh-CN"/>
-        </w:rPr>
-        <w:t xml:space="preserve">, </w:t>
-      </w:r>
-      <w:r>
-        <w:rPr>
-          <w:lang w:eastAsia="zh-CN"/>
-        </w:rPr>
-        <w:t>что позволяет эффективно координировать работу всех подразделений</w:t>
-      </w:r>
-      <w:r>
-        <w:rPr>
-          <w:lang w:eastAsia="zh-CN"/>
-        </w:rPr>
-        <w:t>. Все ключевые решения принимаются руководством компании в соответствии с политикой основного владельца – ПАО "Башинформсвязь".</w:t>
+        <w:t>Во главе компании располагается руководство. Оно управляет восьмью основными отделами. Они разделены на две группы.</w:t>
       </w:r>
     </w:p>
     <w:p>
@@ -1724,13 +1721,10 @@
         <w:pStyle w:val="a5"/>
       </w:pPr>
       <w:r>
-        <w:t>Ор</w:t>
-      </w:r>
-      <w:r>
-        <w:t>г</w:t>
-      </w:r>
-      <w:r>
-        <w:t>анизация включает в себя следующие звенья:</w:t>
+        <w:t>Первая группа включает в себя</w:t>
+      </w:r>
+      <w:r>
+        <w:t>:</w:t>
       </w:r>
     </w:p>
     <w:p>
@@ -1742,10 +1736,7 @@
         </w:numPr>
       </w:pPr>
       <w:r>
-        <w:t>Во главе организации находится генеральный(управляющий) директор</w:t>
-      </w:r>
-      <w:r>
-        <w:t>.</w:t>
+        <w:t>Дирекция по работе с персоналом</w:t>
       </w:r>
     </w:p>
     <w:p>
@@ -1757,19 +1748,7 @@
         </w:numPr>
       </w:pPr>
       <w:r>
-        <w:t>Технический отдел</w:t>
-      </w:r>
-      <w:r>
-        <w:t xml:space="preserve"> </w:t>
-      </w:r>
-      <w:r>
-        <w:t>(</w:t>
-      </w:r>
-      <w:r>
-        <w:t>Сервисный центр</w:t>
-      </w:r>
-      <w:r>
-        <w:t>)</w:t>
+        <w:t>Бухгалтерия</w:t>
       </w:r>
     </w:p>
     <w:p>
@@ -1781,7 +1760,7 @@
         </w:numPr>
       </w:pPr>
       <w:r>
-        <w:t>Отдел продаж и обслуживания клиентов</w:t>
+        <w:t>Дирекция по обеспечению бизнеса</w:t>
       </w:r>
     </w:p>
     <w:p>
@@ -1793,7 +1772,24 @@
         </w:numPr>
       </w:pPr>
       <w:r>
-        <w:t>Бухгалтерия</w:t>
+        <w:t>У</w:t>
+      </w:r>
+      <w:r>
+        <w:t>правлени</w:t>
+      </w:r>
+      <w:r>
+        <w:t xml:space="preserve">е </w:t>
+      </w:r>
+      <w:r>
+        <w:t>по закупкам</w:t>
+      </w:r>
+    </w:p>
+    <w:p>
+      <w:pPr>
+        <w:pStyle w:val="a5"/>
+      </w:pPr>
+      <w:r>
+        <w:t>Вторая группа включает в себя:</w:t>
       </w:r>
     </w:p>
     <w:p>
@@ -1805,43 +1801,7 @@
         </w:numPr>
       </w:pPr>
       <w:r>
-        <w:t>IT-отдел</w:t>
-      </w:r>
-    </w:p>
-    <w:p>
-      <w:pPr>
-        <w:pStyle w:val="3"/>
-      </w:pPr>
-      <w:bookmarkStart w:id="4" w:name="_Toc191996270"/>
-      <w:r>
-        <w:t>Структура управления</w:t>
-      </w:r>
-      <w:bookmarkEnd w:id="4"/>
-    </w:p>
-    <w:p>
-      <w:pPr>
-        <w:pStyle w:val="a5"/>
-        <w:rPr>
-          <w:lang w:eastAsia="zh-CN"/>
-        </w:rPr>
-      </w:pPr>
-      <w:r>
-        <w:rPr>
-          <w:lang w:eastAsia="zh-CN"/>
-        </w:rPr>
-        <w:t xml:space="preserve">Структура </w:t>
-      </w:r>
-      <w:r>
-        <w:rPr>
-          <w:lang w:eastAsia="zh-CN"/>
-        </w:rPr>
-        <w:t xml:space="preserve">управления </w:t>
-      </w:r>
-      <w:r>
-        <w:rPr>
-          <w:lang w:eastAsia="zh-CN"/>
-        </w:rPr>
-        <w:t>представлена на схеме 1.</w:t>
+        <w:t>Управление транспорта</w:t>
       </w:r>
     </w:p>
     <w:p>
@@ -1853,13 +1813,7 @@
         </w:numPr>
       </w:pPr>
       <w:r>
-        <w:t xml:space="preserve">Генеральный </w:t>
-      </w:r>
-      <w:r>
-        <w:t>директор – высшее руководство компании, ответственное за её управление</w:t>
-      </w:r>
-      <w:r>
-        <w:t>.</w:t>
+        <w:t>Ремонтное управление</w:t>
       </w:r>
     </w:p>
     <w:p>
@@ -1871,22 +1825,7 @@
         </w:numPr>
       </w:pPr>
       <w:r>
-        <w:t>Технический отдел</w:t>
-      </w:r>
-      <w:r>
-        <w:t xml:space="preserve"> (</w:t>
-      </w:r>
-      <w:r>
-        <w:t>Сервисный центр</w:t>
-      </w:r>
-      <w:r>
-        <w:t>)</w:t>
-      </w:r>
-      <w:r>
-        <w:t xml:space="preserve"> отвечает за эксплуатацию и обслуживание сетевой инфраструктуры</w:t>
-      </w:r>
-      <w:r>
-        <w:t>, отвечает за подключение новых клиентов</w:t>
+        <w:t>Дробильно-обогатительная фабрика</w:t>
       </w:r>
     </w:p>
     <w:p>
@@ -1898,63 +1837,35 @@
         </w:numPr>
       </w:pPr>
       <w:r>
+        <w:t>Рудоуправление</w:t>
+      </w:r>
+    </w:p>
+    <w:p>
+      <w:pPr>
+        <w:pStyle w:val="a5"/>
+      </w:pPr>
+      <w:r>
+        <w:t>Структура организации изображена на рисунке 1.</w:t>
+      </w:r>
+    </w:p>
+    <w:p>
+      <w:pPr>
+        <w:pStyle w:val="a5"/>
+        <w:keepNext/>
+        <w:jc w:val="center"/>
+      </w:pPr>
+      <w:r>
+        <w:rPr>
+          <w:noProof/>
+          <w:szCs w:val="28"/>
+          <w:lang w:eastAsia="ru-RU"/>
+        </w:rPr>
         <w:lastRenderedPageBreak/>
-        <w:t>Отдел продаж и обслуживания клиентов</w:t>
-      </w:r>
-      <w:r>
-        <w:t xml:space="preserve"> </w:t>
-      </w:r>
-      <w:r>
-        <w:t>занимается привлечением новых клиентов и поддержкой существующих</w:t>
-      </w:r>
-      <w:r>
-        <w:t>, тарифными планами и рекламой</w:t>
-      </w:r>
-    </w:p>
-    <w:p>
-      <w:pPr>
-        <w:pStyle w:val="a5"/>
-        <w:numPr>
-          <w:ilvl w:val="0"/>
-          <w:numId w:val="6"/>
-        </w:numPr>
-      </w:pPr>
-      <w:r>
-        <w:t>Бухгалтерия</w:t>
-      </w:r>
-      <w:r>
-        <w:t xml:space="preserve"> – </w:t>
-      </w:r>
-      <w:r>
-        <w:t>ведет финансовый учет и отчетность</w:t>
-      </w:r>
-    </w:p>
-    <w:p>
-      <w:pPr>
-        <w:pStyle w:val="a5"/>
-        <w:numPr>
-          <w:ilvl w:val="0"/>
-          <w:numId w:val="6"/>
-        </w:numPr>
-      </w:pPr>
-      <w:r>
-        <w:t>IT-отдел занимается разработкой и поддержкой программного обеспечения, обеспечением работы серверов и безопасности данных</w:t>
-      </w:r>
-    </w:p>
-    <w:p>
-      <w:pPr>
-        <w:pStyle w:val="a5"/>
-        <w:keepNext/>
-      </w:pPr>
-      <w:r>
-        <w:rPr>
-          <w:noProof/>
-        </w:rPr>
         <w:drawing>
-          <wp:inline distT="0" distB="0" distL="0" distR="0" wp14:anchorId="3C1695B0" wp14:editId="5215AC20">
-            <wp:extent cx="5919620" cy="3680460"/>
-            <wp:effectExtent l="0" t="0" r="5080" b="0"/>
-            <wp:docPr id="2" name="Рисунок 2"/>
+          <wp:inline distT="0" distB="0" distL="0" distR="0" wp14:anchorId="7071A44C" wp14:editId="52B8E694">
+            <wp:extent cx="2914650" cy="4338083"/>
+            <wp:effectExtent l="0" t="0" r="0" b="0"/>
+            <wp:docPr id="1" name="Рисунок 1"/>
             <wp:cNvGraphicFramePr>
               <a:graphicFrameLocks xmlns:a="http://schemas.openxmlformats.org/drawingml/2006/main" noChangeAspect="1"/>
             </wp:cNvGraphicFramePr>
@@ -1962,7 +1873,7 @@
               <a:graphicData uri="http://schemas.openxmlformats.org/drawingml/2006/picture">
                 <pic:pic xmlns:pic="http://schemas.openxmlformats.org/drawingml/2006/picture">
                   <pic:nvPicPr>
-                    <pic:cNvPr id="2" name="Рисунок 2"/>
+                    <pic:cNvPr id="0" name="Picture 3"/>
                     <pic:cNvPicPr>
                       <a:picLocks noChangeAspect="1" noChangeArrowheads="1"/>
                     </pic:cNvPicPr>
@@ -1975,6 +1886,7 @@
                         </a:ext>
                       </a:extLst>
                     </a:blip>
+                    <a:srcRect/>
                     <a:stretch>
                       <a:fillRect/>
                     </a:stretch>
@@ -1982,7 +1894,7 @@
                   <pic:spPr bwMode="auto">
                     <a:xfrm>
                       <a:off x="0" y="0"/>
-                      <a:ext cx="5919620" cy="3680460"/>
+                      <a:ext cx="2915794" cy="4339785"/>
                     </a:xfrm>
                     <a:prstGeom prst="rect">
                       <a:avLst/>
@@ -2002,11 +1914,14 @@
     <w:p>
       <w:pPr>
         <w:pStyle w:val="a6"/>
-      </w:pPr>
-      <w:r>
-        <w:t xml:space="preserve">Схема </w:t>
-      </w:r>
-      <w:fldSimple w:instr=" SEQ Схема \* ARABIC ">
+        <w:rPr>
+          <w:szCs w:val="28"/>
+        </w:rPr>
+      </w:pPr>
+      <w:r>
+        <w:t xml:space="preserve">Рис.  </w:t>
+      </w:r>
+      <w:fldSimple w:instr=" SEQ Рис._ \* ARABIC ">
         <w:r>
           <w:rPr>
             <w:noProof/>
@@ -2015,275 +1930,95 @@
         </w:r>
       </w:fldSimple>
       <w:r>
-        <w:t xml:space="preserve"> - структура управления</w:t>
-      </w:r>
-    </w:p>
-    <w:p>
-      <w:pPr>
-        <w:pStyle w:val="2"/>
-      </w:pPr>
-      <w:bookmarkStart w:id="5" w:name="_Toc191996271"/>
-      <w:r>
-        <w:t>Цели деятельности</w:t>
-      </w:r>
-      <w:bookmarkEnd w:id="5"/>
-    </w:p>
-    <w:p>
-      <w:pPr>
-        <w:pStyle w:val="a5"/>
-        <w:rPr>
-          <w:lang w:eastAsia="zh-CN"/>
-        </w:rPr>
-      </w:pPr>
-      <w:r>
-        <w:rPr>
-          <w:lang w:eastAsia="zh-CN"/>
-        </w:rPr>
-        <w:t xml:space="preserve">Основная цель деятельности компании — предоставление </w:t>
-      </w:r>
-      <w:r>
-        <w:rPr>
-          <w:lang w:eastAsia="zh-CN"/>
-        </w:rPr>
-        <w:t>качественных</w:t>
-      </w:r>
-      <w:r>
-        <w:rPr>
-          <w:lang w:eastAsia="zh-CN"/>
-        </w:rPr>
-        <w:t xml:space="preserve"> услуг доступа в интернет и цифрового телевидения для жителей Петрозаводска и Республики Карелия. Компания стремится обеспечить надежное и стабильное подключение для </w:t>
-      </w:r>
-      <w:r>
-        <w:rPr>
-          <w:lang w:eastAsia="zh-CN"/>
-        </w:rPr>
-        <w:t>соответствия потребностям клиентов</w:t>
-      </w:r>
-      <w:r>
-        <w:rPr>
-          <w:lang w:eastAsia="zh-CN"/>
-        </w:rPr>
-        <w:t xml:space="preserve"> в </w:t>
-      </w:r>
-      <w:r>
-        <w:rPr>
-          <w:lang w:eastAsia="zh-CN"/>
-        </w:rPr>
-        <w:t>направлении Интернет- и ТВ-услуг</w:t>
-      </w:r>
-    </w:p>
-    <w:p>
-      <w:pPr>
-        <w:pStyle w:val="2"/>
-      </w:pPr>
-      <w:bookmarkStart w:id="6" w:name="_Toc191996272"/>
-      <w:r>
-        <w:t>Миссия и стратегия организации</w:t>
-      </w:r>
-      <w:bookmarkEnd w:id="6"/>
+        <w:t xml:space="preserve"> - </w:t>
+      </w:r>
+      <w:r>
+        <w:rPr>
+          <w:szCs w:val="28"/>
+        </w:rPr>
+        <w:t>Организационная структура АО «Карельский окатыш»</w:t>
+      </w:r>
     </w:p>
     <w:p>
       <w:pPr>
         <w:pStyle w:val="3"/>
       </w:pPr>
-      <w:bookmarkStart w:id="7" w:name="_Toc191996273"/>
-      <w:r>
-        <w:lastRenderedPageBreak/>
-        <w:t>Миссия</w:t>
-      </w:r>
-      <w:bookmarkEnd w:id="7"/>
-    </w:p>
-    <w:p>
-      <w:pPr>
-        <w:pStyle w:val="a5"/>
-        <w:rPr>
-          <w:lang w:eastAsia="zh-CN"/>
-        </w:rPr>
-      </w:pPr>
-      <w:r>
-        <w:rPr>
-          <w:lang w:eastAsia="zh-CN"/>
-        </w:rPr>
-        <w:t xml:space="preserve">Миссия компании заключается в </w:t>
-      </w:r>
-      <w:r>
-        <w:rPr>
-          <w:lang w:eastAsia="zh-CN"/>
-        </w:rPr>
-        <w:t>предоставлении</w:t>
-      </w:r>
-      <w:r>
-        <w:rPr>
-          <w:lang w:eastAsia="zh-CN"/>
-        </w:rPr>
-        <w:t xml:space="preserve"> жителей Карелии современны</w:t>
-      </w:r>
-      <w:r>
-        <w:rPr>
-          <w:lang w:eastAsia="zh-CN"/>
-        </w:rPr>
-        <w:t>х</w:t>
-      </w:r>
-      <w:r>
-        <w:rPr>
-          <w:lang w:eastAsia="zh-CN"/>
-        </w:rPr>
-        <w:t xml:space="preserve"> и качественны</w:t>
-      </w:r>
-      <w:r>
-        <w:rPr>
-          <w:lang w:eastAsia="zh-CN"/>
-        </w:rPr>
-        <w:t xml:space="preserve">х услуг интернет-доступа и </w:t>
-      </w:r>
-      <w:r>
-        <w:rPr>
-          <w:lang w:eastAsia="zh-CN"/>
-        </w:rPr>
-        <w:t>телекоммуникационны</w:t>
-      </w:r>
-      <w:r>
-        <w:rPr>
-          <w:lang w:eastAsia="zh-CN"/>
-        </w:rPr>
-        <w:t>х</w:t>
-      </w:r>
-      <w:r>
-        <w:rPr>
-          <w:lang w:eastAsia="zh-CN"/>
-        </w:rPr>
-        <w:t xml:space="preserve"> услуг, </w:t>
-      </w:r>
-      <w:r>
-        <w:rPr>
-          <w:lang w:eastAsia="zh-CN"/>
-        </w:rPr>
-        <w:t>создавая комфортную цифровую среду для их жизни и бизнеса</w:t>
-      </w:r>
-      <w:r>
-        <w:rPr>
-          <w:lang w:eastAsia="zh-CN"/>
+      <w:bookmarkStart w:id="4" w:name="_Toc191996270"/>
+      <w:r>
+        <w:t>Структура управления</w:t>
+      </w:r>
+      <w:bookmarkEnd w:id="4"/>
+    </w:p>
+    <w:p>
+      <w:pPr>
+        <w:pStyle w:val="a5"/>
+        <w:rPr>
+          <w:szCs w:val="28"/>
+        </w:rPr>
+      </w:pPr>
+      <w:r>
+        <w:rPr>
+          <w:szCs w:val="28"/>
+        </w:rPr>
+        <w:t>Главой организации является генеральный директор. В его подчинении находятся 20 начальников</w:t>
+      </w:r>
+      <w:r>
+        <w:rPr>
+          <w:szCs w:val="28"/>
         </w:rPr>
         <w:t>.</w:t>
       </w:r>
-      <w:r>
-        <w:rPr>
-          <w:lang w:eastAsia="zh-CN"/>
-        </w:rPr>
-        <w:t xml:space="preserve"> Компания стремится</w:t>
-      </w:r>
-      <w:r>
-        <w:t xml:space="preserve"> </w:t>
-      </w:r>
-      <w:r>
-        <w:rPr>
-          <w:lang w:eastAsia="zh-CN"/>
-        </w:rPr>
-        <w:t>предоставлять современные телекоммуникационные решения, обеспечивающие стабильный доступ к интернету, телевидению и другим цифровым сервисам, способствуя развитию информационного обществ</w:t>
-      </w:r>
-      <w:r>
-        <w:rPr>
-          <w:lang w:eastAsia="zh-CN"/>
-        </w:rPr>
-        <w:t>а</w:t>
-      </w:r>
-      <w:r>
-        <w:rPr>
-          <w:lang w:eastAsia="zh-CN"/>
-        </w:rPr>
-        <w:t xml:space="preserve"> </w:t>
-      </w:r>
-      <w:r>
-        <w:rPr>
-          <w:lang w:eastAsia="zh-CN"/>
-        </w:rPr>
-        <w:t>и удовлетворения потребн</w:t>
-      </w:r>
-      <w:r>
-        <w:rPr>
-          <w:lang w:eastAsia="zh-CN"/>
-        </w:rPr>
-        <w:t>о</w:t>
-      </w:r>
-      <w:r>
-        <w:rPr>
-          <w:lang w:eastAsia="zh-CN"/>
-        </w:rPr>
-        <w:t>стей клиента</w:t>
+    </w:p>
+    <w:p>
+      <w:pPr>
+        <w:pStyle w:val="a5"/>
+        <w:rPr>
+          <w:lang w:eastAsia="zh-CN"/>
+        </w:rPr>
+      </w:pPr>
+      <w:r>
+        <w:rPr>
+          <w:lang w:eastAsia="zh-CN"/>
+        </w:rPr>
+        <w:t>На схеме представлена детализация для трёх начальников: Директор по транспорту и логистике, Директор по производству и начальник рудоуправления.</w:t>
+      </w:r>
+    </w:p>
+    <w:p>
+      <w:pPr>
+        <w:pStyle w:val="a5"/>
+        <w:rPr>
+          <w:lang w:eastAsia="zh-CN"/>
+        </w:rPr>
+      </w:pPr>
+      <w:r>
+        <w:rPr>
+          <w:lang w:eastAsia="zh-CN"/>
+        </w:rPr>
+        <w:t xml:space="preserve">Структура </w:t>
+      </w:r>
+      <w:r>
+        <w:rPr>
+          <w:lang w:eastAsia="zh-CN"/>
+        </w:rPr>
+        <w:t xml:space="preserve">управления </w:t>
+      </w:r>
+      <w:r>
+        <w:rPr>
+          <w:lang w:eastAsia="zh-CN"/>
+        </w:rPr>
+        <w:t xml:space="preserve">представлена на </w:t>
+      </w:r>
+      <w:r>
+        <w:rPr>
+          <w:lang w:eastAsia="zh-CN"/>
+        </w:rPr>
+        <w:t>рисунках 2 и 3</w:t>
       </w:r>
       <w:r>
         <w:rPr>
           <w:lang w:eastAsia="zh-CN"/>
         </w:rPr>
         <w:t>.</w:t>
-      </w:r>
-    </w:p>
-    <w:p>
-      <w:pPr>
-        <w:pStyle w:val="3"/>
-      </w:pPr>
-      <w:bookmarkStart w:id="8" w:name="_Toc191996274"/>
-      <w:r>
-        <w:t>Стратегия</w:t>
-      </w:r>
-      <w:bookmarkEnd w:id="8"/>
-    </w:p>
-    <w:p>
-      <w:pPr>
-        <w:pStyle w:val="a5"/>
-        <w:rPr>
-          <w:lang w:eastAsia="zh-CN"/>
-        </w:rPr>
-      </w:pPr>
-      <w:r>
-        <w:rPr>
-          <w:lang w:eastAsia="zh-CN"/>
-        </w:rPr>
-        <w:t xml:space="preserve">Для достижения миссии и обеспечения </w:t>
-      </w:r>
-      <w:r>
-        <w:rPr>
-          <w:lang w:eastAsia="zh-CN"/>
-        </w:rPr>
-        <w:t>конкурентоспособности</w:t>
-      </w:r>
-      <w:r>
-        <w:rPr>
-          <w:lang w:eastAsia="zh-CN"/>
-        </w:rPr>
-        <w:t xml:space="preserve"> </w:t>
-      </w:r>
-      <w:r>
-        <w:rPr>
-          <w:lang w:eastAsia="zh-CN"/>
-        </w:rPr>
-        <w:t xml:space="preserve">и </w:t>
-      </w:r>
-      <w:r>
-        <w:rPr>
-          <w:lang w:eastAsia="zh-CN"/>
-        </w:rPr>
-        <w:t>устойчивого развития компания «</w:t>
-      </w:r>
-      <w:proofErr w:type="spellStart"/>
-      <w:r>
-        <w:rPr>
-          <w:lang w:eastAsia="zh-CN"/>
-        </w:rPr>
-        <w:t>Сампо.ру</w:t>
-      </w:r>
-      <w:proofErr w:type="spellEnd"/>
-      <w:r>
-        <w:rPr>
-          <w:lang w:eastAsia="zh-CN"/>
-        </w:rPr>
-        <w:t>» реализует стратегию, основанную на следующих ключевых направлениях</w:t>
-      </w:r>
-      <w:r>
-        <w:rPr>
-          <w:lang w:eastAsia="zh-CN"/>
-        </w:rPr>
-        <w:t>:</w:t>
       </w:r>
     </w:p>
     <w:p>
@@ -2291,143 +2026,11 @@
         <w:pStyle w:val="a5"/>
         <w:numPr>
           <w:ilvl w:val="0"/>
-          <w:numId w:val="8"/>
+          <w:numId w:val="6"/>
         </w:numPr>
-        <w:rPr>
-          <w:lang w:eastAsia="zh-CN"/>
-        </w:rPr>
-      </w:pPr>
-      <w:r>
-        <w:rPr>
-          <w:lang w:eastAsia="zh-CN"/>
-        </w:rPr>
-        <w:t>Повышение качества услуг</w:t>
-      </w:r>
-    </w:p>
-    <w:p>
-      <w:pPr>
-        <w:pStyle w:val="a5"/>
-        <w:numPr>
-          <w:ilvl w:val="1"/>
-          <w:numId w:val="8"/>
-        </w:numPr>
-        <w:rPr>
-          <w:lang w:eastAsia="zh-CN"/>
-        </w:rPr>
-      </w:pPr>
-      <w:r>
-        <w:rPr>
-          <w:lang w:eastAsia="zh-CN"/>
-        </w:rPr>
-        <w:t>Улучшение</w:t>
-      </w:r>
-      <w:r>
-        <w:rPr>
-          <w:lang w:eastAsia="zh-CN"/>
-        </w:rPr>
-        <w:t xml:space="preserve"> оборудования, переход на более современные технологии.</w:t>
-      </w:r>
-    </w:p>
-    <w:p>
-      <w:pPr>
-        <w:pStyle w:val="a5"/>
-        <w:numPr>
-          <w:ilvl w:val="1"/>
-          <w:numId w:val="8"/>
-        </w:numPr>
-        <w:rPr>
-          <w:lang w:eastAsia="zh-CN"/>
-        </w:rPr>
-      </w:pPr>
-      <w:r>
-        <w:rPr>
-          <w:lang w:eastAsia="zh-CN"/>
-        </w:rPr>
-        <w:t xml:space="preserve">Снижение времени </w:t>
-      </w:r>
-      <w:r>
-        <w:rPr>
-          <w:lang w:eastAsia="zh-CN"/>
-        </w:rPr>
-        <w:t xml:space="preserve">обнаружения неисправностей </w:t>
-      </w:r>
-      <w:r>
-        <w:rPr>
-          <w:lang w:eastAsia="zh-CN"/>
-        </w:rPr>
-        <w:t xml:space="preserve">за счет автоматизированного мониторинга и </w:t>
-      </w:r>
-      <w:r>
-        <w:rPr>
-          <w:lang w:eastAsia="zh-CN"/>
-        </w:rPr>
-        <w:t xml:space="preserve">ускорение </w:t>
-      </w:r>
-      <w:r>
-        <w:rPr>
-          <w:lang w:eastAsia="zh-CN"/>
-        </w:rPr>
-        <w:t>устранения</w:t>
-      </w:r>
-      <w:r>
-        <w:rPr>
-          <w:lang w:eastAsia="zh-CN"/>
-        </w:rPr>
-        <w:t xml:space="preserve"> </w:t>
-      </w:r>
-      <w:r>
-        <w:rPr>
-          <w:lang w:eastAsia="zh-CN"/>
-        </w:rPr>
-        <w:t xml:space="preserve">сбоев </w:t>
-      </w:r>
-      <w:r>
-        <w:rPr>
-          <w:lang w:eastAsia="zh-CN"/>
-        </w:rPr>
-        <w:t xml:space="preserve">за счет </w:t>
-      </w:r>
-      <w:r>
-        <w:rPr>
-          <w:lang w:eastAsia="zh-CN"/>
-        </w:rPr>
-        <w:t>оптимизации работы технических специалистов.</w:t>
-      </w:r>
-    </w:p>
-    <w:p>
-      <w:pPr>
-        <w:pStyle w:val="a5"/>
-        <w:numPr>
-          <w:ilvl w:val="1"/>
-          <w:numId w:val="8"/>
-        </w:numPr>
-        <w:rPr>
-          <w:lang w:eastAsia="zh-CN"/>
-        </w:rPr>
-      </w:pPr>
-      <w:r>
-        <w:rPr>
-          <w:lang w:eastAsia="zh-CN"/>
-        </w:rPr>
-        <w:t>Использование оборудования от проверенных поставщиков для обеспечения стабильности и надежности связи.</w:t>
-      </w:r>
-    </w:p>
-    <w:p>
-      <w:pPr>
-        <w:pStyle w:val="a5"/>
-        <w:numPr>
-          <w:ilvl w:val="1"/>
-          <w:numId w:val="8"/>
-        </w:numPr>
-        <w:rPr>
-          <w:lang w:eastAsia="zh-CN"/>
-        </w:rPr>
-      </w:pPr>
-      <w:r>
-        <w:rPr>
-          <w:lang w:eastAsia="zh-CN"/>
-        </w:rPr>
-        <w:t>Контроль качества установки и технического обслуживания.</w:t>
+      </w:pPr>
+      <w:r>
+        <w:t>Директор по транспорту и логистике – отвечает за управление транспортировкой и логистику на предприятии</w:t>
       </w:r>
     </w:p>
     <w:p>
@@ -2435,60 +2038,14 @@
         <w:pStyle w:val="a5"/>
         <w:numPr>
           <w:ilvl w:val="0"/>
-          <w:numId w:val="8"/>
+          <w:numId w:val="6"/>
         </w:numPr>
-        <w:rPr>
-          <w:lang w:eastAsia="zh-CN"/>
-        </w:rPr>
-      </w:pPr>
-      <w:r>
-        <w:rPr>
-          <w:lang w:eastAsia="zh-CN"/>
-        </w:rPr>
-        <w:t>Расширение зоны покрытия</w:t>
-      </w:r>
-    </w:p>
-    <w:p>
-      <w:pPr>
-        <w:pStyle w:val="a5"/>
-        <w:numPr>
-          <w:ilvl w:val="1"/>
-          <w:numId w:val="8"/>
-        </w:numPr>
-        <w:rPr>
-          <w:lang w:eastAsia="zh-CN"/>
-        </w:rPr>
-      </w:pPr>
-      <w:r>
-        <w:rPr>
-          <w:lang w:eastAsia="zh-CN"/>
-        </w:rPr>
-        <w:t>У</w:t>
-      </w:r>
-      <w:r>
-        <w:rPr>
-          <w:lang w:eastAsia="zh-CN"/>
-        </w:rPr>
-        <w:t>величение количества точек доступа.</w:t>
-      </w:r>
-    </w:p>
-    <w:p>
-      <w:pPr>
-        <w:pStyle w:val="a5"/>
-        <w:numPr>
-          <w:ilvl w:val="1"/>
-          <w:numId w:val="8"/>
-        </w:numPr>
-        <w:rPr>
-          <w:lang w:eastAsia="zh-CN"/>
-        </w:rPr>
-      </w:pPr>
-      <w:r>
-        <w:rPr>
-          <w:lang w:eastAsia="zh-CN"/>
-        </w:rPr>
-        <w:lastRenderedPageBreak/>
-        <w:t>Улучшение инфраструктуры связи для расширения зоны покрытия в отдаленных районах.</w:t>
+      </w:pPr>
+      <w:r>
+        <w:t>Директор по производству – контролирует работу дробильно-обогатительной фабрики и рудоуправления</w:t>
+      </w:r>
+      <w:r>
+        <w:t xml:space="preserve"> </w:t>
       </w:r>
     </w:p>
     <w:p>
@@ -2496,353 +2053,30 @@
         <w:pStyle w:val="a5"/>
         <w:numPr>
           <w:ilvl w:val="0"/>
-          <w:numId w:val="8"/>
+          <w:numId w:val="6"/>
         </w:numPr>
-        <w:rPr>
-          <w:lang w:eastAsia="zh-CN"/>
-        </w:rPr>
-      </w:pPr>
-      <w:r>
-        <w:rPr>
-          <w:lang w:eastAsia="zh-CN"/>
-        </w:rPr>
-        <w:t>Поддержка абонентов и клиентский сервис</w:t>
-      </w:r>
-    </w:p>
-    <w:p>
-      <w:pPr>
-        <w:pStyle w:val="a5"/>
-        <w:numPr>
-          <w:ilvl w:val="1"/>
-          <w:numId w:val="8"/>
-        </w:numPr>
-        <w:rPr>
-          <w:lang w:eastAsia="zh-CN"/>
-        </w:rPr>
-      </w:pPr>
-      <w:r>
-        <w:rPr>
-          <w:lang w:eastAsia="zh-CN"/>
-        </w:rPr>
-        <w:t xml:space="preserve">Круглосуточная служба поддержки, </w:t>
-      </w:r>
-      <w:r>
-        <w:rPr>
-          <w:lang w:eastAsia="zh-CN"/>
-        </w:rPr>
-        <w:t>быстрая</w:t>
-      </w:r>
-      <w:r>
-        <w:rPr>
-          <w:lang w:eastAsia="zh-CN"/>
-        </w:rPr>
-        <w:t xml:space="preserve"> </w:t>
-      </w:r>
-      <w:r>
-        <w:rPr>
-          <w:lang w:eastAsia="zh-CN"/>
-        </w:rPr>
-        <w:t xml:space="preserve">обработка </w:t>
-      </w:r>
-      <w:r>
-        <w:rPr>
-          <w:lang w:eastAsia="zh-CN"/>
-        </w:rPr>
-        <w:t>запрос</w:t>
-      </w:r>
-      <w:r>
-        <w:rPr>
-          <w:lang w:eastAsia="zh-CN"/>
-        </w:rPr>
-        <w:t xml:space="preserve">ов </w:t>
-      </w:r>
-      <w:r>
-        <w:rPr>
-          <w:lang w:eastAsia="zh-CN"/>
-        </w:rPr>
-        <w:t>клиентов.</w:t>
-      </w:r>
-    </w:p>
-    <w:p>
-      <w:pPr>
-        <w:pStyle w:val="a5"/>
-        <w:numPr>
-          <w:ilvl w:val="1"/>
-          <w:numId w:val="8"/>
-        </w:numPr>
-        <w:rPr>
-          <w:lang w:eastAsia="zh-CN"/>
-        </w:rPr>
-      </w:pPr>
-      <w:r>
-        <w:rPr>
-          <w:lang w:eastAsia="zh-CN"/>
-        </w:rPr>
-        <w:t>Гибкие тарифные планы, учитывающие потребности различных групп пользователей</w:t>
-      </w:r>
-      <w:r>
-        <w:rPr>
-          <w:lang w:eastAsia="zh-CN"/>
-        </w:rPr>
-        <w:t>, ориентирующихся на геолокацию клиентов</w:t>
-      </w:r>
-      <w:r>
-        <w:rPr>
-          <w:lang w:eastAsia="zh-CN"/>
-        </w:rPr>
-        <w:t>.</w:t>
-      </w:r>
-    </w:p>
-    <w:p>
-      <w:pPr>
-        <w:pStyle w:val="a5"/>
-        <w:numPr>
-          <w:ilvl w:val="1"/>
-          <w:numId w:val="8"/>
-        </w:numPr>
-        <w:rPr>
-          <w:lang w:eastAsia="zh-CN"/>
-        </w:rPr>
-      </w:pPr>
-      <w:r>
-        <w:rPr>
-          <w:lang w:eastAsia="zh-CN"/>
-        </w:rPr>
-        <w:t>П</w:t>
-      </w:r>
-      <w:r>
-        <w:rPr>
-          <w:lang w:eastAsia="zh-CN"/>
-        </w:rPr>
-        <w:t xml:space="preserve">омощь </w:t>
-      </w:r>
-      <w:r>
-        <w:rPr>
-          <w:lang w:eastAsia="zh-CN"/>
-        </w:rPr>
-        <w:t xml:space="preserve">по </w:t>
-      </w:r>
-      <w:r>
-        <w:rPr>
-          <w:lang w:eastAsia="zh-CN"/>
-        </w:rPr>
-        <w:t>выбор</w:t>
-      </w:r>
-      <w:r>
-        <w:rPr>
-          <w:lang w:eastAsia="zh-CN"/>
-        </w:rPr>
-        <w:t xml:space="preserve">у </w:t>
-      </w:r>
-      <w:r>
-        <w:rPr>
-          <w:lang w:eastAsia="zh-CN"/>
-        </w:rPr>
-        <w:t>оптимального тарифа и оборудования.</w:t>
-      </w:r>
-    </w:p>
-    <w:p>
-      <w:pPr>
-        <w:pStyle w:val="a5"/>
-        <w:numPr>
-          <w:ilvl w:val="0"/>
-          <w:numId w:val="8"/>
-        </w:numPr>
-        <w:rPr>
-          <w:lang w:eastAsia="zh-CN"/>
-        </w:rPr>
-      </w:pPr>
-      <w:r>
-        <w:rPr>
-          <w:lang w:eastAsia="zh-CN"/>
-        </w:rPr>
-        <w:t>Развитие дополнительных сервисов</w:t>
-      </w:r>
-    </w:p>
-    <w:p>
-      <w:pPr>
-        <w:pStyle w:val="a5"/>
-        <w:numPr>
-          <w:ilvl w:val="1"/>
-          <w:numId w:val="8"/>
-        </w:numPr>
-        <w:rPr>
-          <w:lang w:eastAsia="zh-CN"/>
-        </w:rPr>
-      </w:pPr>
-      <w:r>
-        <w:rPr>
-          <w:lang w:eastAsia="zh-CN"/>
-        </w:rPr>
-        <w:t>Внедрение и развитие IPTV, облачных решений и сервисов «умного дома».</w:t>
-      </w:r>
-    </w:p>
-    <w:p>
-      <w:pPr>
-        <w:pStyle w:val="a5"/>
-        <w:numPr>
-          <w:ilvl w:val="1"/>
-          <w:numId w:val="8"/>
-        </w:numPr>
-        <w:rPr>
-          <w:lang w:eastAsia="zh-CN"/>
-        </w:rPr>
-      </w:pPr>
-      <w:r>
-        <w:rPr>
-          <w:lang w:eastAsia="zh-CN"/>
-        </w:rPr>
-        <w:t>Создание новых цифровых продуктов на основе потребностей клиентов.</w:t>
-      </w:r>
-    </w:p>
-    <w:p>
-      <w:pPr>
-        <w:pStyle w:val="a5"/>
-        <w:numPr>
-          <w:ilvl w:val="0"/>
-          <w:numId w:val="8"/>
-        </w:numPr>
-        <w:rPr>
-          <w:lang w:eastAsia="zh-CN"/>
-        </w:rPr>
-      </w:pPr>
-      <w:r>
-        <w:rPr>
-          <w:lang w:eastAsia="zh-CN"/>
-        </w:rPr>
-        <w:t>Профессионализм и кадровое развитие</w:t>
-      </w:r>
-    </w:p>
-    <w:p>
-      <w:pPr>
-        <w:pStyle w:val="a5"/>
-        <w:numPr>
-          <w:ilvl w:val="1"/>
-          <w:numId w:val="8"/>
-        </w:numPr>
-        <w:rPr>
-          <w:lang w:eastAsia="zh-CN"/>
-        </w:rPr>
-      </w:pPr>
-      <w:r>
-        <w:rPr>
-          <w:lang w:eastAsia="zh-CN"/>
-        </w:rPr>
-        <w:t>Повышение квалификации сотрудников, обучение и сертификация технического персонала.</w:t>
-      </w:r>
-    </w:p>
-    <w:p>
-      <w:pPr>
-        <w:pStyle w:val="a5"/>
-        <w:numPr>
-          <w:ilvl w:val="1"/>
-          <w:numId w:val="8"/>
-        </w:numPr>
-        <w:rPr>
-          <w:lang w:eastAsia="zh-CN"/>
-        </w:rPr>
-      </w:pPr>
-      <w:r>
-        <w:rPr>
-          <w:lang w:eastAsia="zh-CN"/>
-        </w:rPr>
-        <w:t xml:space="preserve">Создание условий для быстрого и эффективного решения задач, связанных с </w:t>
-      </w:r>
-      <w:r>
-        <w:rPr>
-          <w:lang w:eastAsia="zh-CN"/>
-        </w:rPr>
-        <w:t>использованием</w:t>
-      </w:r>
-      <w:r>
-        <w:rPr>
-          <w:lang w:eastAsia="zh-CN"/>
-        </w:rPr>
-        <w:t xml:space="preserve"> сети.</w:t>
-      </w:r>
-    </w:p>
-    <w:p>
-      <w:pPr>
-        <w:pStyle w:val="a5"/>
-        <w:numPr>
-          <w:ilvl w:val="0"/>
-          <w:numId w:val="8"/>
-        </w:numPr>
-        <w:rPr>
-          <w:lang w:eastAsia="zh-CN"/>
-        </w:rPr>
-      </w:pPr>
-      <w:r>
-        <w:rPr>
-          <w:lang w:eastAsia="zh-CN"/>
-        </w:rPr>
-        <w:t>Инновации</w:t>
-      </w:r>
-    </w:p>
-    <w:p>
-      <w:pPr>
-        <w:pStyle w:val="a5"/>
-        <w:numPr>
-          <w:ilvl w:val="1"/>
-          <w:numId w:val="8"/>
-        </w:numPr>
-        <w:rPr>
-          <w:lang w:eastAsia="zh-CN"/>
-        </w:rPr>
-      </w:pPr>
-      <w:r>
-        <w:rPr>
-          <w:lang w:eastAsia="zh-CN"/>
-        </w:rPr>
-        <w:t>Внедрение современных технологий для повышения качества связи.</w:t>
-      </w:r>
-    </w:p>
-    <w:p>
-      <w:pPr>
-        <w:pStyle w:val="a5"/>
-        <w:numPr>
-          <w:ilvl w:val="1"/>
-          <w:numId w:val="8"/>
-        </w:numPr>
-        <w:rPr>
-          <w:lang w:eastAsia="zh-CN"/>
-        </w:rPr>
-      </w:pPr>
-      <w:r>
-        <w:rPr>
-          <w:lang w:eastAsia="zh-CN"/>
-        </w:rPr>
+      </w:pPr>
+      <w:r>
         <w:lastRenderedPageBreak/>
-        <w:t>Снижение потребления электроэнергии за счет использования новых энергоэффективных решений и оборудования.</w:t>
-      </w:r>
-    </w:p>
-    <w:p>
-      <w:pPr>
-        <w:pStyle w:val="a5"/>
-      </w:pPr>
-      <w:r>
-        <w:rPr>
-          <w:lang w:eastAsia="zh-CN"/>
-        </w:rPr>
-        <w:t>Стратегия компании отображена на схеме 2.</w:t>
-      </w:r>
-    </w:p>
-    <w:p>
-      <w:pPr>
+        <w:t>Начальник рудоуправления – руководит процессами добычи руды</w:t>
+      </w:r>
+    </w:p>
+    <w:p>
+      <w:pPr>
+        <w:pStyle w:val="a5"/>
         <w:keepNext/>
-        <w:spacing w:after="160" w:line="259" w:lineRule="auto"/>
-        <w:jc w:val="left"/>
       </w:pPr>
       <w:r>
         <w:rPr>
           <w:noProof/>
-          <w:lang w:eastAsia="zh-CN"/>
+          <w:szCs w:val="28"/>
+          <w:lang w:eastAsia="ru-RU"/>
         </w:rPr>
         <w:drawing>
-          <wp:inline distT="0" distB="0" distL="0" distR="0" wp14:anchorId="48585BC7" wp14:editId="73800C5A">
-            <wp:extent cx="5994400" cy="2987040"/>
-            <wp:effectExtent l="0" t="0" r="6350" b="3810"/>
-            <wp:docPr id="4" name="Рисунок 4"/>
+          <wp:inline distT="0" distB="0" distL="0" distR="0" wp14:anchorId="28284C39" wp14:editId="5E472CDC">
+            <wp:extent cx="5940425" cy="6522720"/>
+            <wp:effectExtent l="0" t="0" r="3175" b="0"/>
+            <wp:docPr id="3" name="Рисунок 3"/>
             <wp:cNvGraphicFramePr>
               <a:graphicFrameLocks xmlns:a="http://schemas.openxmlformats.org/drawingml/2006/main" noChangeAspect="1"/>
             </wp:cNvGraphicFramePr>
@@ -2850,7 +2084,7 @@
               <a:graphicData uri="http://schemas.openxmlformats.org/drawingml/2006/picture">
                 <pic:pic xmlns:pic="http://schemas.openxmlformats.org/drawingml/2006/picture">
                   <pic:nvPicPr>
-                    <pic:cNvPr id="0" name="Picture 3"/>
+                    <pic:cNvPr id="0" name="Picture 5"/>
                     <pic:cNvPicPr>
                       <a:picLocks noChangeAspect="1" noChangeArrowheads="1"/>
                     </pic:cNvPicPr>
@@ -2871,7 +2105,7 @@
                   <pic:spPr bwMode="auto">
                     <a:xfrm>
                       <a:off x="0" y="0"/>
-                      <a:ext cx="5994400" cy="2987040"/>
+                      <a:ext cx="5940425" cy="6522720"/>
                     </a:xfrm>
                     <a:prstGeom prst="rect">
                       <a:avLst/>
@@ -2891,11 +2125,14 @@
     <w:p>
       <w:pPr>
         <w:pStyle w:val="a6"/>
-      </w:pPr>
-      <w:r>
-        <w:t xml:space="preserve">Схема </w:t>
-      </w:r>
-      <w:fldSimple w:instr=" SEQ Схема \* ARABIC ">
+        <w:rPr>
+          <w:szCs w:val="28"/>
+        </w:rPr>
+      </w:pPr>
+      <w:r>
+        <w:t xml:space="preserve">Рис.  </w:t>
+      </w:r>
+      <w:fldSimple w:instr=" SEQ Рис._ \* ARABIC ">
         <w:r>
           <w:rPr>
             <w:noProof/>
@@ -2904,209 +2141,33 @@
         </w:r>
       </w:fldSimple>
       <w:r>
-        <w:t xml:space="preserve"> - стратегия компании</w:t>
-      </w:r>
-    </w:p>
-    <w:p>
-      <w:pPr>
-        <w:spacing w:after="160" w:line="259" w:lineRule="auto"/>
-        <w:jc w:val="left"/>
-        <w:rPr>
-          <w:lang w:eastAsia="zh-CN"/>
-        </w:rPr>
-      </w:pPr>
-      <w:r>
-        <w:rPr>
-          <w:lang w:eastAsia="zh-CN"/>
-        </w:rPr>
-        <w:br w:type="page"/>
-      </w:r>
-    </w:p>
-    <w:p>
-      <w:pPr>
-        <w:pStyle w:val="1"/>
-      </w:pPr>
-      <w:bookmarkStart w:id="9" w:name="_Toc191996275"/>
-      <w:r>
-        <w:lastRenderedPageBreak/>
-        <w:t>Исследование функций организации</w:t>
-      </w:r>
-      <w:bookmarkEnd w:id="9"/>
-    </w:p>
-    <w:p>
-      <w:pPr>
-        <w:pStyle w:val="2"/>
-      </w:pPr>
-      <w:r>
-        <w:t>Описание основных видов деятельности</w:t>
-      </w:r>
-    </w:p>
-    <w:p>
-      <w:pPr>
-        <w:pStyle w:val="a5"/>
-        <w:rPr>
-          <w:lang w:eastAsia="zh-CN"/>
-        </w:rPr>
-      </w:pPr>
-      <w:r>
-        <w:rPr>
-          <w:lang w:eastAsia="zh-CN"/>
-        </w:rPr>
-        <w:t>Основные виды деятельности компании «</w:t>
-      </w:r>
-      <w:proofErr w:type="spellStart"/>
-      <w:r>
-        <w:rPr>
-          <w:lang w:eastAsia="zh-CN"/>
-        </w:rPr>
-        <w:t>Сампо.ру</w:t>
-      </w:r>
-      <w:proofErr w:type="spellEnd"/>
-      <w:r>
-        <w:rPr>
-          <w:lang w:eastAsia="zh-CN"/>
-        </w:rPr>
-        <w:t>» включают:</w:t>
-      </w:r>
-    </w:p>
-    <w:p>
-      <w:pPr>
-        <w:pStyle w:val="a5"/>
-        <w:numPr>
-          <w:ilvl w:val="0"/>
-          <w:numId w:val="8"/>
-        </w:numPr>
-        <w:rPr>
-          <w:lang w:eastAsia="zh-CN"/>
-        </w:rPr>
-      </w:pPr>
-      <w:r>
-        <w:rPr>
-          <w:lang w:eastAsia="zh-CN"/>
-        </w:rPr>
-        <w:t xml:space="preserve">Предоставление услуг </w:t>
-      </w:r>
-      <w:r>
-        <w:rPr>
-          <w:lang w:eastAsia="zh-CN"/>
-        </w:rPr>
-        <w:t>доступа к интернету</w:t>
-      </w:r>
-      <w:r>
-        <w:rPr>
-          <w:lang w:eastAsia="zh-CN"/>
-        </w:rPr>
-        <w:t xml:space="preserve"> – подключение абонентов к сети, предоставление стабильного интернет-соединения</w:t>
-      </w:r>
-    </w:p>
-    <w:p>
-      <w:pPr>
-        <w:pStyle w:val="a5"/>
-        <w:numPr>
-          <w:ilvl w:val="0"/>
-          <w:numId w:val="8"/>
-        </w:numPr>
-        <w:rPr>
-          <w:lang w:eastAsia="zh-CN"/>
-        </w:rPr>
-      </w:pPr>
-      <w:r>
-        <w:rPr>
-          <w:lang w:eastAsia="zh-CN"/>
-        </w:rPr>
-        <w:t xml:space="preserve">Продажа и настройка оборудования – </w:t>
-      </w:r>
-      <w:r>
-        <w:rPr>
-          <w:lang w:eastAsia="zh-CN"/>
-        </w:rPr>
-        <w:t>предоставление</w:t>
-      </w:r>
-      <w:r>
-        <w:rPr>
-          <w:lang w:eastAsia="zh-CN"/>
-        </w:rPr>
-        <w:t xml:space="preserve"> маршрутизаторов, модемов</w:t>
-      </w:r>
-      <w:r>
-        <w:rPr>
-          <w:lang w:eastAsia="zh-CN"/>
-        </w:rPr>
-        <w:t>, ТВ-приставок</w:t>
-      </w:r>
-      <w:r>
-        <w:rPr>
-          <w:lang w:eastAsia="zh-CN"/>
-        </w:rPr>
-        <w:t xml:space="preserve"> и другого оборудования для клиентов</w:t>
-      </w:r>
-      <w:r>
-        <w:rPr>
-          <w:lang w:eastAsia="zh-CN"/>
-        </w:rPr>
-        <w:t>, и их настройка для клиентов</w:t>
-      </w:r>
-    </w:p>
-    <w:p>
-      <w:pPr>
-        <w:pStyle w:val="a5"/>
-        <w:numPr>
-          <w:ilvl w:val="0"/>
-          <w:numId w:val="8"/>
-        </w:numPr>
-        <w:rPr>
-          <w:lang w:eastAsia="zh-CN"/>
-        </w:rPr>
-      </w:pPr>
-      <w:r>
-        <w:rPr>
-          <w:lang w:eastAsia="zh-CN"/>
-        </w:rPr>
-        <w:t>Обслуживание и техническая поддержка – диагностика, устранение неисправностей, консультации по вопросам работы сети</w:t>
-      </w:r>
-    </w:p>
-    <w:p>
-      <w:pPr>
-        <w:pStyle w:val="a5"/>
-        <w:rPr>
-          <w:lang w:eastAsia="zh-CN"/>
-        </w:rPr>
-      </w:pPr>
-      <w:r>
-        <w:rPr>
-          <w:lang w:eastAsia="zh-CN"/>
-        </w:rPr>
-        <w:t xml:space="preserve">Основные виды </w:t>
-      </w:r>
-      <w:r>
-        <w:rPr>
-          <w:lang w:eastAsia="zh-CN"/>
-        </w:rPr>
-        <w:t xml:space="preserve">деятельности </w:t>
-      </w:r>
-      <w:r>
-        <w:rPr>
-          <w:lang w:eastAsia="zh-CN"/>
-        </w:rPr>
-        <w:t>изображены на схеме 3.</w:t>
-      </w:r>
-    </w:p>
-    <w:p>
-      <w:pPr>
-        <w:pStyle w:val="a5"/>
+        <w:t xml:space="preserve"> - </w:t>
+      </w:r>
+      <w:r>
+        <w:rPr>
+          <w:szCs w:val="28"/>
+        </w:rPr>
+        <w:t>Структура управления в области транспорта и производства</w:t>
+      </w:r>
+    </w:p>
+    <w:p>
+      <w:pPr>
         <w:keepNext/>
         <w:jc w:val="center"/>
       </w:pPr>
       <w:r>
         <w:rPr>
+          <w:i/>
           <w:noProof/>
-          <w:lang w:eastAsia="zh-CN"/>
-        </w:rPr>
+          <w:szCs w:val="28"/>
+          <w:lang w:eastAsia="ru-RU"/>
+        </w:rPr>
+        <w:lastRenderedPageBreak/>
         <w:drawing>
-          <wp:inline distT="0" distB="0" distL="0" distR="0" wp14:anchorId="6FF69B04" wp14:editId="18F792DF">
-            <wp:extent cx="4631496" cy="3657285"/>
+          <wp:inline distT="0" distB="0" distL="0" distR="0" wp14:anchorId="078142F2" wp14:editId="04F1E3C2">
+            <wp:extent cx="3209048" cy="8708490"/>
             <wp:effectExtent l="0" t="0" r="0" b="0"/>
-            <wp:docPr id="5" name="Рисунок 5"/>
+            <wp:docPr id="7" name="Рисунок 7"/>
             <wp:cNvGraphicFramePr>
               <a:graphicFrameLocks xmlns:a="http://schemas.openxmlformats.org/drawingml/2006/main" noChangeAspect="1"/>
             </wp:cNvGraphicFramePr>
@@ -3114,7 +2175,7 @@
               <a:graphicData uri="http://schemas.openxmlformats.org/drawingml/2006/picture">
                 <pic:pic xmlns:pic="http://schemas.openxmlformats.org/drawingml/2006/picture">
                   <pic:nvPicPr>
-                    <pic:cNvPr id="5" name="Рисунок 5"/>
+                    <pic:cNvPr id="0" name="Picture 6"/>
                     <pic:cNvPicPr>
                       <a:picLocks noChangeAspect="1" noChangeArrowheads="1"/>
                     </pic:cNvPicPr>
@@ -3127,6 +2188,7 @@
                         </a:ext>
                       </a:extLst>
                     </a:blip>
+                    <a:srcRect/>
                     <a:stretch>
                       <a:fillRect/>
                     </a:stretch>
@@ -3134,7 +2196,7 @@
                   <pic:spPr bwMode="auto">
                     <a:xfrm>
                       <a:off x="0" y="0"/>
-                      <a:ext cx="4631496" cy="3657285"/>
+                      <a:ext cx="3219979" cy="8738155"/>
                     </a:xfrm>
                     <a:prstGeom prst="rect">
                       <a:avLst/>
@@ -3156,9 +2218,9 @@
         <w:pStyle w:val="a6"/>
       </w:pPr>
       <w:r>
-        <w:t xml:space="preserve">Схема </w:t>
-      </w:r>
-      <w:fldSimple w:instr=" SEQ Схема \* ARABIC ">
+        <w:t xml:space="preserve">Рис.  </w:t>
+      </w:r>
+      <w:fldSimple w:instr=" SEQ Рис._ \* ARABIC ">
         <w:r>
           <w:rPr>
             <w:noProof/>
@@ -3167,146 +2229,70 @@
         </w:r>
       </w:fldSimple>
       <w:r>
-        <w:t xml:space="preserve"> – основные виды деятельности</w:t>
+        <w:t xml:space="preserve"> - </w:t>
+      </w:r>
+      <w:r>
+        <w:rPr>
+          <w:szCs w:val="28"/>
+        </w:rPr>
+        <w:t>Структура управления в области рудоуправления</w:t>
       </w:r>
     </w:p>
     <w:p>
       <w:pPr>
         <w:pStyle w:val="2"/>
       </w:pPr>
+      <w:bookmarkStart w:id="5" w:name="_Toc191996271"/>
       <w:r>
         <w:lastRenderedPageBreak/>
-        <w:t xml:space="preserve">Описание вспомогательных </w:t>
-      </w:r>
-      <w:r>
-        <w:t>видов деятельности</w:t>
-      </w:r>
-    </w:p>
-    <w:p>
-      <w:pPr>
-        <w:pStyle w:val="a5"/>
-        <w:rPr>
-          <w:lang w:eastAsia="zh-CN"/>
-        </w:rPr>
-      </w:pPr>
-      <w:r>
-        <w:rPr>
-          <w:lang w:eastAsia="zh-CN"/>
-        </w:rPr>
-        <w:t xml:space="preserve">К </w:t>
-      </w:r>
-      <w:r>
-        <w:rPr>
-          <w:lang w:eastAsia="zh-CN"/>
-        </w:rPr>
-        <w:t>вспомогательным видам деятельности относятся:</w:t>
-      </w:r>
-    </w:p>
-    <w:p>
-      <w:pPr>
-        <w:pStyle w:val="a5"/>
-        <w:numPr>
-          <w:ilvl w:val="0"/>
-          <w:numId w:val="8"/>
-        </w:numPr>
-        <w:rPr>
-          <w:lang w:eastAsia="zh-CN"/>
-        </w:rPr>
-      </w:pPr>
-      <w:r>
-        <w:rPr>
-          <w:lang w:eastAsia="zh-CN"/>
-        </w:rPr>
-        <w:t>Закупка оборудования – обеспечение наличия необходимых технических средств для клиентов и внутреннего использования</w:t>
-      </w:r>
-    </w:p>
-    <w:p>
-      <w:pPr>
-        <w:pStyle w:val="a5"/>
-        <w:numPr>
-          <w:ilvl w:val="0"/>
-          <w:numId w:val="8"/>
-        </w:numPr>
-        <w:rPr>
-          <w:lang w:eastAsia="zh-CN"/>
-        </w:rPr>
-      </w:pPr>
-      <w:r>
-        <w:rPr>
-          <w:lang w:eastAsia="zh-CN"/>
-        </w:rPr>
-        <w:t xml:space="preserve">Строительство </w:t>
-      </w:r>
-      <w:r>
-        <w:rPr>
-          <w:lang w:eastAsia="zh-CN"/>
-        </w:rPr>
-        <w:t>телекоммуникационных</w:t>
-      </w:r>
-      <w:r>
-        <w:rPr>
-          <w:lang w:eastAsia="zh-CN"/>
-        </w:rPr>
-        <w:t xml:space="preserve"> объектов</w:t>
-      </w:r>
-      <w:r>
-        <w:rPr>
-          <w:lang w:eastAsia="zh-CN"/>
-        </w:rPr>
-        <w:t xml:space="preserve"> -</w:t>
-      </w:r>
-      <w:r>
-        <w:t xml:space="preserve"> </w:t>
-      </w:r>
-      <w:r>
-        <w:rPr>
-          <w:lang w:eastAsia="zh-CN"/>
-        </w:rPr>
-        <w:t>выполнение работ по созданию и модернизации инфраструктуры связи</w:t>
-      </w:r>
-      <w:r>
-        <w:rPr>
-          <w:lang w:eastAsia="zh-CN"/>
-        </w:rPr>
-        <w:t>, включая прокладку, настройку линий связи</w:t>
-      </w:r>
-      <w:r>
-        <w:rPr>
-          <w:lang w:eastAsia="zh-CN"/>
-        </w:rPr>
-        <w:t xml:space="preserve"> для обеспечения устойчивой работы и доступа к услугам в отдалённых районах</w:t>
-      </w:r>
-    </w:p>
-    <w:p>
-      <w:pPr>
-        <w:pStyle w:val="a5"/>
-        <w:rPr>
-          <w:lang w:eastAsia="zh-CN"/>
-        </w:rPr>
-      </w:pPr>
-      <w:r>
-        <w:rPr>
-          <w:lang w:eastAsia="zh-CN"/>
-        </w:rPr>
-        <w:t>Дополнительные виды деятельности отображены на схеме 4.</w:t>
+        <w:t>Цели деятельности</w:t>
+      </w:r>
+      <w:bookmarkEnd w:id="5"/>
+    </w:p>
+    <w:p>
+      <w:pPr>
+        <w:pStyle w:val="a5"/>
+        <w:rPr>
+          <w:lang w:eastAsia="zh-CN"/>
+        </w:rPr>
+      </w:pPr>
+      <w:r>
+        <w:rPr>
+          <w:lang w:eastAsia="zh-CN"/>
+        </w:rPr>
+        <w:t>Основной целью организации является добыча и обработка железной руды и производство концентрата и окатыша.</w:t>
+      </w:r>
+    </w:p>
+    <w:p>
+      <w:pPr>
+        <w:pStyle w:val="a5"/>
+        <w:rPr>
+          <w:lang w:eastAsia="zh-CN"/>
+        </w:rPr>
+      </w:pPr>
+      <w:r>
+        <w:rPr>
+          <w:lang w:eastAsia="zh-CN"/>
+        </w:rPr>
+        <w:t>Цель деятельности изображена на рисунке 4.</w:t>
       </w:r>
     </w:p>
     <w:p>
       <w:pPr>
         <w:pStyle w:val="a5"/>
         <w:keepNext/>
-        <w:jc w:val="center"/>
       </w:pPr>
       <w:r>
         <w:rPr>
           <w:noProof/>
-          <w:lang w:eastAsia="zh-CN"/>
+          <w:szCs w:val="28"/>
+          <w:lang w:eastAsia="ru-RU"/>
         </w:rPr>
         <w:drawing>
-          <wp:inline distT="0" distB="0" distL="0" distR="0" wp14:anchorId="2F4687F5" wp14:editId="33FDFB73">
-            <wp:extent cx="3689044" cy="4343400"/>
-            <wp:effectExtent l="0" t="0" r="0" b="0"/>
-            <wp:docPr id="6" name="Рисунок 6"/>
+          <wp:inline distT="0" distB="0" distL="0" distR="0" wp14:anchorId="035240B4" wp14:editId="59B7142B">
+            <wp:extent cx="5940425" cy="1367790"/>
+            <wp:effectExtent l="0" t="0" r="3175" b="3810"/>
+            <wp:docPr id="8" name="Рисунок 8"/>
             <wp:cNvGraphicFramePr>
               <a:graphicFrameLocks xmlns:a="http://schemas.openxmlformats.org/drawingml/2006/main" noChangeAspect="1"/>
             </wp:cNvGraphicFramePr>
@@ -3314,7 +2300,7 @@
               <a:graphicData uri="http://schemas.openxmlformats.org/drawingml/2006/picture">
                 <pic:pic xmlns:pic="http://schemas.openxmlformats.org/drawingml/2006/picture">
                   <pic:nvPicPr>
-                    <pic:cNvPr id="6" name="Рисунок 6"/>
+                    <pic:cNvPr id="0" name="Picture 7"/>
                     <pic:cNvPicPr>
                       <a:picLocks noChangeAspect="1" noChangeArrowheads="1"/>
                     </pic:cNvPicPr>
@@ -3327,6 +2313,7 @@
                         </a:ext>
                       </a:extLst>
                     </a:blip>
+                    <a:srcRect/>
                     <a:stretch>
                       <a:fillRect/>
                     </a:stretch>
@@ -3334,7 +2321,7 @@
                   <pic:spPr bwMode="auto">
                     <a:xfrm>
                       <a:off x="0" y="0"/>
-                      <a:ext cx="3689044" cy="4343400"/>
+                      <a:ext cx="5940425" cy="1367790"/>
                     </a:xfrm>
                     <a:prstGeom prst="rect">
                       <a:avLst/>
@@ -3359,9 +2346,9 @@
         </w:rPr>
       </w:pPr>
       <w:r>
-        <w:t xml:space="preserve">Схема </w:t>
-      </w:r>
-      <w:fldSimple w:instr=" SEQ Схема \* ARABIC ">
+        <w:t xml:space="preserve">Рис.  </w:t>
+      </w:r>
+      <w:fldSimple w:instr=" SEQ Рис._ \* ARABIC ">
         <w:r>
           <w:rPr>
             <w:noProof/>
@@ -3370,9 +2357,1157 @@
         </w:r>
       </w:fldSimple>
       <w:r>
-        <w:t xml:space="preserve"> – дополнительные виды деятельности</w:t>
-      </w:r>
-    </w:p>
+        <w:t xml:space="preserve"> - </w:t>
+      </w:r>
+      <w:r>
+        <w:rPr>
+          <w:szCs w:val="28"/>
+        </w:rPr>
+        <w:t xml:space="preserve">Цели организации </w:t>
+      </w:r>
+      <w:r>
+        <w:rPr>
+          <w:szCs w:val="28"/>
+        </w:rPr>
+        <w:t>АО «Карельский окатыш»</w:t>
+      </w:r>
+    </w:p>
+    <w:p>
+      <w:pPr>
+        <w:pStyle w:val="2"/>
+      </w:pPr>
+      <w:bookmarkStart w:id="6" w:name="_Toc191996272"/>
+      <w:r>
+        <w:t>Миссия и стратегия организации</w:t>
+      </w:r>
+      <w:bookmarkEnd w:id="6"/>
+    </w:p>
+    <w:p>
+      <w:pPr>
+        <w:pStyle w:val="3"/>
+      </w:pPr>
+      <w:bookmarkStart w:id="7" w:name="_Toc191996273"/>
+      <w:r>
+        <w:t>Миссия</w:t>
+      </w:r>
+      <w:bookmarkEnd w:id="7"/>
+    </w:p>
+    <w:p>
+      <w:pPr>
+        <w:pStyle w:val="a5"/>
+        <w:rPr>
+          <w:lang w:eastAsia="zh-CN"/>
+        </w:rPr>
+      </w:pPr>
+      <w:r>
+        <w:rPr>
+          <w:lang w:eastAsia="zh-CN"/>
+        </w:rPr>
+        <w:t xml:space="preserve">Миссия компании заключается в </w:t>
+      </w:r>
+      <w:r>
+        <w:rPr>
+          <w:lang w:eastAsia="zh-CN"/>
+        </w:rPr>
+        <w:t>о</w:t>
+      </w:r>
+      <w:r>
+        <w:rPr>
+          <w:lang w:eastAsia="zh-CN"/>
+        </w:rPr>
+        <w:t>беспечени</w:t>
+      </w:r>
+      <w:r>
+        <w:rPr>
+          <w:lang w:eastAsia="zh-CN"/>
+        </w:rPr>
+        <w:t>и</w:t>
+      </w:r>
+      <w:r>
+        <w:rPr>
+          <w:lang w:eastAsia="zh-CN"/>
+        </w:rPr>
+        <w:t xml:space="preserve"> металлургической промышленности России качественным железорудным сырьем, внедряя передовые технологии добычи и переработки, соблюдая высокие экологические стандарты и обеспечивая устойчивое развитие региона</w:t>
+      </w:r>
+      <w:r>
+        <w:rPr>
+          <w:lang w:eastAsia="zh-CN"/>
+        </w:rPr>
+        <w:t>.</w:t>
+      </w:r>
+    </w:p>
+    <w:p>
+      <w:pPr>
+        <w:pStyle w:val="3"/>
+      </w:pPr>
+      <w:bookmarkStart w:id="8" w:name="_Toc191996274"/>
+      <w:r>
+        <w:t>Стратегия</w:t>
+      </w:r>
+      <w:bookmarkEnd w:id="8"/>
+    </w:p>
+    <w:p>
+      <w:pPr>
+        <w:pStyle w:val="a5"/>
+        <w:rPr>
+          <w:lang w:eastAsia="zh-CN"/>
+        </w:rPr>
+      </w:pPr>
+      <w:r>
+        <w:rPr>
+          <w:lang w:eastAsia="zh-CN"/>
+        </w:rPr>
+        <w:t xml:space="preserve">АО «Карельский окатыш» является одним из крупнейших горнодобывающих предприятий России и ключевым поставщиком железорудного сырья для металлургической промышленности. Стратегия компании </w:t>
+      </w:r>
+      <w:r>
+        <w:rPr>
+          <w:lang w:eastAsia="zh-CN"/>
+        </w:rPr>
+        <w:t xml:space="preserve">для достижения её миссии </w:t>
+      </w:r>
+      <w:r>
+        <w:rPr>
+          <w:lang w:eastAsia="zh-CN"/>
+        </w:rPr>
+        <w:t>направлена на повышение эффективности производства, внедрение инноваций, устойчивое развитие и соблюдение экологических стандартов</w:t>
+      </w:r>
+      <w:r>
+        <w:rPr>
+          <w:lang w:eastAsia="zh-CN"/>
+        </w:rPr>
+        <w:t>.</w:t>
+      </w:r>
+      <w:r>
+        <w:rPr>
+          <w:lang w:eastAsia="zh-CN"/>
+        </w:rPr>
+        <w:t xml:space="preserve"> Можно выделить несколько основных стратегических направлений:</w:t>
+      </w:r>
+    </w:p>
+    <w:p>
+      <w:pPr>
+        <w:pStyle w:val="a5"/>
+        <w:numPr>
+          <w:ilvl w:val="0"/>
+          <w:numId w:val="8"/>
+        </w:numPr>
+        <w:rPr>
+          <w:lang w:eastAsia="zh-CN"/>
+        </w:rPr>
+      </w:pPr>
+      <w:r>
+        <w:rPr>
+          <w:lang w:eastAsia="zh-CN"/>
+        </w:rPr>
+        <w:t>Рост эффективности производства</w:t>
+      </w:r>
+    </w:p>
+    <w:p>
+      <w:pPr>
+        <w:pStyle w:val="a5"/>
+        <w:numPr>
+          <w:ilvl w:val="1"/>
+          <w:numId w:val="8"/>
+        </w:numPr>
+        <w:rPr>
+          <w:lang w:eastAsia="zh-CN"/>
+        </w:rPr>
+      </w:pPr>
+      <w:r>
+        <w:lastRenderedPageBreak/>
+        <w:t>Внедрение современных технологий добычи и переработки железной руды</w:t>
+      </w:r>
+    </w:p>
+    <w:p>
+      <w:pPr>
+        <w:pStyle w:val="a5"/>
+        <w:numPr>
+          <w:ilvl w:val="1"/>
+          <w:numId w:val="8"/>
+        </w:numPr>
+        <w:rPr>
+          <w:lang w:eastAsia="zh-CN"/>
+        </w:rPr>
+      </w:pPr>
+      <w:r>
+        <w:t>Автоматизация производственных процессов для снижения себестоимости продукции</w:t>
+      </w:r>
+    </w:p>
+    <w:p>
+      <w:pPr>
+        <w:pStyle w:val="a5"/>
+        <w:numPr>
+          <w:ilvl w:val="1"/>
+          <w:numId w:val="8"/>
+        </w:numPr>
+        <w:rPr>
+          <w:lang w:eastAsia="zh-CN"/>
+        </w:rPr>
+      </w:pPr>
+      <w:r>
+        <w:t>Оптимизация логистики и транспортировки сырья</w:t>
+      </w:r>
+    </w:p>
+    <w:p>
+      <w:pPr>
+        <w:pStyle w:val="a5"/>
+        <w:numPr>
+          <w:ilvl w:val="0"/>
+          <w:numId w:val="8"/>
+        </w:numPr>
+        <w:rPr>
+          <w:lang w:eastAsia="zh-CN"/>
+        </w:rPr>
+      </w:pPr>
+      <w:r>
+        <w:rPr>
+          <w:lang w:eastAsia="zh-CN"/>
+        </w:rPr>
+        <w:t>Развитие продуктовой линейки</w:t>
+      </w:r>
+    </w:p>
+    <w:p>
+      <w:pPr>
+        <w:pStyle w:val="a5"/>
+        <w:numPr>
+          <w:ilvl w:val="1"/>
+          <w:numId w:val="8"/>
+        </w:numPr>
+        <w:rPr>
+          <w:lang w:eastAsia="zh-CN"/>
+        </w:rPr>
+      </w:pPr>
+      <w:r>
+        <w:rPr>
+          <w:lang w:eastAsia="zh-CN"/>
+        </w:rPr>
+        <w:t>Повышение качества железорудных окатышей за счет совершенствования процессов обогащения</w:t>
+      </w:r>
+    </w:p>
+    <w:p>
+      <w:pPr>
+        <w:pStyle w:val="a5"/>
+        <w:numPr>
+          <w:ilvl w:val="1"/>
+          <w:numId w:val="8"/>
+        </w:numPr>
+        <w:rPr>
+          <w:lang w:eastAsia="zh-CN"/>
+        </w:rPr>
+      </w:pPr>
+      <w:r>
+        <w:rPr>
+          <w:lang w:eastAsia="zh-CN"/>
+        </w:rPr>
+        <w:t>Увеличение объемов производства и удовлетворение спроса на продукцию</w:t>
+      </w:r>
+    </w:p>
+    <w:p>
+      <w:pPr>
+        <w:pStyle w:val="a5"/>
+        <w:numPr>
+          <w:ilvl w:val="0"/>
+          <w:numId w:val="8"/>
+        </w:numPr>
+        <w:rPr>
+          <w:lang w:eastAsia="zh-CN"/>
+        </w:rPr>
+      </w:pPr>
+      <w:r>
+        <w:rPr>
+          <w:lang w:eastAsia="zh-CN"/>
+        </w:rPr>
+        <w:t>Инновации и цифровизация</w:t>
+      </w:r>
+    </w:p>
+    <w:p>
+      <w:pPr>
+        <w:pStyle w:val="a5"/>
+        <w:numPr>
+          <w:ilvl w:val="1"/>
+          <w:numId w:val="8"/>
+        </w:numPr>
+        <w:rPr>
+          <w:lang w:eastAsia="zh-CN"/>
+        </w:rPr>
+      </w:pPr>
+      <w:r>
+        <w:rPr>
+          <w:lang w:eastAsia="zh-CN"/>
+        </w:rPr>
+        <w:t>Внедрение систем цифрового мониторинга и управления производством</w:t>
+      </w:r>
+    </w:p>
+    <w:p>
+      <w:pPr>
+        <w:pStyle w:val="a5"/>
+        <w:numPr>
+          <w:ilvl w:val="1"/>
+          <w:numId w:val="8"/>
+        </w:numPr>
+        <w:rPr>
+          <w:lang w:eastAsia="zh-CN"/>
+        </w:rPr>
+      </w:pPr>
+      <w:r>
+        <w:rPr>
+          <w:lang w:eastAsia="zh-CN"/>
+        </w:rPr>
+        <w:t>Использование Big Data и искусственного интеллекта для оптимизации работы оборудования</w:t>
+      </w:r>
+    </w:p>
+    <w:p>
+      <w:pPr>
+        <w:pStyle w:val="a5"/>
+        <w:numPr>
+          <w:ilvl w:val="1"/>
+          <w:numId w:val="8"/>
+        </w:numPr>
+        <w:rPr>
+          <w:lang w:eastAsia="zh-CN"/>
+        </w:rPr>
+      </w:pPr>
+      <w:r>
+        <w:rPr>
+          <w:lang w:eastAsia="zh-CN"/>
+        </w:rPr>
+        <w:t>Автоматизация карьерной техники, снижение ручного труда</w:t>
+      </w:r>
+    </w:p>
+    <w:p>
+      <w:pPr>
+        <w:pStyle w:val="a5"/>
+        <w:numPr>
+          <w:ilvl w:val="0"/>
+          <w:numId w:val="8"/>
+        </w:numPr>
+        <w:rPr>
+          <w:lang w:eastAsia="zh-CN"/>
+        </w:rPr>
+      </w:pPr>
+      <w:r>
+        <w:rPr>
+          <w:lang w:eastAsia="zh-CN"/>
+        </w:rPr>
+        <w:t>Экологическая устойчивость</w:t>
+      </w:r>
+    </w:p>
+    <w:p>
+      <w:pPr>
+        <w:pStyle w:val="a5"/>
+        <w:numPr>
+          <w:ilvl w:val="1"/>
+          <w:numId w:val="8"/>
+        </w:numPr>
+        <w:rPr>
+          <w:lang w:eastAsia="zh-CN"/>
+        </w:rPr>
+      </w:pPr>
+      <w:r>
+        <w:rPr>
+          <w:lang w:eastAsia="zh-CN"/>
+        </w:rPr>
+        <w:t>Снижение воздействия на окружающую среду, уменьшение выбросов и отходов</w:t>
+      </w:r>
+    </w:p>
+    <w:p>
+      <w:pPr>
+        <w:pStyle w:val="a5"/>
+        <w:numPr>
+          <w:ilvl w:val="1"/>
+          <w:numId w:val="8"/>
+        </w:numPr>
+        <w:rPr>
+          <w:lang w:eastAsia="zh-CN"/>
+        </w:rPr>
+      </w:pPr>
+      <w:r>
+        <w:rPr>
+          <w:lang w:eastAsia="zh-CN"/>
+        </w:rPr>
+        <w:t>Переход на энергоэффективные технологии, использование возобновляемых источников энергии</w:t>
+      </w:r>
+    </w:p>
+    <w:p>
+      <w:pPr>
+        <w:pStyle w:val="a5"/>
+        <w:numPr>
+          <w:ilvl w:val="0"/>
+          <w:numId w:val="8"/>
+        </w:numPr>
+        <w:rPr>
+          <w:lang w:eastAsia="zh-CN"/>
+        </w:rPr>
+      </w:pPr>
+      <w:r>
+        <w:rPr>
+          <w:lang w:eastAsia="zh-CN"/>
+        </w:rPr>
+        <w:t>Социальная ответственность и развитие кадров</w:t>
+      </w:r>
+    </w:p>
+    <w:p>
+      <w:pPr>
+        <w:pStyle w:val="a5"/>
+        <w:numPr>
+          <w:ilvl w:val="1"/>
+          <w:numId w:val="8"/>
+        </w:numPr>
+        <w:rPr>
+          <w:lang w:eastAsia="zh-CN"/>
+        </w:rPr>
+      </w:pPr>
+      <w:r>
+        <w:rPr>
+          <w:lang w:eastAsia="zh-CN"/>
+        </w:rPr>
+        <w:lastRenderedPageBreak/>
+        <w:t>Создание безопасных условий труда и снижение травматизма на производстве</w:t>
+      </w:r>
+    </w:p>
+    <w:p>
+      <w:pPr>
+        <w:pStyle w:val="a5"/>
+        <w:numPr>
+          <w:ilvl w:val="1"/>
+          <w:numId w:val="8"/>
+        </w:numPr>
+        <w:rPr>
+          <w:lang w:eastAsia="zh-CN"/>
+        </w:rPr>
+      </w:pPr>
+      <w:r>
+        <w:rPr>
+          <w:lang w:eastAsia="zh-CN"/>
+        </w:rPr>
+        <w:t>Развитие социальных программ для сотрудников и жителей региона</w:t>
+      </w:r>
+    </w:p>
+    <w:p>
+      <w:pPr>
+        <w:pStyle w:val="a5"/>
+        <w:numPr>
+          <w:ilvl w:val="1"/>
+          <w:numId w:val="8"/>
+        </w:numPr>
+        <w:rPr>
+          <w:lang w:eastAsia="zh-CN"/>
+        </w:rPr>
+      </w:pPr>
+      <w:r>
+        <w:rPr>
+          <w:lang w:eastAsia="zh-CN"/>
+        </w:rPr>
+        <w:t>Повышение квалификации персонала, привлечение новых специалистов</w:t>
+      </w:r>
+    </w:p>
+    <w:p>
+      <w:pPr>
+        <w:pStyle w:val="a5"/>
+      </w:pPr>
+      <w:r>
+        <w:rPr>
+          <w:lang w:eastAsia="zh-CN"/>
+        </w:rPr>
+        <w:t xml:space="preserve">Стратегия компании отображена на </w:t>
+      </w:r>
+      <w:r>
+        <w:rPr>
+          <w:lang w:eastAsia="zh-CN"/>
+        </w:rPr>
+        <w:t>рисунке</w:t>
+      </w:r>
+      <w:r>
+        <w:rPr>
+          <w:lang w:eastAsia="zh-CN"/>
+        </w:rPr>
+        <w:t xml:space="preserve"> </w:t>
+      </w:r>
+      <w:r>
+        <w:rPr>
+          <w:lang w:eastAsia="zh-CN"/>
+        </w:rPr>
+        <w:t>5</w:t>
+      </w:r>
+      <w:r>
+        <w:rPr>
+          <w:lang w:eastAsia="zh-CN"/>
+        </w:rPr>
+        <w:t>.</w:t>
+      </w:r>
+    </w:p>
+    <w:p>
+      <w:pPr>
+        <w:keepNext/>
+        <w:spacing w:after="160" w:line="259" w:lineRule="auto"/>
+        <w:jc w:val="center"/>
+      </w:pPr>
+      <w:r>
+        <w:rPr>
+          <w:noProof/>
+          <w:lang w:eastAsia="zh-CN"/>
+        </w:rPr>
+        <w:drawing>
+          <wp:inline distT="0" distB="0" distL="0" distR="0" wp14:anchorId="18D49AAE" wp14:editId="5875DB7B">
+            <wp:extent cx="5935345" cy="3281045"/>
+            <wp:effectExtent l="0" t="0" r="8255" b="0"/>
+            <wp:docPr id="9" name="Рисунок 9"/>
+            <wp:cNvGraphicFramePr>
+              <a:graphicFrameLocks xmlns:a="http://schemas.openxmlformats.org/drawingml/2006/main" noChangeAspect="1"/>
+            </wp:cNvGraphicFramePr>
+            <a:graphic xmlns:a="http://schemas.openxmlformats.org/drawingml/2006/main">
+              <a:graphicData uri="http://schemas.openxmlformats.org/drawingml/2006/picture">
+                <pic:pic xmlns:pic="http://schemas.openxmlformats.org/drawingml/2006/picture">
+                  <pic:nvPicPr>
+                    <pic:cNvPr id="0" name="Picture 1"/>
+                    <pic:cNvPicPr>
+                      <a:picLocks noChangeAspect="1" noChangeArrowheads="1"/>
+                    </pic:cNvPicPr>
+                  </pic:nvPicPr>
+                  <pic:blipFill>
+                    <a:blip r:embed="rId10">
+                      <a:extLst>
+                        <a:ext uri="{28A0092B-C50C-407E-A947-70E740481C1C}">
+                          <a14:useLocalDpi xmlns:a14="http://schemas.microsoft.com/office/drawing/2010/main" val="0"/>
+                        </a:ext>
+                      </a:extLst>
+                    </a:blip>
+                    <a:srcRect/>
+                    <a:stretch>
+                      <a:fillRect/>
+                    </a:stretch>
+                  </pic:blipFill>
+                  <pic:spPr bwMode="auto">
+                    <a:xfrm>
+                      <a:off x="0" y="0"/>
+                      <a:ext cx="5935345" cy="3281045"/>
+                    </a:xfrm>
+                    <a:prstGeom prst="rect">
+                      <a:avLst/>
+                    </a:prstGeom>
+                    <a:noFill/>
+                    <a:ln>
+                      <a:noFill/>
+                    </a:ln>
+                  </pic:spPr>
+                </pic:pic>
+              </a:graphicData>
+            </a:graphic>
+          </wp:inline>
+        </w:drawing>
+      </w:r>
+    </w:p>
+    <w:p>
+      <w:pPr>
+        <w:pStyle w:val="a6"/>
+      </w:pPr>
+      <w:r>
+        <w:t xml:space="preserve">Рис.  </w:t>
+      </w:r>
+      <w:fldSimple w:instr=" SEQ Рис._ \* ARABIC ">
+        <w:r>
+          <w:rPr>
+            <w:noProof/>
+          </w:rPr>
+          <w:t>5</w:t>
+        </w:r>
+      </w:fldSimple>
+      <w:r>
+        <w:t xml:space="preserve"> – Стратегия компании</w:t>
+      </w:r>
+    </w:p>
+    <w:p>
+      <w:pPr>
+        <w:pStyle w:val="1"/>
+      </w:pPr>
+      <w:bookmarkStart w:id="9" w:name="_Toc191996275"/>
+      <w:r>
+        <w:t>Исследование функций организации</w:t>
+      </w:r>
+      <w:bookmarkEnd w:id="9"/>
+    </w:p>
+    <w:p>
+      <w:pPr>
+        <w:pStyle w:val="2"/>
+      </w:pPr>
+      <w:r>
+        <w:t>Описание основных видов деятельности</w:t>
+      </w:r>
+    </w:p>
+    <w:p>
+      <w:pPr>
+        <w:pStyle w:val="a5"/>
+        <w:rPr>
+          <w:lang w:eastAsia="zh-CN"/>
+        </w:rPr>
+      </w:pPr>
+      <w:r>
+        <w:rPr>
+          <w:lang w:eastAsia="zh-CN"/>
+        </w:rPr>
+        <w:t>Основные виды деятельности</w:t>
+      </w:r>
+      <w:r>
+        <w:rPr>
+          <w:lang w:eastAsia="zh-CN"/>
+        </w:rPr>
+        <w:t xml:space="preserve"> АО «Карельский окатыш»</w:t>
+      </w:r>
+      <w:r>
+        <w:rPr>
+          <w:lang w:eastAsia="zh-CN"/>
+        </w:rPr>
+        <w:t>:</w:t>
+      </w:r>
+    </w:p>
+    <w:p>
+      <w:pPr>
+        <w:pStyle w:val="a5"/>
+        <w:numPr>
+          <w:ilvl w:val="0"/>
+          <w:numId w:val="8"/>
+        </w:numPr>
+        <w:rPr>
+          <w:lang w:eastAsia="zh-CN"/>
+        </w:rPr>
+      </w:pPr>
+      <w:r>
+        <w:rPr>
+          <w:lang w:eastAsia="zh-CN"/>
+        </w:rPr>
+        <w:t>Добыча железных руд открытым способом – разработка карьеров, выемка руды и её транспортировка на обогатительные фабрики</w:t>
+      </w:r>
+      <w:r>
+        <w:rPr>
+          <w:lang w:eastAsia="zh-CN"/>
+        </w:rPr>
+        <w:t xml:space="preserve"> (</w:t>
+      </w:r>
+      <w:r>
+        <w:rPr>
+          <w:lang w:eastAsia="zh-CN"/>
+        </w:rPr>
+        <w:t>ОКВЭД 07.10.2</w:t>
+      </w:r>
+      <w:r>
+        <w:rPr>
+          <w:lang w:eastAsia="zh-CN"/>
+        </w:rPr>
+        <w:t>)</w:t>
+      </w:r>
+    </w:p>
+    <w:p>
+      <w:pPr>
+        <w:pStyle w:val="a5"/>
+        <w:ind w:left="360"/>
+        <w:rPr>
+          <w:lang w:eastAsia="zh-CN"/>
+        </w:rPr>
+      </w:pPr>
+      <w:r>
+        <w:rPr>
+          <w:lang w:eastAsia="zh-CN"/>
+        </w:rPr>
+        <w:t xml:space="preserve">Основные виды </w:t>
+      </w:r>
+      <w:r>
+        <w:rPr>
+          <w:lang w:eastAsia="zh-CN"/>
+        </w:rPr>
+        <w:t xml:space="preserve">деятельности </w:t>
+      </w:r>
+      <w:r>
+        <w:rPr>
+          <w:lang w:eastAsia="zh-CN"/>
+        </w:rPr>
+        <w:t>изображены на</w:t>
+      </w:r>
+      <w:r>
+        <w:rPr>
+          <w:lang w:eastAsia="zh-CN"/>
+        </w:rPr>
+        <w:t xml:space="preserve"> </w:t>
+      </w:r>
+      <w:r>
+        <w:rPr>
+          <w:lang w:eastAsia="zh-CN"/>
+        </w:rPr>
+        <w:t>рисунке 6</w:t>
+      </w:r>
+      <w:r>
+        <w:rPr>
+          <w:lang w:eastAsia="zh-CN"/>
+        </w:rPr>
+        <w:t>.</w:t>
+      </w:r>
+    </w:p>
+    <w:p>
+      <w:pPr>
+        <w:pStyle w:val="a5"/>
+        <w:keepNext/>
+        <w:ind w:left="360"/>
+        <w:jc w:val="center"/>
+      </w:pPr>
+      <w:r>
+        <w:rPr>
+          <w:noProof/>
+          <w:lang w:eastAsia="zh-CN"/>
+        </w:rPr>
+        <w:lastRenderedPageBreak/>
+        <w:drawing>
+          <wp:inline distT="0" distB="0" distL="0" distR="0" wp14:anchorId="1C0DE0C7" wp14:editId="4867F52C">
+            <wp:extent cx="3270593" cy="2701637"/>
+            <wp:effectExtent l="0" t="0" r="0" b="3810"/>
+            <wp:docPr id="10" name="Рисунок 10"/>
+            <wp:cNvGraphicFramePr>
+              <a:graphicFrameLocks xmlns:a="http://schemas.openxmlformats.org/drawingml/2006/main" noChangeAspect="1"/>
+            </wp:cNvGraphicFramePr>
+            <a:graphic xmlns:a="http://schemas.openxmlformats.org/drawingml/2006/main">
+              <a:graphicData uri="http://schemas.openxmlformats.org/drawingml/2006/picture">
+                <pic:pic xmlns:pic="http://schemas.openxmlformats.org/drawingml/2006/picture">
+                  <pic:nvPicPr>
+                    <pic:cNvPr id="0" name="Picture 2"/>
+                    <pic:cNvPicPr>
+                      <a:picLocks noChangeAspect="1" noChangeArrowheads="1"/>
+                    </pic:cNvPicPr>
+                  </pic:nvPicPr>
+                  <pic:blipFill>
+                    <a:blip r:embed="rId11">
+                      <a:extLst>
+                        <a:ext uri="{28A0092B-C50C-407E-A947-70E740481C1C}">
+                          <a14:useLocalDpi xmlns:a14="http://schemas.microsoft.com/office/drawing/2010/main" val="0"/>
+                        </a:ext>
+                      </a:extLst>
+                    </a:blip>
+                    <a:srcRect/>
+                    <a:stretch>
+                      <a:fillRect/>
+                    </a:stretch>
+                  </pic:blipFill>
+                  <pic:spPr bwMode="auto">
+                    <a:xfrm>
+                      <a:off x="0" y="0"/>
+                      <a:ext cx="3275122" cy="2705378"/>
+                    </a:xfrm>
+                    <a:prstGeom prst="rect">
+                      <a:avLst/>
+                    </a:prstGeom>
+                    <a:noFill/>
+                    <a:ln>
+                      <a:noFill/>
+                    </a:ln>
+                  </pic:spPr>
+                </pic:pic>
+              </a:graphicData>
+            </a:graphic>
+          </wp:inline>
+        </w:drawing>
+      </w:r>
+    </w:p>
+    <w:p>
+      <w:pPr>
+        <w:pStyle w:val="a6"/>
+      </w:pPr>
+      <w:r>
+        <w:t xml:space="preserve">Рис.  </w:t>
+      </w:r>
+      <w:fldSimple w:instr=" SEQ Рис._ \* ARABIC ">
+        <w:r>
+          <w:rPr>
+            <w:noProof/>
+          </w:rPr>
+          <w:t>6</w:t>
+        </w:r>
+      </w:fldSimple>
+      <w:r>
+        <w:t xml:space="preserve"> – Основные виды деятельности</w:t>
+      </w:r>
+    </w:p>
+    <w:p>
+      <w:pPr>
+        <w:pStyle w:val="2"/>
+      </w:pPr>
+      <w:r>
+        <w:t xml:space="preserve">Описание вспомогательных </w:t>
+      </w:r>
+      <w:r>
+        <w:t>видов деятельности</w:t>
+      </w:r>
+    </w:p>
+    <w:p>
+      <w:pPr>
+        <w:pStyle w:val="a5"/>
+        <w:rPr>
+          <w:lang w:eastAsia="zh-CN"/>
+        </w:rPr>
+      </w:pPr>
+      <w:r>
+        <w:rPr>
+          <w:lang w:eastAsia="zh-CN"/>
+        </w:rPr>
+        <w:t xml:space="preserve">К </w:t>
+      </w:r>
+      <w:r>
+        <w:rPr>
+          <w:lang w:eastAsia="zh-CN"/>
+        </w:rPr>
+        <w:t>вспомогательным видам деятельности относятся:</w:t>
+      </w:r>
+    </w:p>
+    <w:p>
+      <w:pPr>
+        <w:pStyle w:val="a5"/>
+        <w:numPr>
+          <w:ilvl w:val="0"/>
+          <w:numId w:val="8"/>
+        </w:numPr>
+        <w:rPr>
+          <w:lang w:eastAsia="zh-CN"/>
+        </w:rPr>
+      </w:pPr>
+      <w:r>
+        <w:rPr>
+          <w:lang w:eastAsia="zh-CN"/>
+        </w:rPr>
+        <w:t>Добыча железных руд подземным способом</w:t>
+      </w:r>
+      <w:r>
+        <w:rPr>
+          <w:lang w:eastAsia="zh-CN"/>
+        </w:rPr>
+        <w:t xml:space="preserve"> </w:t>
+      </w:r>
+      <w:r>
+        <w:rPr>
+          <w:lang w:eastAsia="zh-CN"/>
+        </w:rPr>
+        <w:t>– возможно развитие подземных добычных работ при необходимости</w:t>
+      </w:r>
+      <w:r>
+        <w:rPr>
+          <w:lang w:eastAsia="zh-CN"/>
+        </w:rPr>
+        <w:t xml:space="preserve"> </w:t>
+      </w:r>
+      <w:r>
+        <w:rPr>
+          <w:lang w:eastAsia="zh-CN"/>
+        </w:rPr>
+        <w:t>(ОКВЭД 07.10.1)</w:t>
+      </w:r>
+    </w:p>
+    <w:p>
+      <w:pPr>
+        <w:pStyle w:val="a5"/>
+        <w:numPr>
+          <w:ilvl w:val="0"/>
+          <w:numId w:val="8"/>
+        </w:numPr>
+        <w:rPr>
+          <w:lang w:eastAsia="zh-CN"/>
+        </w:rPr>
+      </w:pPr>
+      <w:r>
+        <w:rPr>
+          <w:lang w:eastAsia="zh-CN"/>
+        </w:rPr>
+        <w:t>Обогащение и агломерация железных руд – переработка руды для повышения содержания железа и улучшения её качественных характеристик</w:t>
+      </w:r>
+      <w:r>
+        <w:rPr>
+          <w:lang w:eastAsia="zh-CN"/>
+        </w:rPr>
+        <w:t xml:space="preserve"> (</w:t>
+      </w:r>
+      <w:r>
+        <w:rPr>
+          <w:lang w:eastAsia="zh-CN"/>
+        </w:rPr>
+        <w:t>ОКВЭД 07.10.3</w:t>
+      </w:r>
+      <w:r>
+        <w:rPr>
+          <w:lang w:eastAsia="zh-CN"/>
+        </w:rPr>
+        <w:t>)</w:t>
+      </w:r>
+    </w:p>
+    <w:p>
+      <w:pPr>
+        <w:pStyle w:val="a5"/>
+        <w:numPr>
+          <w:ilvl w:val="0"/>
+          <w:numId w:val="8"/>
+        </w:numPr>
+        <w:rPr>
+          <w:lang w:eastAsia="zh-CN"/>
+        </w:rPr>
+      </w:pPr>
+      <w:r>
+        <w:rPr>
+          <w:lang w:eastAsia="zh-CN"/>
+        </w:rPr>
+        <w:t>Добыча декоративного и строительного камня, известняка, гипса, мела и сланцев</w:t>
+      </w:r>
+      <w:r>
+        <w:rPr>
+          <w:lang w:eastAsia="zh-CN"/>
+        </w:rPr>
+        <w:t xml:space="preserve"> – </w:t>
+      </w:r>
+      <w:r>
+        <w:rPr>
+          <w:lang w:eastAsia="zh-CN"/>
+        </w:rPr>
+        <w:t>работа с дополнительными природными ресурсами для строительной отрасли</w:t>
+      </w:r>
+      <w:r>
+        <w:rPr>
+          <w:lang w:eastAsia="zh-CN"/>
+        </w:rPr>
+        <w:t xml:space="preserve"> (ОКВЭД 08.11)</w:t>
+      </w:r>
+    </w:p>
+    <w:p>
+      <w:pPr>
+        <w:pStyle w:val="a5"/>
+        <w:numPr>
+          <w:ilvl w:val="0"/>
+          <w:numId w:val="8"/>
+        </w:numPr>
+        <w:rPr>
+          <w:lang w:eastAsia="zh-CN"/>
+        </w:rPr>
+      </w:pPr>
+      <w:r>
+        <w:rPr>
+          <w:lang w:eastAsia="zh-CN"/>
+        </w:rPr>
+        <w:t>Разработка гравийных и песчаных карьеров</w:t>
+      </w:r>
+      <w:r>
+        <w:rPr>
+          <w:lang w:eastAsia="zh-CN"/>
+        </w:rPr>
+        <w:t xml:space="preserve"> - </w:t>
+      </w:r>
+      <w:r>
+        <w:rPr>
+          <w:lang w:eastAsia="zh-CN"/>
+        </w:rPr>
+        <w:t>добыча нерудных материалов для строительства и дорожных работ</w:t>
+      </w:r>
+      <w:r>
+        <w:rPr>
+          <w:lang w:eastAsia="zh-CN"/>
+        </w:rPr>
+        <w:t xml:space="preserve"> </w:t>
+      </w:r>
+      <w:r>
+        <w:rPr>
+          <w:lang w:eastAsia="zh-CN"/>
+        </w:rPr>
+        <w:t xml:space="preserve">(ОКВЭД </w:t>
+      </w:r>
+      <w:r>
+        <w:rPr>
+          <w:lang w:eastAsia="zh-CN"/>
+        </w:rPr>
+        <w:t>08.12.1</w:t>
+      </w:r>
+      <w:r>
+        <w:rPr>
+          <w:lang w:eastAsia="zh-CN"/>
+        </w:rPr>
+        <w:t>)</w:t>
+      </w:r>
+    </w:p>
+    <w:p>
+      <w:pPr>
+        <w:pStyle w:val="a5"/>
+        <w:numPr>
+          <w:ilvl w:val="0"/>
+          <w:numId w:val="8"/>
+        </w:numPr>
+        <w:rPr>
+          <w:lang w:eastAsia="zh-CN"/>
+        </w:rPr>
+      </w:pPr>
+      <w:r>
+        <w:rPr>
+          <w:lang w:eastAsia="zh-CN"/>
+        </w:rPr>
+        <w:t>Добыча торфа</w:t>
+      </w:r>
+      <w:r>
+        <w:rPr>
+          <w:lang w:eastAsia="zh-CN"/>
+        </w:rPr>
+        <w:t xml:space="preserve"> </w:t>
+      </w:r>
+      <w:r>
+        <w:rPr>
+          <w:lang w:eastAsia="zh-CN"/>
+        </w:rPr>
+        <w:t xml:space="preserve">- </w:t>
+      </w:r>
+      <w:r>
+        <w:rPr>
+          <w:lang w:eastAsia="zh-CN"/>
+        </w:rPr>
+        <w:t>извлечение торфа для использования в сельском хозяйстве и энергетике</w:t>
+      </w:r>
+      <w:r>
+        <w:rPr>
+          <w:lang w:eastAsia="zh-CN"/>
+        </w:rPr>
+        <w:t xml:space="preserve"> </w:t>
+      </w:r>
+      <w:r>
+        <w:rPr>
+          <w:lang w:eastAsia="zh-CN"/>
+        </w:rPr>
+        <w:t xml:space="preserve">(ОКВЭД </w:t>
+      </w:r>
+      <w:r>
+        <w:rPr>
+          <w:lang w:eastAsia="zh-CN"/>
+        </w:rPr>
+        <w:t>08.92.1</w:t>
+      </w:r>
+      <w:r>
+        <w:rPr>
+          <w:lang w:eastAsia="zh-CN"/>
+        </w:rPr>
+        <w:t>)</w:t>
+      </w:r>
+    </w:p>
+    <w:p>
+      <w:pPr>
+        <w:pStyle w:val="a5"/>
+        <w:rPr>
+          <w:lang w:eastAsia="zh-CN"/>
+        </w:rPr>
+      </w:pPr>
+      <w:r>
+        <w:rPr>
+          <w:lang w:eastAsia="zh-CN"/>
+        </w:rPr>
+        <w:t xml:space="preserve">Дополнительные виды деятельности отображены на </w:t>
+      </w:r>
+      <w:r>
+        <w:rPr>
+          <w:lang w:eastAsia="zh-CN"/>
+        </w:rPr>
+        <w:t>рисунке</w:t>
+      </w:r>
+      <w:r>
+        <w:rPr>
+          <w:lang w:eastAsia="zh-CN"/>
+        </w:rPr>
+        <w:t xml:space="preserve"> </w:t>
+      </w:r>
+      <w:r>
+        <w:rPr>
+          <w:lang w:eastAsia="zh-CN"/>
+        </w:rPr>
+        <w:t>7</w:t>
+      </w:r>
+      <w:r>
+        <w:rPr>
+          <w:lang w:eastAsia="zh-CN"/>
+        </w:rPr>
+        <w:t>.</w:t>
+      </w:r>
+    </w:p>
+    <w:p>
+      <w:pPr>
+        <w:pStyle w:val="a5"/>
+        <w:keepNext/>
+        <w:jc w:val="center"/>
+      </w:pPr>
+      <w:r>
+        <w:rPr>
+          <w:noProof/>
+          <w:lang w:eastAsia="zh-CN"/>
+        </w:rPr>
+        <w:lastRenderedPageBreak/>
+        <w:drawing>
+          <wp:inline distT="0" distB="0" distL="0" distR="0" wp14:anchorId="21F650DF" wp14:editId="035A39BD">
+            <wp:extent cx="5936615" cy="2625725"/>
+            <wp:effectExtent l="0" t="0" r="6985" b="3175"/>
+            <wp:docPr id="11" name="Рисунок 11"/>
+            <wp:cNvGraphicFramePr>
+              <a:graphicFrameLocks xmlns:a="http://schemas.openxmlformats.org/drawingml/2006/main" noChangeAspect="1"/>
+            </wp:cNvGraphicFramePr>
+            <a:graphic xmlns:a="http://schemas.openxmlformats.org/drawingml/2006/main">
+              <a:graphicData uri="http://schemas.openxmlformats.org/drawingml/2006/picture">
+                <pic:pic xmlns:pic="http://schemas.openxmlformats.org/drawingml/2006/picture">
+                  <pic:nvPicPr>
+                    <pic:cNvPr id="0" name="Picture 3"/>
+                    <pic:cNvPicPr>
+                      <a:picLocks noChangeAspect="1" noChangeArrowheads="1"/>
+                    </pic:cNvPicPr>
+                  </pic:nvPicPr>
+                  <pic:blipFill>
+                    <a:blip r:embed="rId12">
+                      <a:extLst>
+                        <a:ext uri="{28A0092B-C50C-407E-A947-70E740481C1C}">
+                          <a14:useLocalDpi xmlns:a14="http://schemas.microsoft.com/office/drawing/2010/main" val="0"/>
+                        </a:ext>
+                      </a:extLst>
+                    </a:blip>
+                    <a:srcRect/>
+                    <a:stretch>
+                      <a:fillRect/>
+                    </a:stretch>
+                  </pic:blipFill>
+                  <pic:spPr bwMode="auto">
+                    <a:xfrm>
+                      <a:off x="0" y="0"/>
+                      <a:ext cx="5936615" cy="2625725"/>
+                    </a:xfrm>
+                    <a:prstGeom prst="rect">
+                      <a:avLst/>
+                    </a:prstGeom>
+                    <a:noFill/>
+                    <a:ln>
+                      <a:noFill/>
+                    </a:ln>
+                  </pic:spPr>
+                </pic:pic>
+              </a:graphicData>
+            </a:graphic>
+          </wp:inline>
+        </w:drawing>
+      </w:r>
+    </w:p>
+    <w:p>
+      <w:pPr>
+        <w:pStyle w:val="a6"/>
+      </w:pPr>
+      <w:r>
+        <w:t xml:space="preserve">Рис.  </w:t>
+      </w:r>
+      <w:fldSimple w:instr=" SEQ Рис._ \* ARABIC ">
+        <w:r>
+          <w:rPr>
+            <w:noProof/>
+          </w:rPr>
+          <w:t>7</w:t>
+        </w:r>
+      </w:fldSimple>
+      <w:r>
+        <w:rPr>
+          <w:lang w:val="en-US"/>
+        </w:rPr>
+        <w:t xml:space="preserve"> – </w:t>
+      </w:r>
+      <w:r>
+        <w:t>Вспомогательные виды деятельности</w:t>
+      </w:r>
+    </w:p>
+    <w:p/>
     <w:sectPr>
       <w:pgSz w:w="11906" w:h="16838"/>
       <w:pgMar w:top="1134" w:right="850" w:bottom="1134" w:left="1701" w:header="708" w:footer="708" w:gutter="0"/>
@@ -3952,7 +4087,7 @@
       <w:lvlText w:val="%1.%2.%3."/>
       <w:lvlJc w:val="left"/>
       <w:pPr>
-        <w:ind w:left="1224" w:hanging="504"/>
+        <w:ind w:left="4756" w:hanging="504"/>
       </w:pPr>
     </w:lvl>
     <w:lvl w:ilvl="3">

</xml_diff>

<commit_message>
add employee functions and business process descriptions without schemes
</commit_message>
<xml_diff>
--- a/Карельский окатыш исследование.docx
+++ b/Карельский окатыш исследование.docx
@@ -222,7 +222,6 @@
         <w:jc w:val="center"/>
         <w:rPr>
           <w:szCs w:val="28"/>
-          <w:lang w:val="en-US"/>
         </w:rPr>
       </w:pPr>
       <w:r>
@@ -234,7 +233,6 @@
       <w:r>
         <w:rPr>
           <w:szCs w:val="28"/>
-          <w:lang w:val="en-US"/>
         </w:rPr>
         <w:t>“</w:t>
       </w:r>
@@ -247,7 +245,6 @@
       <w:r>
         <w:rPr>
           <w:szCs w:val="28"/>
-          <w:lang w:val="en-US"/>
         </w:rPr>
         <w:t>”</w:t>
       </w:r>
@@ -374,16 +371,8 @@
         <w:rPr>
           <w:szCs w:val="28"/>
         </w:rPr>
-        <w:t xml:space="preserve">О. А. </w:t>
-      </w:r>
-      <w:proofErr w:type="spellStart"/>
-      <w:r>
-        <w:rPr>
-          <w:szCs w:val="28"/>
-        </w:rPr>
-        <w:t>Плугин</w:t>
-      </w:r>
-      <w:proofErr w:type="spellEnd"/>
+        <w:t>О. А. Плугин</w:t>
+      </w:r>
     </w:p>
     <w:p>
       <w:pPr>
@@ -630,7 +619,7 @@
           <w:r>
             <w:fldChar w:fldCharType="separate"/>
           </w:r>
-          <w:hyperlink w:anchor="_Toc191996266" w:history="1">
+          <w:hyperlink w:anchor="_Toc192523220" w:history="1">
             <w:r>
               <w:rPr>
                 <w:rStyle w:val="a4"/>
@@ -673,7 +662,7 @@
                 <w:noProof/>
                 <w:webHidden/>
               </w:rPr>
-              <w:instrText xml:space="preserve"> PAGEREF _Toc191996266 \h </w:instrText>
+              <w:instrText xml:space="preserve"> PAGEREF _Toc192523220 \h </w:instrText>
             </w:r>
             <w:r>
               <w:rPr>
@@ -718,7 +707,7 @@
               <w:lang w:eastAsia="ru-RU"/>
             </w:rPr>
           </w:pPr>
-          <w:hyperlink w:anchor="_Toc191996267" w:history="1">
+          <w:hyperlink w:anchor="_Toc192523221" w:history="1">
             <w:r>
               <w:rPr>
                 <w:rStyle w:val="a4"/>
@@ -761,7 +750,7 @@
                 <w:noProof/>
                 <w:webHidden/>
               </w:rPr>
-              <w:instrText xml:space="preserve"> PAGEREF _Toc191996267 \h </w:instrText>
+              <w:instrText xml:space="preserve"> PAGEREF _Toc192523221 \h </w:instrText>
             </w:r>
             <w:r>
               <w:rPr>
@@ -806,7 +795,7 @@
               <w:lang w:eastAsia="ru-RU"/>
             </w:rPr>
           </w:pPr>
-          <w:hyperlink w:anchor="_Toc191996268" w:history="1">
+          <w:hyperlink w:anchor="_Toc192523222" w:history="1">
             <w:r>
               <w:rPr>
                 <w:rStyle w:val="a4"/>
@@ -849,7 +838,7 @@
                 <w:noProof/>
                 <w:webHidden/>
               </w:rPr>
-              <w:instrText xml:space="preserve"> PAGEREF _Toc191996268 \h </w:instrText>
+              <w:instrText xml:space="preserve"> PAGEREF _Toc192523222 \h </w:instrText>
             </w:r>
             <w:r>
               <w:rPr>
@@ -894,7 +883,7 @@
               <w:lang w:eastAsia="ru-RU"/>
             </w:rPr>
           </w:pPr>
-          <w:hyperlink w:anchor="_Toc191996269" w:history="1">
+          <w:hyperlink w:anchor="_Toc192523223" w:history="1">
             <w:r>
               <w:rPr>
                 <w:rStyle w:val="a4"/>
@@ -937,7 +926,7 @@
                 <w:noProof/>
                 <w:webHidden/>
               </w:rPr>
-              <w:instrText xml:space="preserve"> PAGEREF _Toc191996269 \h </w:instrText>
+              <w:instrText xml:space="preserve"> PAGEREF _Toc192523223 \h </w:instrText>
             </w:r>
             <w:r>
               <w:rPr>
@@ -982,7 +971,7 @@
               <w:lang w:eastAsia="ru-RU"/>
             </w:rPr>
           </w:pPr>
-          <w:hyperlink w:anchor="_Toc191996270" w:history="1">
+          <w:hyperlink w:anchor="_Toc192523224" w:history="1">
             <w:r>
               <w:rPr>
                 <w:rStyle w:val="a4"/>
@@ -1025,7 +1014,7 @@
                 <w:noProof/>
                 <w:webHidden/>
               </w:rPr>
-              <w:instrText xml:space="preserve"> PAGEREF _Toc191996270 \h </w:instrText>
+              <w:instrText xml:space="preserve"> PAGEREF _Toc192523224 \h </w:instrText>
             </w:r>
             <w:r>
               <w:rPr>
@@ -1045,7 +1034,7 @@
                 <w:noProof/>
                 <w:webHidden/>
               </w:rPr>
-              <w:t>5</w:t>
+              <w:t>6</w:t>
             </w:r>
             <w:r>
               <w:rPr>
@@ -1070,7 +1059,7 @@
               <w:lang w:eastAsia="ru-RU"/>
             </w:rPr>
           </w:pPr>
-          <w:hyperlink w:anchor="_Toc191996271" w:history="1">
+          <w:hyperlink w:anchor="_Toc192523225" w:history="1">
             <w:r>
               <w:rPr>
                 <w:rStyle w:val="a4"/>
@@ -1113,7 +1102,7 @@
                 <w:noProof/>
                 <w:webHidden/>
               </w:rPr>
-              <w:instrText xml:space="preserve"> PAGEREF _Toc191996271 \h </w:instrText>
+              <w:instrText xml:space="preserve"> PAGEREF _Toc192523225 \h </w:instrText>
             </w:r>
             <w:r>
               <w:rPr>
@@ -1133,7 +1122,7 @@
                 <w:noProof/>
                 <w:webHidden/>
               </w:rPr>
-              <w:t>6</w:t>
+              <w:t>9</w:t>
             </w:r>
             <w:r>
               <w:rPr>
@@ -1158,7 +1147,7 @@
               <w:lang w:eastAsia="ru-RU"/>
             </w:rPr>
           </w:pPr>
-          <w:hyperlink w:anchor="_Toc191996272" w:history="1">
+          <w:hyperlink w:anchor="_Toc192523226" w:history="1">
             <w:r>
               <w:rPr>
                 <w:rStyle w:val="a4"/>
@@ -1201,7 +1190,7 @@
                 <w:noProof/>
                 <w:webHidden/>
               </w:rPr>
-              <w:instrText xml:space="preserve"> PAGEREF _Toc191996272 \h </w:instrText>
+              <w:instrText xml:space="preserve"> PAGEREF _Toc192523226 \h </w:instrText>
             </w:r>
             <w:r>
               <w:rPr>
@@ -1221,7 +1210,7 @@
                 <w:noProof/>
                 <w:webHidden/>
               </w:rPr>
-              <w:t>7</w:t>
+              <w:t>9</w:t>
             </w:r>
             <w:r>
               <w:rPr>
@@ -1246,7 +1235,7 @@
               <w:lang w:eastAsia="ru-RU"/>
             </w:rPr>
           </w:pPr>
-          <w:hyperlink w:anchor="_Toc191996273" w:history="1">
+          <w:hyperlink w:anchor="_Toc192523227" w:history="1">
             <w:r>
               <w:rPr>
                 <w:rStyle w:val="a4"/>
@@ -1289,7 +1278,7 @@
                 <w:noProof/>
                 <w:webHidden/>
               </w:rPr>
-              <w:instrText xml:space="preserve"> PAGEREF _Toc191996273 \h </w:instrText>
+              <w:instrText xml:space="preserve"> PAGEREF _Toc192523227 \h </w:instrText>
             </w:r>
             <w:r>
               <w:rPr>
@@ -1309,7 +1298,7 @@
                 <w:noProof/>
                 <w:webHidden/>
               </w:rPr>
-              <w:t>7</w:t>
+              <w:t>9</w:t>
             </w:r>
             <w:r>
               <w:rPr>
@@ -1334,7 +1323,7 @@
               <w:lang w:eastAsia="ru-RU"/>
             </w:rPr>
           </w:pPr>
-          <w:hyperlink w:anchor="_Toc191996274" w:history="1">
+          <w:hyperlink w:anchor="_Toc192523228" w:history="1">
             <w:r>
               <w:rPr>
                 <w:rStyle w:val="a4"/>
@@ -1377,7 +1366,7 @@
                 <w:noProof/>
                 <w:webHidden/>
               </w:rPr>
-              <w:instrText xml:space="preserve"> PAGEREF _Toc191996274 \h </w:instrText>
+              <w:instrText xml:space="preserve"> PAGEREF _Toc192523228 \h </w:instrText>
             </w:r>
             <w:r>
               <w:rPr>
@@ -1397,7 +1386,7 @@
                 <w:noProof/>
                 <w:webHidden/>
               </w:rPr>
-              <w:t>7</w:t>
+              <w:t>9</w:t>
             </w:r>
             <w:r>
               <w:rPr>
@@ -1422,7 +1411,7 @@
               <w:lang w:eastAsia="ru-RU"/>
             </w:rPr>
           </w:pPr>
-          <w:hyperlink w:anchor="_Toc191996275" w:history="1">
+          <w:hyperlink w:anchor="_Toc192523229" w:history="1">
             <w:r>
               <w:rPr>
                 <w:rStyle w:val="a4"/>
@@ -1465,7 +1454,7 @@
                 <w:noProof/>
                 <w:webHidden/>
               </w:rPr>
-              <w:instrText xml:space="preserve"> PAGEREF _Toc191996275 \h </w:instrText>
+              <w:instrText xml:space="preserve"> PAGEREF _Toc192523229 \h </w:instrText>
             </w:r>
             <w:r>
               <w:rPr>
@@ -1485,7 +1474,183 @@
                 <w:noProof/>
                 <w:webHidden/>
               </w:rPr>
-              <w:t>10</w:t>
+              <w:t>11</w:t>
+            </w:r>
+            <w:r>
+              <w:rPr>
+                <w:noProof/>
+                <w:webHidden/>
+              </w:rPr>
+              <w:fldChar w:fldCharType="end"/>
+            </w:r>
+          </w:hyperlink>
+        </w:p>
+        <w:p>
+          <w:pPr>
+            <w:pStyle w:val="21"/>
+            <w:tabs>
+              <w:tab w:val="left" w:pos="1100"/>
+              <w:tab w:val="right" w:leader="dot" w:pos="9345"/>
+            </w:tabs>
+            <w:rPr>
+              <w:rFonts w:asciiTheme="minorHAnsi" w:eastAsiaTheme="minorEastAsia" w:hAnsiTheme="minorHAnsi" w:cstheme="minorBidi"/>
+              <w:noProof/>
+              <w:sz w:val="22"/>
+              <w:lang w:eastAsia="ru-RU"/>
+            </w:rPr>
+          </w:pPr>
+          <w:hyperlink w:anchor="_Toc192523230" w:history="1">
+            <w:r>
+              <w:rPr>
+                <w:rStyle w:val="a4"/>
+                <w:noProof/>
+              </w:rPr>
+              <w:t>2.1.</w:t>
+            </w:r>
+            <w:r>
+              <w:rPr>
+                <w:rFonts w:asciiTheme="minorHAnsi" w:eastAsiaTheme="minorEastAsia" w:hAnsiTheme="minorHAnsi" w:cstheme="minorBidi"/>
+                <w:noProof/>
+                <w:sz w:val="22"/>
+                <w:lang w:eastAsia="ru-RU"/>
+              </w:rPr>
+              <w:tab/>
+            </w:r>
+            <w:r>
+              <w:rPr>
+                <w:rStyle w:val="a4"/>
+                <w:noProof/>
+              </w:rPr>
+              <w:t>Описание основных видов деятельности</w:t>
+            </w:r>
+            <w:r>
+              <w:rPr>
+                <w:noProof/>
+                <w:webHidden/>
+              </w:rPr>
+              <w:tab/>
+            </w:r>
+            <w:r>
+              <w:rPr>
+                <w:noProof/>
+                <w:webHidden/>
+              </w:rPr>
+              <w:fldChar w:fldCharType="begin"/>
+            </w:r>
+            <w:r>
+              <w:rPr>
+                <w:noProof/>
+                <w:webHidden/>
+              </w:rPr>
+              <w:instrText xml:space="preserve"> PAGEREF _Toc192523230 \h </w:instrText>
+            </w:r>
+            <w:r>
+              <w:rPr>
+                <w:noProof/>
+                <w:webHidden/>
+              </w:rPr>
+            </w:r>
+            <w:r>
+              <w:rPr>
+                <w:noProof/>
+                <w:webHidden/>
+              </w:rPr>
+              <w:fldChar w:fldCharType="separate"/>
+            </w:r>
+            <w:r>
+              <w:rPr>
+                <w:noProof/>
+                <w:webHidden/>
+              </w:rPr>
+              <w:t>11</w:t>
+            </w:r>
+            <w:r>
+              <w:rPr>
+                <w:noProof/>
+                <w:webHidden/>
+              </w:rPr>
+              <w:fldChar w:fldCharType="end"/>
+            </w:r>
+          </w:hyperlink>
+        </w:p>
+        <w:p>
+          <w:pPr>
+            <w:pStyle w:val="21"/>
+            <w:tabs>
+              <w:tab w:val="left" w:pos="1100"/>
+              <w:tab w:val="right" w:leader="dot" w:pos="9345"/>
+            </w:tabs>
+            <w:rPr>
+              <w:rFonts w:asciiTheme="minorHAnsi" w:eastAsiaTheme="minorEastAsia" w:hAnsiTheme="minorHAnsi" w:cstheme="minorBidi"/>
+              <w:noProof/>
+              <w:sz w:val="22"/>
+              <w:lang w:eastAsia="ru-RU"/>
+            </w:rPr>
+          </w:pPr>
+          <w:hyperlink w:anchor="_Toc192523231" w:history="1">
+            <w:r>
+              <w:rPr>
+                <w:rStyle w:val="a4"/>
+                <w:noProof/>
+              </w:rPr>
+              <w:t>2.2.</w:t>
+            </w:r>
+            <w:r>
+              <w:rPr>
+                <w:rFonts w:asciiTheme="minorHAnsi" w:eastAsiaTheme="minorEastAsia" w:hAnsiTheme="minorHAnsi" w:cstheme="minorBidi"/>
+                <w:noProof/>
+                <w:sz w:val="22"/>
+                <w:lang w:eastAsia="ru-RU"/>
+              </w:rPr>
+              <w:tab/>
+            </w:r>
+            <w:r>
+              <w:rPr>
+                <w:rStyle w:val="a4"/>
+                <w:noProof/>
+              </w:rPr>
+              <w:t>Описание вспомогательных видов деятельности</w:t>
+            </w:r>
+            <w:r>
+              <w:rPr>
+                <w:noProof/>
+                <w:webHidden/>
+              </w:rPr>
+              <w:tab/>
+            </w:r>
+            <w:r>
+              <w:rPr>
+                <w:noProof/>
+                <w:webHidden/>
+              </w:rPr>
+              <w:fldChar w:fldCharType="begin"/>
+            </w:r>
+            <w:r>
+              <w:rPr>
+                <w:noProof/>
+                <w:webHidden/>
+              </w:rPr>
+              <w:instrText xml:space="preserve"> PAGEREF _Toc192523231 \h </w:instrText>
+            </w:r>
+            <w:r>
+              <w:rPr>
+                <w:noProof/>
+                <w:webHidden/>
+              </w:rPr>
+            </w:r>
+            <w:r>
+              <w:rPr>
+                <w:noProof/>
+                <w:webHidden/>
+              </w:rPr>
+              <w:fldChar w:fldCharType="separate"/>
+            </w:r>
+            <w:r>
+              <w:rPr>
+                <w:noProof/>
+                <w:webHidden/>
+              </w:rPr>
+              <w:t>12</w:t>
             </w:r>
             <w:r>
               <w:rPr>
@@ -1520,7 +1685,7 @@
       <w:pPr>
         <w:pStyle w:val="1"/>
       </w:pPr>
-      <w:bookmarkStart w:id="0" w:name="_Toc191996266"/>
+      <w:bookmarkStart w:id="0" w:name="_Toc192523220"/>
       <w:r>
         <w:lastRenderedPageBreak/>
         <w:t>Общие сведения об исследуемой организации</w:t>
@@ -1536,23 +1701,7 @@
         </w:rPr>
       </w:pPr>
       <w:r>
-        <w:t>Акционерное общество «</w:t>
-      </w:r>
-      <w:proofErr w:type="spellStart"/>
-      <w:r>
-        <w:t>Каре́льский</w:t>
-      </w:r>
-      <w:proofErr w:type="spellEnd"/>
-      <w:r>
-        <w:t xml:space="preserve"> </w:t>
-      </w:r>
-      <w:proofErr w:type="spellStart"/>
-      <w:r>
-        <w:t>ока́тыш</w:t>
-      </w:r>
-      <w:proofErr w:type="spellEnd"/>
-      <w:r>
-        <w:t>» — российский производитель железорудного сырья, входит в «Северсталь». Горно-обогатительный комбинат находится в окрестностях города Костомукша, Республика Карелия.</w:t>
+        <w:t>Акционерное общество «Каре́льский ока́тыш» — российский производитель железорудного сырья, входит в «Северсталь». Горно-обогатительный комбинат находится в окрестностях города Костомукша, Республика Карелия.</w:t>
       </w:r>
     </w:p>
     <w:p>
@@ -1564,23 +1713,7 @@
         </w:rPr>
       </w:pPr>
       <w:r>
-        <w:t xml:space="preserve">В 1967 году Правительством СССР принято решение о начале проектирования горно-обогатительного комбината для разработки </w:t>
-      </w:r>
-      <w:proofErr w:type="spellStart"/>
-      <w:r>
-        <w:t>Костомукшского</w:t>
-      </w:r>
-      <w:proofErr w:type="spellEnd"/>
-      <w:r>
-        <w:t xml:space="preserve"> железорудного месторождения. В 1973 году подписано советско-финляндское соглашение о совместном строительстве комбината. 26 августа 1978 года начались вскрышные работы в карьере </w:t>
-      </w:r>
-      <w:proofErr w:type="spellStart"/>
-      <w:r>
-        <w:t>Костомукшского</w:t>
-      </w:r>
-      <w:proofErr w:type="spellEnd"/>
-      <w:r>
-        <w:t xml:space="preserve"> ГОКа.</w:t>
+        <w:t>В 1967 году Правительством СССР принято решение о начале проектирования горно-обогатительного комбината для разработки Костомукшского железорудного месторождения. В 1973 году подписано советско-финляндское соглашение о совместном строительстве комбината. 26 августа 1978 года начались вскрышные работы в карьере Костомукшского ГОКа.</w:t>
       </w:r>
     </w:p>
     <w:p>
@@ -1588,15 +1721,7 @@
         <w:pStyle w:val="a5"/>
       </w:pPr>
       <w:r>
-        <w:t xml:space="preserve">14 сентября 1978 года Председатель Совета Министров СССР А. Косыгин и президент Финляндии У. </w:t>
-      </w:r>
-      <w:proofErr w:type="spellStart"/>
-      <w:r>
-        <w:t>Кекконен</w:t>
-      </w:r>
-      <w:proofErr w:type="spellEnd"/>
-      <w:r>
-        <w:t xml:space="preserve"> заложили первый камень в фундаменте первого корпуса комбината. 27 мая 1982 года была введена первая очередь комбината и получена первая пробная партия концентрата. 2 июля 1982 года Новолипецкому металлургическому комбинату отправлен первый эшелон с пробной партией 2800 тонн железорудного концентрата. 3 сентября 1983 года начались поставки окатышей в Финляндию.</w:t>
+        <w:t>14 сентября 1978 года Председатель Совета Министров СССР А. Косыгин и президент Финляндии У. Кекконен заложили первый камень в фундаменте первого корпуса комбината. 27 мая 1982 года была введена первая очередь комбината и получена первая пробная партия концентрата. 2 июля 1982 года Новолипецкому металлургическому комбинату отправлен первый эшелон с пробной партией 2800 тонн железорудного концентрата. 3 сентября 1983 года начались поставки окатышей в Финляндию.</w:t>
       </w:r>
     </w:p>
     <w:p>
@@ -1604,15 +1729,7 @@
         <w:pStyle w:val="a5"/>
       </w:pPr>
       <w:r>
-        <w:t xml:space="preserve">15 марта 1993 года </w:t>
-      </w:r>
-      <w:proofErr w:type="spellStart"/>
-      <w:r>
-        <w:t>Костомукшский</w:t>
-      </w:r>
-      <w:proofErr w:type="spellEnd"/>
-      <w:r>
-        <w:t xml:space="preserve"> горно-обогатительный комбинат прошёл процесс приватизации, и получил наименование «Открытое акционерное общество „Карельский окатыш“».</w:t>
+        <w:t>15 марта 1993 года Костомукшский горно-обогатительный комбинат прошёл процесс приватизации, и получил наименование «Открытое акционерное общество „Карельский окатыш“».</w:t>
       </w:r>
     </w:p>
     <w:p>
@@ -1629,23 +1746,7 @@
       </w:pPr>
       <w:r>
         <w:lastRenderedPageBreak/>
-        <w:t xml:space="preserve">В разные годы комбинатом руководили И. А. </w:t>
-      </w:r>
-      <w:proofErr w:type="spellStart"/>
-      <w:r>
-        <w:t>Гетало</w:t>
-      </w:r>
-      <w:proofErr w:type="spellEnd"/>
-      <w:r>
-        <w:t xml:space="preserve">, Н. П. Ершов, А. И. Поляков, Н. Л. Вяткин, А. М. </w:t>
-      </w:r>
-      <w:proofErr w:type="spellStart"/>
-      <w:r>
-        <w:t>Капурин</w:t>
-      </w:r>
-      <w:proofErr w:type="spellEnd"/>
-      <w:r>
-        <w:t>, О. Ю. Михайлов, В. И. Гриненко, В. В. Васин, М. А. Воробьёв.</w:t>
+        <w:t>В разные годы комбинатом руководили И. А. Гетало, Н. П. Ершов, А. И. Поляков, Н. Л. Вяткин, А. М. Капурин, О. Ю. Михайлов, В. И. Гриненко, В. В. Васин, М. А. Воробьёв.</w:t>
       </w:r>
     </w:p>
     <w:p>
@@ -1661,7 +1762,7 @@
       <w:pPr>
         <w:pStyle w:val="2"/>
       </w:pPr>
-      <w:bookmarkStart w:id="1" w:name="_Toc191996267"/>
+      <w:bookmarkStart w:id="1" w:name="_Toc192523221"/>
       <w:r>
         <w:lastRenderedPageBreak/>
         <w:t>Полное наименование организации</w:t>
@@ -1686,7 +1787,7 @@
       <w:pPr>
         <w:pStyle w:val="2"/>
       </w:pPr>
-      <w:bookmarkStart w:id="2" w:name="_Toc191996268"/>
+      <w:bookmarkStart w:id="2" w:name="_Toc192523222"/>
       <w:r>
         <w:t>Организационная модель</w:t>
       </w:r>
@@ -1710,7 +1811,7 @@
       <w:pPr>
         <w:pStyle w:val="3"/>
       </w:pPr>
-      <w:bookmarkStart w:id="3" w:name="_Toc191996269"/>
+      <w:bookmarkStart w:id="3" w:name="_Toc192523223"/>
       <w:r>
         <w:t>Структура организации</w:t>
       </w:r>
@@ -1921,14 +2022,27 @@
       <w:r>
         <w:t xml:space="preserve">Рис.  </w:t>
       </w:r>
-      <w:fldSimple w:instr=" SEQ Рис._ \* ARABIC ">
-        <w:r>
-          <w:rPr>
-            <w:noProof/>
-          </w:rPr>
-          <w:t>1</w:t>
-        </w:r>
-      </w:fldSimple>
+      <w:r>
+        <w:fldChar w:fldCharType="begin"/>
+      </w:r>
+      <w:r>
+        <w:instrText xml:space="preserve"> SEQ Рис._ \* ARABIC </w:instrText>
+      </w:r>
+      <w:r>
+        <w:fldChar w:fldCharType="separate"/>
+      </w:r>
+      <w:r>
+        <w:rPr>
+          <w:noProof/>
+        </w:rPr>
+        <w:t>1</w:t>
+      </w:r>
+      <w:r>
+        <w:rPr>
+          <w:noProof/>
+        </w:rPr>
+        <w:fldChar w:fldCharType="end"/>
+      </w:r>
       <w:r>
         <w:t xml:space="preserve"> - </w:t>
       </w:r>
@@ -1943,7 +2057,7 @@
       <w:pPr>
         <w:pStyle w:val="3"/>
       </w:pPr>
-      <w:bookmarkStart w:id="4" w:name="_Toc191996270"/>
+      <w:bookmarkStart w:id="4" w:name="_Toc192523224"/>
       <w:r>
         <w:t>Структура управления</w:t>
       </w:r>
@@ -2042,10 +2156,7 @@
         </w:numPr>
       </w:pPr>
       <w:r>
-        <w:t>Директор по производству – контролирует работу дробильно-обогатительной фабрики и рудоуправления</w:t>
-      </w:r>
-      <w:r>
-        <w:t xml:space="preserve"> </w:t>
+        <w:t xml:space="preserve">Директор по производству – контролирует работу дробильно-обогатительной фабрики и рудоуправления </w:t>
       </w:r>
     </w:p>
     <w:p>
@@ -2132,14 +2243,27 @@
       <w:r>
         <w:t xml:space="preserve">Рис.  </w:t>
       </w:r>
-      <w:fldSimple w:instr=" SEQ Рис._ \* ARABIC ">
-        <w:r>
-          <w:rPr>
-            <w:noProof/>
-          </w:rPr>
-          <w:t>2</w:t>
-        </w:r>
-      </w:fldSimple>
+      <w:r>
+        <w:fldChar w:fldCharType="begin"/>
+      </w:r>
+      <w:r>
+        <w:instrText xml:space="preserve"> SEQ Рис._ \* ARABIC </w:instrText>
+      </w:r>
+      <w:r>
+        <w:fldChar w:fldCharType="separate"/>
+      </w:r>
+      <w:r>
+        <w:rPr>
+          <w:noProof/>
+        </w:rPr>
+        <w:t>2</w:t>
+      </w:r>
+      <w:r>
+        <w:rPr>
+          <w:noProof/>
+        </w:rPr>
+        <w:fldChar w:fldCharType="end"/>
+      </w:r>
       <w:r>
         <w:t xml:space="preserve"> - </w:t>
       </w:r>
@@ -2220,14 +2344,27 @@
       <w:r>
         <w:t xml:space="preserve">Рис.  </w:t>
       </w:r>
-      <w:fldSimple w:instr=" SEQ Рис._ \* ARABIC ">
-        <w:r>
-          <w:rPr>
-            <w:noProof/>
-          </w:rPr>
-          <w:t>3</w:t>
-        </w:r>
-      </w:fldSimple>
+      <w:r>
+        <w:fldChar w:fldCharType="begin"/>
+      </w:r>
+      <w:r>
+        <w:instrText xml:space="preserve"> SEQ Рис._ \* ARABIC </w:instrText>
+      </w:r>
+      <w:r>
+        <w:fldChar w:fldCharType="separate"/>
+      </w:r>
+      <w:r>
+        <w:rPr>
+          <w:noProof/>
+        </w:rPr>
+        <w:t>3</w:t>
+      </w:r>
+      <w:r>
+        <w:rPr>
+          <w:noProof/>
+        </w:rPr>
+        <w:fldChar w:fldCharType="end"/>
+      </w:r>
       <w:r>
         <w:t xml:space="preserve"> - </w:t>
       </w:r>
@@ -2242,7 +2379,7 @@
       <w:pPr>
         <w:pStyle w:val="2"/>
       </w:pPr>
-      <w:bookmarkStart w:id="5" w:name="_Toc191996271"/>
+      <w:bookmarkStart w:id="5" w:name="_Toc192523225"/>
       <w:r>
         <w:lastRenderedPageBreak/>
         <w:t>Цели деятельности</w:t>
@@ -2348,14 +2485,27 @@
       <w:r>
         <w:t xml:space="preserve">Рис.  </w:t>
       </w:r>
-      <w:fldSimple w:instr=" SEQ Рис._ \* ARABIC ">
-        <w:r>
-          <w:rPr>
-            <w:noProof/>
-          </w:rPr>
-          <w:t>4</w:t>
-        </w:r>
-      </w:fldSimple>
+      <w:r>
+        <w:fldChar w:fldCharType="begin"/>
+      </w:r>
+      <w:r>
+        <w:instrText xml:space="preserve"> SEQ Рис._ \* ARABIC </w:instrText>
+      </w:r>
+      <w:r>
+        <w:fldChar w:fldCharType="separate"/>
+      </w:r>
+      <w:r>
+        <w:rPr>
+          <w:noProof/>
+        </w:rPr>
+        <w:t>4</w:t>
+      </w:r>
+      <w:r>
+        <w:rPr>
+          <w:noProof/>
+        </w:rPr>
+        <w:fldChar w:fldCharType="end"/>
+      </w:r>
       <w:r>
         <w:t xml:space="preserve"> - </w:t>
       </w:r>
@@ -2376,7 +2526,7 @@
       <w:pPr>
         <w:pStyle w:val="2"/>
       </w:pPr>
-      <w:bookmarkStart w:id="6" w:name="_Toc191996272"/>
+      <w:bookmarkStart w:id="6" w:name="_Toc192523226"/>
       <w:r>
         <w:t>Миссия и стратегия организации</w:t>
       </w:r>
@@ -2386,7 +2536,7 @@
       <w:pPr>
         <w:pStyle w:val="3"/>
       </w:pPr>
-      <w:bookmarkStart w:id="7" w:name="_Toc191996273"/>
+      <w:bookmarkStart w:id="7" w:name="_Toc192523227"/>
       <w:r>
         <w:t>Миссия</w:t>
       </w:r>
@@ -2440,7 +2590,7 @@
       <w:pPr>
         <w:pStyle w:val="3"/>
       </w:pPr>
-      <w:bookmarkStart w:id="8" w:name="_Toc191996274"/>
+      <w:bookmarkStart w:id="8" w:name="_Toc192523228"/>
       <w:r>
         <w:t>Стратегия</w:t>
       </w:r>
@@ -2904,14 +3054,27 @@
       <w:r>
         <w:t xml:space="preserve">Рис.  </w:t>
       </w:r>
-      <w:fldSimple w:instr=" SEQ Рис._ \* ARABIC ">
-        <w:r>
-          <w:rPr>
-            <w:noProof/>
-          </w:rPr>
-          <w:t>5</w:t>
-        </w:r>
-      </w:fldSimple>
+      <w:r>
+        <w:fldChar w:fldCharType="begin"/>
+      </w:r>
+      <w:r>
+        <w:instrText xml:space="preserve"> SEQ Рис._ \* ARABIC </w:instrText>
+      </w:r>
+      <w:r>
+        <w:fldChar w:fldCharType="separate"/>
+      </w:r>
+      <w:r>
+        <w:rPr>
+          <w:noProof/>
+        </w:rPr>
+        <w:t>5</w:t>
+      </w:r>
+      <w:r>
+        <w:rPr>
+          <w:noProof/>
+        </w:rPr>
+        <w:fldChar w:fldCharType="end"/>
+      </w:r>
       <w:r>
         <w:t xml:space="preserve"> – Стратегия компании</w:t>
       </w:r>
@@ -2920,7 +3083,7 @@
       <w:pPr>
         <w:pStyle w:val="1"/>
       </w:pPr>
-      <w:bookmarkStart w:id="9" w:name="_Toc191996275"/>
+      <w:bookmarkStart w:id="9" w:name="_Toc192523229"/>
       <w:r>
         <w:t>Исследование функций организации</w:t>
       </w:r>
@@ -2930,9 +3093,11 @@
       <w:pPr>
         <w:pStyle w:val="2"/>
       </w:pPr>
+      <w:bookmarkStart w:id="10" w:name="_Toc192523230"/>
       <w:r>
         <w:t>Описание основных видов деятельности</w:t>
       </w:r>
+      <w:bookmarkEnd w:id="10"/>
     </w:p>
     <w:p>
       <w:pPr>
@@ -3111,14 +3276,27 @@
       <w:r>
         <w:t xml:space="preserve">Рис.  </w:t>
       </w:r>
-      <w:fldSimple w:instr=" SEQ Рис._ \* ARABIC ">
-        <w:r>
-          <w:rPr>
-            <w:noProof/>
-          </w:rPr>
-          <w:t>6</w:t>
-        </w:r>
-      </w:fldSimple>
+      <w:r>
+        <w:fldChar w:fldCharType="begin"/>
+      </w:r>
+      <w:r>
+        <w:instrText xml:space="preserve"> SEQ Рис._ \* ARABIC </w:instrText>
+      </w:r>
+      <w:r>
+        <w:fldChar w:fldCharType="separate"/>
+      </w:r>
+      <w:r>
+        <w:rPr>
+          <w:noProof/>
+        </w:rPr>
+        <w:t>6</w:t>
+      </w:r>
+      <w:r>
+        <w:rPr>
+          <w:noProof/>
+        </w:rPr>
+        <w:fldChar w:fldCharType="end"/>
+      </w:r>
       <w:r>
         <w:t xml:space="preserve"> – Основные виды деятельности</w:t>
       </w:r>
@@ -3127,12 +3305,14 @@
       <w:pPr>
         <w:pStyle w:val="2"/>
       </w:pPr>
+      <w:bookmarkStart w:id="11" w:name="_Toc192523231"/>
       <w:r>
         <w:t xml:space="preserve">Описание вспомогательных </w:t>
       </w:r>
       <w:r>
         <w:t>видов деятельности</w:t>
       </w:r>
+      <w:bookmarkEnd w:id="11"/>
     </w:p>
     <w:p>
       <w:pPr>
@@ -3355,13 +3535,7 @@
         <w:rPr>
           <w:lang w:eastAsia="zh-CN"/>
         </w:rPr>
-        <w:t>извлечение торфа для использования в сельском хозяйстве и энергетике</w:t>
-      </w:r>
-      <w:r>
-        <w:rPr>
-          <w:lang w:eastAsia="zh-CN"/>
-        </w:rPr>
-        <w:t xml:space="preserve"> </w:t>
+        <w:t xml:space="preserve">извлечение торфа для использования в сельском хозяйстве и энергетике </w:t>
       </w:r>
       <w:r>
         <w:rPr>
@@ -3489,14 +3663,27 @@
       <w:r>
         <w:t xml:space="preserve">Рис.  </w:t>
       </w:r>
-      <w:fldSimple w:instr=" SEQ Рис._ \* ARABIC ">
-        <w:r>
-          <w:rPr>
-            <w:noProof/>
-          </w:rPr>
-          <w:t>7</w:t>
-        </w:r>
-      </w:fldSimple>
+      <w:r>
+        <w:fldChar w:fldCharType="begin"/>
+      </w:r>
+      <w:r>
+        <w:instrText xml:space="preserve"> SEQ Рис._ \* ARABIC </w:instrText>
+      </w:r>
+      <w:r>
+        <w:fldChar w:fldCharType="separate"/>
+      </w:r>
+      <w:r>
+        <w:rPr>
+          <w:noProof/>
+        </w:rPr>
+        <w:t>7</w:t>
+      </w:r>
+      <w:r>
+        <w:rPr>
+          <w:noProof/>
+        </w:rPr>
+        <w:fldChar w:fldCharType="end"/>
+      </w:r>
       <w:r>
         <w:rPr>
           <w:lang w:val="en-US"/>
@@ -3508,6 +3695,761 @@
       </w:r>
     </w:p>
     <w:p/>
+    <w:p>
+      <w:pPr>
+        <w:pStyle w:val="1"/>
+      </w:pPr>
+      <w:r>
+        <w:t>Функциональные обязанности работник</w:t>
+      </w:r>
+      <w:r>
+        <w:t>ов</w:t>
+      </w:r>
+    </w:p>
+    <w:p>
+      <w:pPr>
+        <w:pStyle w:val="a0"/>
+        <w:numPr>
+          <w:ilvl w:val="0"/>
+          <w:numId w:val="9"/>
+        </w:numPr>
+        <w:rPr>
+          <w:lang w:eastAsia="zh-CN"/>
+        </w:rPr>
+      </w:pPr>
+      <w:r>
+        <w:rPr>
+          <w:lang w:eastAsia="zh-CN"/>
+        </w:rPr>
+        <w:t xml:space="preserve">Директор по транспорту и логистике </w:t>
+      </w:r>
+    </w:p>
+    <w:p>
+      <w:pPr>
+        <w:pStyle w:val="a0"/>
+        <w:numPr>
+          <w:ilvl w:val="1"/>
+          <w:numId w:val="9"/>
+        </w:numPr>
+        <w:rPr>
+          <w:lang w:eastAsia="zh-CN"/>
+        </w:rPr>
+      </w:pPr>
+      <w:r>
+        <w:rPr>
+          <w:lang w:eastAsia="zh-CN"/>
+        </w:rPr>
+        <w:t>Организует и контролирует транспортные потоки на предприятии</w:t>
+      </w:r>
+    </w:p>
+    <w:p>
+      <w:pPr>
+        <w:pStyle w:val="a0"/>
+        <w:numPr>
+          <w:ilvl w:val="1"/>
+          <w:numId w:val="9"/>
+        </w:numPr>
+        <w:rPr>
+          <w:lang w:eastAsia="zh-CN"/>
+        </w:rPr>
+      </w:pPr>
+      <w:r>
+        <w:rPr>
+          <w:lang w:eastAsia="zh-CN"/>
+        </w:rPr>
+        <w:t>Обеспечивает бесперебойную работу автомобильного и железнодорожного транспорта</w:t>
+      </w:r>
+    </w:p>
+    <w:p>
+      <w:pPr>
+        <w:pStyle w:val="a0"/>
+        <w:numPr>
+          <w:ilvl w:val="1"/>
+          <w:numId w:val="9"/>
+        </w:numPr>
+        <w:rPr>
+          <w:lang w:eastAsia="zh-CN"/>
+        </w:rPr>
+      </w:pPr>
+      <w:r>
+        <w:rPr>
+          <w:lang w:eastAsia="zh-CN"/>
+        </w:rPr>
+        <w:t>Руководит отделом дорожного движения и службами автотранспортного и железнодорожного обеспечения</w:t>
+      </w:r>
+    </w:p>
+    <w:p>
+      <w:pPr>
+        <w:pStyle w:val="a0"/>
+        <w:numPr>
+          <w:ilvl w:val="1"/>
+          <w:numId w:val="9"/>
+        </w:numPr>
+        <w:rPr>
+          <w:lang w:eastAsia="zh-CN"/>
+        </w:rPr>
+      </w:pPr>
+      <w:r>
+        <w:rPr>
+          <w:lang w:eastAsia="zh-CN"/>
+        </w:rPr>
+        <w:t>Отвечает за безопасность и оптимизацию логистики</w:t>
+      </w:r>
+    </w:p>
+    <w:p>
+      <w:pPr>
+        <w:pStyle w:val="a0"/>
+        <w:numPr>
+          <w:ilvl w:val="0"/>
+          <w:numId w:val="9"/>
+        </w:numPr>
+        <w:rPr>
+          <w:lang w:eastAsia="zh-CN"/>
+        </w:rPr>
+      </w:pPr>
+      <w:r>
+        <w:rPr>
+          <w:lang w:eastAsia="zh-CN"/>
+        </w:rPr>
+        <w:t xml:space="preserve">Директор по производству </w:t>
+      </w:r>
+    </w:p>
+    <w:p>
+      <w:pPr>
+        <w:pStyle w:val="a0"/>
+        <w:numPr>
+          <w:ilvl w:val="1"/>
+          <w:numId w:val="9"/>
+        </w:numPr>
+        <w:rPr>
+          <w:lang w:eastAsia="zh-CN"/>
+        </w:rPr>
+      </w:pPr>
+      <w:r>
+        <w:rPr>
+          <w:lang w:eastAsia="zh-CN"/>
+        </w:rPr>
+        <w:t>Координирует деятельность всех производственных подразделений</w:t>
+      </w:r>
+    </w:p>
+    <w:p>
+      <w:pPr>
+        <w:pStyle w:val="a0"/>
+        <w:numPr>
+          <w:ilvl w:val="1"/>
+          <w:numId w:val="9"/>
+        </w:numPr>
+        <w:rPr>
+          <w:lang w:eastAsia="zh-CN"/>
+        </w:rPr>
+      </w:pPr>
+      <w:r>
+        <w:rPr>
+          <w:lang w:eastAsia="zh-CN"/>
+        </w:rPr>
+        <w:t>Контролирует выполнение планов по добыче, переработке и выпуску продукции</w:t>
+      </w:r>
+    </w:p>
+    <w:p>
+      <w:pPr>
+        <w:pStyle w:val="a0"/>
+        <w:numPr>
+          <w:ilvl w:val="1"/>
+          <w:numId w:val="9"/>
+        </w:numPr>
+        <w:rPr>
+          <w:lang w:eastAsia="zh-CN"/>
+        </w:rPr>
+      </w:pPr>
+      <w:r>
+        <w:rPr>
+          <w:lang w:eastAsia="zh-CN"/>
+        </w:rPr>
+        <w:t>Организует эффективное взаимодействие между рудоуправлением, дробильно-обогатительной фабрикой и ремонтным управлением</w:t>
+      </w:r>
+    </w:p>
+    <w:p>
+      <w:pPr>
+        <w:pStyle w:val="a0"/>
+        <w:numPr>
+          <w:ilvl w:val="1"/>
+          <w:numId w:val="9"/>
+        </w:numPr>
+        <w:rPr>
+          <w:lang w:eastAsia="zh-CN"/>
+        </w:rPr>
+      </w:pPr>
+      <w:r>
+        <w:rPr>
+          <w:lang w:eastAsia="zh-CN"/>
+        </w:rPr>
+        <w:t>Следит за соблюдением технологий и стандартов качества</w:t>
+      </w:r>
+    </w:p>
+    <w:p>
+      <w:pPr>
+        <w:pStyle w:val="a0"/>
+        <w:numPr>
+          <w:ilvl w:val="0"/>
+          <w:numId w:val="9"/>
+        </w:numPr>
+        <w:rPr>
+          <w:lang w:eastAsia="zh-CN"/>
+        </w:rPr>
+      </w:pPr>
+      <w:r>
+        <w:rPr>
+          <w:lang w:eastAsia="zh-CN"/>
+        </w:rPr>
+        <w:t xml:space="preserve">Начальник рудоуправления </w:t>
+      </w:r>
+    </w:p>
+    <w:p>
+      <w:pPr>
+        <w:pStyle w:val="a0"/>
+        <w:numPr>
+          <w:ilvl w:val="1"/>
+          <w:numId w:val="9"/>
+        </w:numPr>
+        <w:rPr>
+          <w:lang w:eastAsia="zh-CN"/>
+        </w:rPr>
+      </w:pPr>
+      <w:r>
+        <w:rPr>
+          <w:lang w:eastAsia="zh-CN"/>
+        </w:rPr>
+        <w:t>Отвечает за добычу руды и её первичную обработку</w:t>
+      </w:r>
+    </w:p>
+    <w:p>
+      <w:pPr>
+        <w:pStyle w:val="a0"/>
+        <w:numPr>
+          <w:ilvl w:val="1"/>
+          <w:numId w:val="9"/>
+        </w:numPr>
+        <w:rPr>
+          <w:lang w:eastAsia="zh-CN"/>
+        </w:rPr>
+      </w:pPr>
+      <w:r>
+        <w:rPr>
+          <w:lang w:eastAsia="zh-CN"/>
+        </w:rPr>
+        <w:t>Руководит рудником, координируя работу сменных мастеров и технических служб</w:t>
+      </w:r>
+    </w:p>
+    <w:p>
+      <w:pPr>
+        <w:pStyle w:val="a0"/>
+        <w:numPr>
+          <w:ilvl w:val="1"/>
+          <w:numId w:val="9"/>
+        </w:numPr>
+        <w:rPr>
+          <w:lang w:eastAsia="zh-CN"/>
+        </w:rPr>
+      </w:pPr>
+      <w:r>
+        <w:rPr>
+          <w:lang w:eastAsia="zh-CN"/>
+        </w:rPr>
+        <w:lastRenderedPageBreak/>
+        <w:t>Контролирует выполнение планов добычи и соответствие требованиям безопасности</w:t>
+      </w:r>
+    </w:p>
+    <w:p>
+      <w:pPr>
+        <w:pStyle w:val="a0"/>
+        <w:numPr>
+          <w:ilvl w:val="1"/>
+          <w:numId w:val="9"/>
+        </w:numPr>
+        <w:rPr>
+          <w:lang w:eastAsia="zh-CN"/>
+        </w:rPr>
+      </w:pPr>
+      <w:r>
+        <w:rPr>
+          <w:lang w:eastAsia="zh-CN"/>
+        </w:rPr>
+        <w:t>Взаимодействует с дробильно-обогатительной фабрикой для организации поставок руды</w:t>
+      </w:r>
+    </w:p>
+    <w:p>
+      <w:pPr>
+        <w:pStyle w:val="a0"/>
+        <w:numPr>
+          <w:ilvl w:val="0"/>
+          <w:numId w:val="9"/>
+        </w:numPr>
+        <w:rPr>
+          <w:lang w:eastAsia="zh-CN"/>
+        </w:rPr>
+      </w:pPr>
+      <w:r>
+        <w:rPr>
+          <w:lang w:eastAsia="zh-CN"/>
+        </w:rPr>
+        <w:t>Директор по обеспечению бизнеса</w:t>
+      </w:r>
+    </w:p>
+    <w:p>
+      <w:pPr>
+        <w:pStyle w:val="a0"/>
+        <w:numPr>
+          <w:ilvl w:val="1"/>
+          <w:numId w:val="9"/>
+        </w:numPr>
+        <w:rPr>
+          <w:lang w:eastAsia="zh-CN"/>
+        </w:rPr>
+      </w:pPr>
+      <w:r>
+        <w:rPr>
+          <w:lang w:eastAsia="zh-CN"/>
+        </w:rPr>
+        <w:t>Разрабатывает и реализует стратегию ресурсного обеспечения компании</w:t>
+      </w:r>
+    </w:p>
+    <w:p>
+      <w:pPr>
+        <w:pStyle w:val="a0"/>
+        <w:numPr>
+          <w:ilvl w:val="1"/>
+          <w:numId w:val="9"/>
+        </w:numPr>
+        <w:rPr>
+          <w:lang w:eastAsia="zh-CN"/>
+        </w:rPr>
+      </w:pPr>
+      <w:r>
+        <w:rPr>
+          <w:lang w:eastAsia="zh-CN"/>
+        </w:rPr>
+        <w:t>Контролирует процессы снабжения, логистики и складского хранения</w:t>
+      </w:r>
+    </w:p>
+    <w:p>
+      <w:pPr>
+        <w:pStyle w:val="a0"/>
+        <w:numPr>
+          <w:ilvl w:val="1"/>
+          <w:numId w:val="9"/>
+        </w:numPr>
+        <w:rPr>
+          <w:lang w:eastAsia="zh-CN"/>
+        </w:rPr>
+      </w:pPr>
+      <w:r>
+        <w:rPr>
+          <w:lang w:eastAsia="zh-CN"/>
+        </w:rPr>
+        <w:t>Обеспечивает бесперебойное поступление сырья, материалов, оборудования и комплектующих</w:t>
+      </w:r>
+    </w:p>
+    <w:p>
+      <w:pPr>
+        <w:pStyle w:val="a0"/>
+        <w:numPr>
+          <w:ilvl w:val="1"/>
+          <w:numId w:val="9"/>
+        </w:numPr>
+        <w:rPr>
+          <w:lang w:eastAsia="zh-CN"/>
+        </w:rPr>
+      </w:pPr>
+      <w:r>
+        <w:rPr>
+          <w:lang w:eastAsia="zh-CN"/>
+        </w:rPr>
+        <w:t>Взаимодействует с поставщиками и подрядчиками, заключает и контролирует исполнение договоров</w:t>
+      </w:r>
+    </w:p>
+    <w:p>
+      <w:pPr>
+        <w:pStyle w:val="a0"/>
+        <w:numPr>
+          <w:ilvl w:val="1"/>
+          <w:numId w:val="9"/>
+        </w:numPr>
+        <w:rPr>
+          <w:lang w:eastAsia="zh-CN"/>
+        </w:rPr>
+      </w:pPr>
+      <w:r>
+        <w:rPr>
+          <w:lang w:eastAsia="zh-CN"/>
+        </w:rPr>
+        <w:t>Анализирует эффективность затрат на обеспечение деятельности предприятия</w:t>
+      </w:r>
+    </w:p>
+    <w:p>
+      <w:pPr>
+        <w:pStyle w:val="a0"/>
+        <w:numPr>
+          <w:ilvl w:val="1"/>
+          <w:numId w:val="9"/>
+        </w:numPr>
+        <w:rPr>
+          <w:lang w:eastAsia="zh-CN"/>
+        </w:rPr>
+      </w:pPr>
+      <w:r>
+        <w:rPr>
+          <w:lang w:eastAsia="zh-CN"/>
+        </w:rPr>
+        <w:t>Обеспечивает соблюдение норм и стандартов при закупках и хранении ресурсов</w:t>
+      </w:r>
+    </w:p>
+    <w:p>
+      <w:pPr>
+        <w:pStyle w:val="a0"/>
+        <w:numPr>
+          <w:ilvl w:val="0"/>
+          <w:numId w:val="9"/>
+        </w:numPr>
+        <w:rPr>
+          <w:lang w:eastAsia="zh-CN"/>
+        </w:rPr>
+      </w:pPr>
+      <w:r>
+        <w:rPr>
+          <w:lang w:eastAsia="zh-CN"/>
+        </w:rPr>
+        <w:t>Начальник дробильно-обогатительной фабрики</w:t>
+      </w:r>
+    </w:p>
+    <w:p>
+      <w:pPr>
+        <w:pStyle w:val="a0"/>
+        <w:numPr>
+          <w:ilvl w:val="1"/>
+          <w:numId w:val="9"/>
+        </w:numPr>
+        <w:rPr>
+          <w:lang w:eastAsia="zh-CN"/>
+        </w:rPr>
+      </w:pPr>
+      <w:r>
+        <w:rPr>
+          <w:lang w:eastAsia="zh-CN"/>
+        </w:rPr>
+        <w:t>Организует и контролирует процессы дробления, обогащения и переработки железной руды</w:t>
+      </w:r>
+    </w:p>
+    <w:p>
+      <w:pPr>
+        <w:pStyle w:val="a0"/>
+        <w:numPr>
+          <w:ilvl w:val="1"/>
+          <w:numId w:val="9"/>
+        </w:numPr>
+        <w:rPr>
+          <w:lang w:eastAsia="zh-CN"/>
+        </w:rPr>
+      </w:pPr>
+      <w:r>
+        <w:rPr>
+          <w:lang w:eastAsia="zh-CN"/>
+        </w:rPr>
+        <w:t>Управляет производственными мощностями фабрики, следит за их техническим состоянием</w:t>
+      </w:r>
+    </w:p>
+    <w:p>
+      <w:pPr>
+        <w:pStyle w:val="a0"/>
+        <w:numPr>
+          <w:ilvl w:val="1"/>
+          <w:numId w:val="9"/>
+        </w:numPr>
+        <w:rPr>
+          <w:lang w:eastAsia="zh-CN"/>
+        </w:rPr>
+      </w:pPr>
+      <w:r>
+        <w:rPr>
+          <w:lang w:eastAsia="zh-CN"/>
+        </w:rPr>
+        <w:t>Координирует работу персонала, распределяет обязанности между сменами</w:t>
+      </w:r>
+    </w:p>
+    <w:p>
+      <w:pPr>
+        <w:pStyle w:val="a0"/>
+        <w:numPr>
+          <w:ilvl w:val="1"/>
+          <w:numId w:val="9"/>
+        </w:numPr>
+        <w:rPr>
+          <w:lang w:eastAsia="zh-CN"/>
+        </w:rPr>
+      </w:pPr>
+      <w:r>
+        <w:rPr>
+          <w:lang w:eastAsia="zh-CN"/>
+        </w:rPr>
+        <w:t>Контролирует соблюдение технологий переработки руды для достижения максимального выхода концентрата</w:t>
+      </w:r>
+    </w:p>
+    <w:p>
+      <w:pPr>
+        <w:pStyle w:val="a0"/>
+        <w:numPr>
+          <w:ilvl w:val="1"/>
+          <w:numId w:val="9"/>
+        </w:numPr>
+        <w:rPr>
+          <w:lang w:eastAsia="zh-CN"/>
+        </w:rPr>
+      </w:pPr>
+      <w:r>
+        <w:rPr>
+          <w:lang w:eastAsia="zh-CN"/>
+        </w:rPr>
+        <w:t>Отвечает за безопасность труда и соблюдение экологических норм на производстве</w:t>
+      </w:r>
+    </w:p>
+    <w:p>
+      <w:pPr>
+        <w:pStyle w:val="a0"/>
+        <w:numPr>
+          <w:ilvl w:val="1"/>
+          <w:numId w:val="9"/>
+        </w:numPr>
+        <w:rPr>
+          <w:lang w:eastAsia="zh-CN"/>
+        </w:rPr>
+      </w:pPr>
+      <w:r>
+        <w:rPr>
+          <w:lang w:eastAsia="zh-CN"/>
+        </w:rPr>
+        <w:t>Взаимодействует с другими подразделениями для обеспечения бесперебойной работы фабрики</w:t>
+      </w:r>
+    </w:p>
+    <w:p>
+      <w:pPr>
+        <w:pStyle w:val="a0"/>
+        <w:numPr>
+          <w:ilvl w:val="0"/>
+          <w:numId w:val="9"/>
+        </w:numPr>
+        <w:rPr>
+          <w:lang w:eastAsia="zh-CN"/>
+        </w:rPr>
+      </w:pPr>
+      <w:r>
+        <w:rPr>
+          <w:lang w:eastAsia="zh-CN"/>
+        </w:rPr>
+        <w:t>Главный бухгалтер</w:t>
+      </w:r>
+    </w:p>
+    <w:p>
+      <w:pPr>
+        <w:pStyle w:val="a0"/>
+        <w:numPr>
+          <w:ilvl w:val="1"/>
+          <w:numId w:val="9"/>
+        </w:numPr>
+        <w:rPr>
+          <w:lang w:eastAsia="zh-CN"/>
+        </w:rPr>
+      </w:pPr>
+      <w:r>
+        <w:rPr>
+          <w:lang w:eastAsia="zh-CN"/>
+        </w:rPr>
+        <w:t>Организует и контролирует ведение бухгалтерского и налогового учета компании</w:t>
+      </w:r>
+    </w:p>
+    <w:p>
+      <w:pPr>
+        <w:pStyle w:val="a0"/>
+        <w:numPr>
+          <w:ilvl w:val="1"/>
+          <w:numId w:val="9"/>
+        </w:numPr>
+        <w:rPr>
+          <w:lang w:eastAsia="zh-CN"/>
+        </w:rPr>
+      </w:pPr>
+      <w:r>
+        <w:rPr>
+          <w:lang w:eastAsia="zh-CN"/>
+        </w:rPr>
+        <w:t>Обеспечивает своевременное и корректное составление финансовой отчетности</w:t>
+      </w:r>
+    </w:p>
+    <w:p>
+      <w:pPr>
+        <w:pStyle w:val="a0"/>
+        <w:numPr>
+          <w:ilvl w:val="1"/>
+          <w:numId w:val="9"/>
+        </w:numPr>
+        <w:rPr>
+          <w:lang w:eastAsia="zh-CN"/>
+        </w:rPr>
+      </w:pPr>
+      <w:r>
+        <w:rPr>
+          <w:lang w:eastAsia="zh-CN"/>
+        </w:rPr>
+        <w:t>Контролирует расчеты с поставщиками, подрядчиками и государственными органами</w:t>
+      </w:r>
+    </w:p>
+    <w:p>
+      <w:pPr>
+        <w:pStyle w:val="a0"/>
+        <w:numPr>
+          <w:ilvl w:val="1"/>
+          <w:numId w:val="9"/>
+        </w:numPr>
+        <w:rPr>
+          <w:lang w:eastAsia="zh-CN"/>
+        </w:rPr>
+      </w:pPr>
+      <w:r>
+        <w:rPr>
+          <w:lang w:eastAsia="zh-CN"/>
+        </w:rPr>
+        <w:lastRenderedPageBreak/>
+        <w:t>Следит за соблюдением налогового и финансового законодательства</w:t>
+      </w:r>
+    </w:p>
+    <w:p>
+      <w:pPr>
+        <w:rPr>
+          <w:lang w:eastAsia="zh-CN"/>
+        </w:rPr>
+      </w:pPr>
+    </w:p>
+    <w:p>
+      <w:pPr>
+        <w:pStyle w:val="1"/>
+      </w:pPr>
+      <w:r>
+        <w:t>Описание бизнес</w:t>
+      </w:r>
+      <w:r>
+        <w:t>-</w:t>
+      </w:r>
+      <w:r>
+        <w:t>процессов</w:t>
+      </w:r>
+    </w:p>
+    <w:p>
+      <w:pPr>
+        <w:rPr>
+          <w:lang w:eastAsia="zh-CN"/>
+        </w:rPr>
+      </w:pPr>
+      <w:r>
+        <w:rPr>
+          <w:lang w:eastAsia="zh-CN"/>
+        </w:rPr>
+        <w:t xml:space="preserve">В данном разделе рассматриваются ключевые бизнес-процессы компании, занимающейся добычей железной руды. Эти процессы включают несколько взаимосвязанных этапов, начиная с геологоразведки и заканчивая получением конечного концентрата. Каждый из этих этапов играет критическую роль в обеспечении эффективной добычи и обработки руды. </w:t>
+      </w:r>
+    </w:p>
+    <w:p>
+      <w:pPr>
+        <w:rPr>
+          <w:lang w:eastAsia="zh-CN"/>
+        </w:rPr>
+      </w:pPr>
+      <w:r>
+        <w:rPr>
+          <w:lang w:eastAsia="zh-CN"/>
+        </w:rPr>
+        <w:t>Процесс начинается с геологоразведки, в ходе которой геологи исследуют месторождения, разрабатывая план для дальнейших работ. После нахождения и изучения залежей начинается бурение-взрывание, обеспечивающее разрушение горных пород для дальнейшей переработки. На последнем этапе руду подвергают дроблению и измельчению, а затем очищают и обогащают для получения концентрата с высоким содержанием железа.</w:t>
+      </w:r>
+    </w:p>
+    <w:p>
+      <w:pPr>
+        <w:rPr>
+          <w:lang w:eastAsia="zh-CN"/>
+        </w:rPr>
+      </w:pPr>
+    </w:p>
+    <w:p>
+      <w:pPr>
+        <w:pStyle w:val="2"/>
+      </w:pPr>
+      <w:r>
+        <w:t>Геологоразведка</w:t>
+      </w:r>
+    </w:p>
+    <w:p>
+      <w:r>
+        <w:t>Для того чтобы добыть руду, сначала надо найти ее залежи. Эти задачи выполняет функция геологоразведка. Сначала геолог проектирует геолого-разведывательные работы. После составления плана мероприятий начинается разведывательное бурение. В результате этого получают материалы горной массы для изучения. Геолог исследует эту массу и получает сведения по местам пролегания железной руды, в итоге составляя карту по месторождениям</w:t>
+      </w:r>
+    </w:p>
+    <w:p>
+      <w:pPr>
+        <w:rPr>
+          <w:lang w:eastAsia="zh-CN"/>
+        </w:rPr>
+      </w:pPr>
+    </w:p>
+    <w:p>
+      <w:pPr>
+        <w:pStyle w:val="2"/>
+      </w:pPr>
+      <w:r>
+        <w:t>Бурение-взрывание</w:t>
+      </w:r>
+    </w:p>
+    <w:p>
+      <w:pPr>
+        <w:rPr>
+          <w:lang w:eastAsia="zh-CN"/>
+        </w:rPr>
+      </w:pPr>
+      <w:r>
+        <w:rPr>
+          <w:lang w:eastAsia="zh-CN"/>
+        </w:rPr>
+        <w:t xml:space="preserve">Следующим за геологоразведкой пунктом является бурение. Оно производится с помощью буровых машин, управляемых водителями буровых станков и их помощниками. Сначала производится подготовка буровой площадки, затем проектирование буровзрывного блока. После подгона буровых станков к блоку начинается бурение взрывных скважин. После этого блок можно сдать для взрывания. Далее начальник цеха взрывных работ и мастера производят установку взрывчатых веществ и забойку скважины. После этого происходит монтаж детонаторов. На этом этапе блок готов к взрыванию, поэтому </w:t>
+      </w:r>
+      <w:r>
+        <w:rPr>
+          <w:lang w:eastAsia="zh-CN"/>
+        </w:rPr>
+        <w:lastRenderedPageBreak/>
+        <w:t>происходит эвакуация людей из опасной зоны, после чего происходит детонация и массовый взрыв</w:t>
+      </w:r>
+    </w:p>
+    <w:p>
+      <w:pPr>
+        <w:rPr>
+          <w:lang w:eastAsia="zh-CN"/>
+        </w:rPr>
+      </w:pPr>
+    </w:p>
+    <w:p>
+      <w:pPr>
+        <w:pStyle w:val="2"/>
+      </w:pPr>
+      <w:r>
+        <w:t>Дробление, измельчение-обогащение</w:t>
+      </w:r>
+    </w:p>
+    <w:p>
+      <w:pPr>
+        <w:rPr>
+          <w:lang w:eastAsia="zh-CN"/>
+        </w:rPr>
+      </w:pPr>
+      <w:r>
+        <w:rPr>
+          <w:lang w:eastAsia="zh-CN"/>
+        </w:rPr>
+        <w:t>Для того чтобы получить концентрат с содержанием железа более 60% нужно пройти этапы дробления и измельчения-обогащения. Во-первых, руда поступает в дробилку крупного дробления. После данная руда идет в дробилку среднего дробления. Полученная руда попадает в грохот, в котором, в процессе грохочения, недостаточно мелкая руда уходит в отвал, а подходящая идет далее в мельницу, в которой проходит несколько стадий измельчения. Измельченная руда попадает в магнитный сепаратор, где отделяется от примесей. Наконец, она попадает в магнитный дешламатор, где руда очищается от грязи и повышается ее итоговое качество. Финальным шагом является сгущение, после которого получается итоговый концентрат. Все эти процессы проходят автономно, однако всегда есть диспетчер, который следит за работой оборудования</w:t>
+      </w:r>
+    </w:p>
     <w:sectPr>
       <w:pgSz w:w="11906" w:h="16838"/>
       <w:pgMar w:top="1134" w:right="850" w:bottom="1134" w:left="1701" w:header="708" w:footer="708" w:gutter="0"/>
@@ -4057,6 +4999,98 @@
     </w:lvl>
   </w:abstractNum>
   <w:abstractNum w:abstractNumId="5" w15:restartNumberingAfterBreak="0">
+    <w:nsid w:val="5C27008C"/>
+    <w:multiLevelType w:val="hybridMultilevel"/>
+    <w:tmpl w:val="4B880A38"/>
+    <w:lvl w:ilvl="0" w:tplc="04190015">
+      <w:start w:val="1"/>
+      <w:numFmt w:val="upperLetter"/>
+      <w:lvlText w:val="%1."/>
+      <w:lvlJc w:val="left"/>
+      <w:pPr>
+        <w:ind w:left="360" w:hanging="360"/>
+      </w:pPr>
+      <w:rPr>
+        <w:rFonts w:hint="default"/>
+      </w:rPr>
+    </w:lvl>
+    <w:lvl w:ilvl="1" w:tplc="04190001">
+      <w:start w:val="1"/>
+      <w:numFmt w:val="bullet"/>
+      <w:lvlText w:val=""/>
+      <w:lvlJc w:val="left"/>
+      <w:pPr>
+        <w:ind w:left="1080" w:hanging="360"/>
+      </w:pPr>
+      <w:rPr>
+        <w:rFonts w:ascii="Symbol" w:hAnsi="Symbol" w:hint="default"/>
+      </w:rPr>
+    </w:lvl>
+    <w:lvl w:ilvl="2" w:tplc="0419001B" w:tentative="1">
+      <w:start w:val="1"/>
+      <w:numFmt w:val="lowerRoman"/>
+      <w:lvlText w:val="%3."/>
+      <w:lvlJc w:val="right"/>
+      <w:pPr>
+        <w:ind w:left="1800" w:hanging="180"/>
+      </w:pPr>
+    </w:lvl>
+    <w:lvl w:ilvl="3" w:tplc="0419000F" w:tentative="1">
+      <w:start w:val="1"/>
+      <w:numFmt w:val="decimal"/>
+      <w:lvlText w:val="%4."/>
+      <w:lvlJc w:val="left"/>
+      <w:pPr>
+        <w:ind w:left="2520" w:hanging="360"/>
+      </w:pPr>
+    </w:lvl>
+    <w:lvl w:ilvl="4" w:tplc="04190019" w:tentative="1">
+      <w:start w:val="1"/>
+      <w:numFmt w:val="lowerLetter"/>
+      <w:lvlText w:val="%5."/>
+      <w:lvlJc w:val="left"/>
+      <w:pPr>
+        <w:ind w:left="3240" w:hanging="360"/>
+      </w:pPr>
+    </w:lvl>
+    <w:lvl w:ilvl="5" w:tplc="0419001B" w:tentative="1">
+      <w:start w:val="1"/>
+      <w:numFmt w:val="lowerRoman"/>
+      <w:lvlText w:val="%6."/>
+      <w:lvlJc w:val="right"/>
+      <w:pPr>
+        <w:ind w:left="3960" w:hanging="180"/>
+      </w:pPr>
+    </w:lvl>
+    <w:lvl w:ilvl="6" w:tplc="0419000F" w:tentative="1">
+      <w:start w:val="1"/>
+      <w:numFmt w:val="decimal"/>
+      <w:lvlText w:val="%7."/>
+      <w:lvlJc w:val="left"/>
+      <w:pPr>
+        <w:ind w:left="4680" w:hanging="360"/>
+      </w:pPr>
+    </w:lvl>
+    <w:lvl w:ilvl="7" w:tplc="04190019" w:tentative="1">
+      <w:start w:val="1"/>
+      <w:numFmt w:val="lowerLetter"/>
+      <w:lvlText w:val="%8."/>
+      <w:lvlJc w:val="left"/>
+      <w:pPr>
+        <w:ind w:left="5400" w:hanging="360"/>
+      </w:pPr>
+    </w:lvl>
+    <w:lvl w:ilvl="8" w:tplc="0419001B" w:tentative="1">
+      <w:start w:val="1"/>
+      <w:numFmt w:val="lowerRoman"/>
+      <w:lvlText w:val="%9."/>
+      <w:lvlJc w:val="right"/>
+      <w:pPr>
+        <w:ind w:left="6120" w:hanging="180"/>
+      </w:pPr>
+    </w:lvl>
+  </w:abstractNum>
+  <w:abstractNum w:abstractNumId="6" w15:restartNumberingAfterBreak="0">
     <w:nsid w:val="60532340"/>
     <w:multiLevelType w:val="multilevel"/>
     <w:tmpl w:val="39EEC3C8"/>
@@ -4149,13 +5183,13 @@
     <w:abstractNumId w:val="0"/>
   </w:num>
   <w:num w:numId="2">
-    <w:abstractNumId w:val="5"/>
+    <w:abstractNumId w:val="6"/>
   </w:num>
   <w:num w:numId="3">
-    <w:abstractNumId w:val="5"/>
+    <w:abstractNumId w:val="6"/>
   </w:num>
   <w:num w:numId="4">
-    <w:abstractNumId w:val="5"/>
+    <w:abstractNumId w:val="6"/>
   </w:num>
   <w:num w:numId="5">
     <w:abstractNumId w:val="3"/>
@@ -4168,6 +5202,9 @@
   </w:num>
   <w:num w:numId="8">
     <w:abstractNumId w:val="2"/>
+  </w:num>
+  <w:num w:numId="9">
+    <w:abstractNumId w:val="5"/>
   </w:num>
 </w:numbering>
 </file>
@@ -4651,6 +5688,29 @@
       <w:lang w:eastAsia="zh-CN"/>
     </w:rPr>
   </w:style>
+  <w:style w:type="paragraph" w:styleId="4">
+    <w:name w:val="heading 4"/>
+    <w:basedOn w:val="a"/>
+    <w:next w:val="a"/>
+    <w:link w:val="40"/>
+    <w:uiPriority w:val="9"/>
+    <w:semiHidden/>
+    <w:unhideWhenUsed/>
+    <w:qFormat/>
+    <w:rsid w:val="00C76E75"/>
+    <w:pPr>
+      <w:keepNext/>
+      <w:keepLines/>
+      <w:spacing w:before="40"/>
+      <w:outlineLvl w:val="3"/>
+    </w:pPr>
+    <w:rPr>
+      <w:rFonts w:asciiTheme="majorHAnsi" w:eastAsiaTheme="majorEastAsia" w:hAnsiTheme="majorHAnsi" w:cstheme="majorBidi"/>
+      <w:i/>
+      <w:iCs/>
+      <w:color w:val="2F5496" w:themeColor="accent1" w:themeShade="BF"/>
+    </w:rPr>
+  </w:style>
   <w:style w:type="character" w:default="1" w:styleId="a1">
     <w:name w:val="Default Paragraph Font"/>
     <w:uiPriority w:val="1"/>
@@ -4827,6 +5887,22 @@
       <w:sz w:val="24"/>
       <w:szCs w:val="24"/>
       <w:lang w:eastAsia="ru-RU"/>
+    </w:rPr>
+  </w:style>
+  <w:style w:type="character" w:customStyle="1" w:styleId="40">
+    <w:name w:val="Заголовок 4 Знак"/>
+    <w:basedOn w:val="a1"/>
+    <w:link w:val="4"/>
+    <w:uiPriority w:val="9"/>
+    <w:semiHidden/>
+    <w:rsid w:val="00C76E75"/>
+    <w:rPr>
+      <w:rFonts w:asciiTheme="majorHAnsi" w:eastAsiaTheme="majorEastAsia" w:hAnsiTheme="majorHAnsi" w:cstheme="majorBidi"/>
+      <w:i/>
+      <w:iCs/>
+      <w:color w:val="2F5496" w:themeColor="accent1" w:themeShade="BF"/>
+      <w:sz w:val="28"/>
+      <w:lang w:eastAsia="en-GB"/>
     </w:rPr>
   </w:style>
 </w:styles>

</xml_diff>

<commit_message>
add detalized scheme for enterprise functions
</commit_message>
<xml_diff>
--- a/Карельский окатыш исследование.docx
+++ b/Карельский окатыш исследование.docx
@@ -371,8 +371,16 @@
         <w:rPr>
           <w:szCs w:val="28"/>
         </w:rPr>
-        <w:t>О. А. Плугин</w:t>
-      </w:r>
+        <w:t xml:space="preserve">О. А. </w:t>
+      </w:r>
+      <w:proofErr w:type="spellStart"/>
+      <w:r>
+        <w:rPr>
+          <w:szCs w:val="28"/>
+        </w:rPr>
+        <w:t>Плугин</w:t>
+      </w:r>
+      <w:proofErr w:type="spellEnd"/>
     </w:p>
     <w:p>
       <w:pPr>
@@ -451,7 +459,21 @@
         <w:rPr>
           <w:szCs w:val="28"/>
         </w:rPr>
-        <w:t>Р.В. Сошкин, кандидат технических наук</w:t>
+        <w:t xml:space="preserve">Р.В. </w:t>
+      </w:r>
+      <w:proofErr w:type="spellStart"/>
+      <w:r>
+        <w:rPr>
+          <w:szCs w:val="28"/>
+        </w:rPr>
+        <w:t>Сошкин</w:t>
+      </w:r>
+      <w:proofErr w:type="spellEnd"/>
+      <w:r>
+        <w:rPr>
+          <w:szCs w:val="28"/>
+        </w:rPr>
+        <w:t>, кандидат технических наук</w:t>
       </w:r>
     </w:p>
     <w:p>
@@ -619,7 +641,7 @@
           <w:r>
             <w:fldChar w:fldCharType="separate"/>
           </w:r>
-          <w:hyperlink w:anchor="_Toc192523220" w:history="1">
+          <w:hyperlink w:anchor="_Toc192531108" w:history="1">
             <w:r>
               <w:rPr>
                 <w:rStyle w:val="a4"/>
@@ -662,7 +684,7 @@
                 <w:noProof/>
                 <w:webHidden/>
               </w:rPr>
-              <w:instrText xml:space="preserve"> PAGEREF _Toc192523220 \h </w:instrText>
+              <w:instrText xml:space="preserve"> PAGEREF _Toc192531108 \h </w:instrText>
             </w:r>
             <w:r>
               <w:rPr>
@@ -707,7 +729,7 @@
               <w:lang w:eastAsia="ru-RU"/>
             </w:rPr>
           </w:pPr>
-          <w:hyperlink w:anchor="_Toc192523221" w:history="1">
+          <w:hyperlink w:anchor="_Toc192531109" w:history="1">
             <w:r>
               <w:rPr>
                 <w:rStyle w:val="a4"/>
@@ -750,7 +772,7 @@
                 <w:noProof/>
                 <w:webHidden/>
               </w:rPr>
-              <w:instrText xml:space="preserve"> PAGEREF _Toc192523221 \h </w:instrText>
+              <w:instrText xml:space="preserve"> PAGEREF _Toc192531109 \h </w:instrText>
             </w:r>
             <w:r>
               <w:rPr>
@@ -795,7 +817,7 @@
               <w:lang w:eastAsia="ru-RU"/>
             </w:rPr>
           </w:pPr>
-          <w:hyperlink w:anchor="_Toc192523222" w:history="1">
+          <w:hyperlink w:anchor="_Toc192531110" w:history="1">
             <w:r>
               <w:rPr>
                 <w:rStyle w:val="a4"/>
@@ -838,7 +860,7 @@
                 <w:noProof/>
                 <w:webHidden/>
               </w:rPr>
-              <w:instrText xml:space="preserve"> PAGEREF _Toc192523222 \h </w:instrText>
+              <w:instrText xml:space="preserve"> PAGEREF _Toc192531110 \h </w:instrText>
             </w:r>
             <w:r>
               <w:rPr>
@@ -883,7 +905,7 @@
               <w:lang w:eastAsia="ru-RU"/>
             </w:rPr>
           </w:pPr>
-          <w:hyperlink w:anchor="_Toc192523223" w:history="1">
+          <w:hyperlink w:anchor="_Toc192531111" w:history="1">
             <w:r>
               <w:rPr>
                 <w:rStyle w:val="a4"/>
@@ -926,7 +948,7 @@
                 <w:noProof/>
                 <w:webHidden/>
               </w:rPr>
-              <w:instrText xml:space="preserve"> PAGEREF _Toc192523223 \h </w:instrText>
+              <w:instrText xml:space="preserve"> PAGEREF _Toc192531111 \h </w:instrText>
             </w:r>
             <w:r>
               <w:rPr>
@@ -971,7 +993,7 @@
               <w:lang w:eastAsia="ru-RU"/>
             </w:rPr>
           </w:pPr>
-          <w:hyperlink w:anchor="_Toc192523224" w:history="1">
+          <w:hyperlink w:anchor="_Toc192531112" w:history="1">
             <w:r>
               <w:rPr>
                 <w:rStyle w:val="a4"/>
@@ -1014,7 +1036,7 @@
                 <w:noProof/>
                 <w:webHidden/>
               </w:rPr>
-              <w:instrText xml:space="preserve"> PAGEREF _Toc192523224 \h </w:instrText>
+              <w:instrText xml:space="preserve"> PAGEREF _Toc192531112 \h </w:instrText>
             </w:r>
             <w:r>
               <w:rPr>
@@ -1059,7 +1081,7 @@
               <w:lang w:eastAsia="ru-RU"/>
             </w:rPr>
           </w:pPr>
-          <w:hyperlink w:anchor="_Toc192523225" w:history="1">
+          <w:hyperlink w:anchor="_Toc192531113" w:history="1">
             <w:r>
               <w:rPr>
                 <w:rStyle w:val="a4"/>
@@ -1102,7 +1124,7 @@
                 <w:noProof/>
                 <w:webHidden/>
               </w:rPr>
-              <w:instrText xml:space="preserve"> PAGEREF _Toc192523225 \h </w:instrText>
+              <w:instrText xml:space="preserve"> PAGEREF _Toc192531113 \h </w:instrText>
             </w:r>
             <w:r>
               <w:rPr>
@@ -1147,7 +1169,7 @@
               <w:lang w:eastAsia="ru-RU"/>
             </w:rPr>
           </w:pPr>
-          <w:hyperlink w:anchor="_Toc192523226" w:history="1">
+          <w:hyperlink w:anchor="_Toc192531114" w:history="1">
             <w:r>
               <w:rPr>
                 <w:rStyle w:val="a4"/>
@@ -1190,7 +1212,7 @@
                 <w:noProof/>
                 <w:webHidden/>
               </w:rPr>
-              <w:instrText xml:space="preserve"> PAGEREF _Toc192523226 \h </w:instrText>
+              <w:instrText xml:space="preserve"> PAGEREF _Toc192531114 \h </w:instrText>
             </w:r>
             <w:r>
               <w:rPr>
@@ -1235,7 +1257,7 @@
               <w:lang w:eastAsia="ru-RU"/>
             </w:rPr>
           </w:pPr>
-          <w:hyperlink w:anchor="_Toc192523227" w:history="1">
+          <w:hyperlink w:anchor="_Toc192531115" w:history="1">
             <w:r>
               <w:rPr>
                 <w:rStyle w:val="a4"/>
@@ -1278,7 +1300,7 @@
                 <w:noProof/>
                 <w:webHidden/>
               </w:rPr>
-              <w:instrText xml:space="preserve"> PAGEREF _Toc192523227 \h </w:instrText>
+              <w:instrText xml:space="preserve"> PAGEREF _Toc192531115 \h </w:instrText>
             </w:r>
             <w:r>
               <w:rPr>
@@ -1323,7 +1345,7 @@
               <w:lang w:eastAsia="ru-RU"/>
             </w:rPr>
           </w:pPr>
-          <w:hyperlink w:anchor="_Toc192523228" w:history="1">
+          <w:hyperlink w:anchor="_Toc192531116" w:history="1">
             <w:r>
               <w:rPr>
                 <w:rStyle w:val="a4"/>
@@ -1366,7 +1388,7 @@
                 <w:noProof/>
                 <w:webHidden/>
               </w:rPr>
-              <w:instrText xml:space="preserve"> PAGEREF _Toc192523228 \h </w:instrText>
+              <w:instrText xml:space="preserve"> PAGEREF _Toc192531116 \h </w:instrText>
             </w:r>
             <w:r>
               <w:rPr>
@@ -1411,7 +1433,7 @@
               <w:lang w:eastAsia="ru-RU"/>
             </w:rPr>
           </w:pPr>
-          <w:hyperlink w:anchor="_Toc192523229" w:history="1">
+          <w:hyperlink w:anchor="_Toc192531117" w:history="1">
             <w:r>
               <w:rPr>
                 <w:rStyle w:val="a4"/>
@@ -1454,7 +1476,7 @@
                 <w:noProof/>
                 <w:webHidden/>
               </w:rPr>
-              <w:instrText xml:space="preserve"> PAGEREF _Toc192523229 \h </w:instrText>
+              <w:instrText xml:space="preserve"> PAGEREF _Toc192531117 \h </w:instrText>
             </w:r>
             <w:r>
               <w:rPr>
@@ -1499,7 +1521,7 @@
               <w:lang w:eastAsia="ru-RU"/>
             </w:rPr>
           </w:pPr>
-          <w:hyperlink w:anchor="_Toc192523230" w:history="1">
+          <w:hyperlink w:anchor="_Toc192531118" w:history="1">
             <w:r>
               <w:rPr>
                 <w:rStyle w:val="a4"/>
@@ -1542,7 +1564,7 @@
                 <w:noProof/>
                 <w:webHidden/>
               </w:rPr>
-              <w:instrText xml:space="preserve"> PAGEREF _Toc192523230 \h </w:instrText>
+              <w:instrText xml:space="preserve"> PAGEREF _Toc192531118 \h </w:instrText>
             </w:r>
             <w:r>
               <w:rPr>
@@ -1587,7 +1609,7 @@
               <w:lang w:eastAsia="ru-RU"/>
             </w:rPr>
           </w:pPr>
-          <w:hyperlink w:anchor="_Toc192523231" w:history="1">
+          <w:hyperlink w:anchor="_Toc192531119" w:history="1">
             <w:r>
               <w:rPr>
                 <w:rStyle w:val="a4"/>
@@ -1630,7 +1652,7 @@
                 <w:noProof/>
                 <w:webHidden/>
               </w:rPr>
-              <w:instrText xml:space="preserve"> PAGEREF _Toc192523231 \h </w:instrText>
+              <w:instrText xml:space="preserve"> PAGEREF _Toc192531119 \h </w:instrText>
             </w:r>
             <w:r>
               <w:rPr>
@@ -1651,6 +1673,724 @@
                 <w:webHidden/>
               </w:rPr>
               <w:t>12</w:t>
+            </w:r>
+            <w:r>
+              <w:rPr>
+                <w:noProof/>
+                <w:webHidden/>
+              </w:rPr>
+              <w:fldChar w:fldCharType="end"/>
+            </w:r>
+          </w:hyperlink>
+        </w:p>
+        <w:p>
+          <w:pPr>
+            <w:pStyle w:val="21"/>
+            <w:tabs>
+              <w:tab w:val="left" w:pos="1100"/>
+              <w:tab w:val="right" w:leader="dot" w:pos="9345"/>
+            </w:tabs>
+            <w:rPr>
+              <w:rFonts w:asciiTheme="minorHAnsi" w:eastAsiaTheme="minorEastAsia" w:hAnsiTheme="minorHAnsi" w:cstheme="minorBidi"/>
+              <w:noProof/>
+              <w:sz w:val="22"/>
+              <w:lang w:eastAsia="ru-RU"/>
+            </w:rPr>
+          </w:pPr>
+          <w:hyperlink w:anchor="_Toc192531120" w:history="1">
+            <w:r>
+              <w:rPr>
+                <w:rStyle w:val="a4"/>
+                <w:noProof/>
+              </w:rPr>
+              <w:t>2.3.</w:t>
+            </w:r>
+            <w:r>
+              <w:rPr>
+                <w:rFonts w:asciiTheme="minorHAnsi" w:eastAsiaTheme="minorEastAsia" w:hAnsiTheme="minorHAnsi" w:cstheme="minorBidi"/>
+                <w:noProof/>
+                <w:sz w:val="22"/>
+                <w:lang w:eastAsia="ru-RU"/>
+              </w:rPr>
+              <w:tab/>
+            </w:r>
+            <w:r>
+              <w:rPr>
+                <w:rStyle w:val="a4"/>
+                <w:noProof/>
+              </w:rPr>
+              <w:t>Функциональная схема производственно-логистического цикла</w:t>
+            </w:r>
+            <w:r>
+              <w:rPr>
+                <w:noProof/>
+                <w:webHidden/>
+              </w:rPr>
+              <w:tab/>
+            </w:r>
+            <w:r>
+              <w:rPr>
+                <w:noProof/>
+                <w:webHidden/>
+              </w:rPr>
+              <w:fldChar w:fldCharType="begin"/>
+            </w:r>
+            <w:r>
+              <w:rPr>
+                <w:noProof/>
+                <w:webHidden/>
+              </w:rPr>
+              <w:instrText xml:space="preserve"> PAGEREF _Toc192531120 \h </w:instrText>
+            </w:r>
+            <w:r>
+              <w:rPr>
+                <w:noProof/>
+                <w:webHidden/>
+              </w:rPr>
+            </w:r>
+            <w:r>
+              <w:rPr>
+                <w:noProof/>
+                <w:webHidden/>
+              </w:rPr>
+              <w:fldChar w:fldCharType="separate"/>
+            </w:r>
+            <w:r>
+              <w:rPr>
+                <w:noProof/>
+                <w:webHidden/>
+              </w:rPr>
+              <w:t>13</w:t>
+            </w:r>
+            <w:r>
+              <w:rPr>
+                <w:noProof/>
+                <w:webHidden/>
+              </w:rPr>
+              <w:fldChar w:fldCharType="end"/>
+            </w:r>
+          </w:hyperlink>
+        </w:p>
+        <w:p>
+          <w:pPr>
+            <w:pStyle w:val="31"/>
+            <w:tabs>
+              <w:tab w:val="left" w:pos="1540"/>
+              <w:tab w:val="right" w:leader="dot" w:pos="9345"/>
+            </w:tabs>
+            <w:rPr>
+              <w:rFonts w:asciiTheme="minorHAnsi" w:eastAsiaTheme="minorEastAsia" w:hAnsiTheme="minorHAnsi" w:cstheme="minorBidi"/>
+              <w:noProof/>
+              <w:sz w:val="22"/>
+              <w:lang w:eastAsia="ru-RU"/>
+            </w:rPr>
+          </w:pPr>
+          <w:hyperlink w:anchor="_Toc192531121" w:history="1">
+            <w:r>
+              <w:rPr>
+                <w:rStyle w:val="a4"/>
+                <w:noProof/>
+              </w:rPr>
+              <w:t>2.3.1.</w:t>
+            </w:r>
+            <w:r>
+              <w:rPr>
+                <w:rFonts w:asciiTheme="minorHAnsi" w:eastAsiaTheme="minorEastAsia" w:hAnsiTheme="minorHAnsi" w:cstheme="minorBidi"/>
+                <w:noProof/>
+                <w:sz w:val="22"/>
+                <w:lang w:eastAsia="ru-RU"/>
+              </w:rPr>
+              <w:tab/>
+            </w:r>
+            <w:r>
+              <w:rPr>
+                <w:rStyle w:val="a4"/>
+                <w:noProof/>
+              </w:rPr>
+              <w:t>Детализация функций</w:t>
+            </w:r>
+            <w:r>
+              <w:rPr>
+                <w:noProof/>
+                <w:webHidden/>
+              </w:rPr>
+              <w:tab/>
+            </w:r>
+            <w:r>
+              <w:rPr>
+                <w:noProof/>
+                <w:webHidden/>
+              </w:rPr>
+              <w:fldChar w:fldCharType="begin"/>
+            </w:r>
+            <w:r>
+              <w:rPr>
+                <w:noProof/>
+                <w:webHidden/>
+              </w:rPr>
+              <w:instrText xml:space="preserve"> PAGEREF _Toc192531121 \h </w:instrText>
+            </w:r>
+            <w:r>
+              <w:rPr>
+                <w:noProof/>
+                <w:webHidden/>
+              </w:rPr>
+            </w:r>
+            <w:r>
+              <w:rPr>
+                <w:noProof/>
+                <w:webHidden/>
+              </w:rPr>
+              <w:fldChar w:fldCharType="separate"/>
+            </w:r>
+            <w:r>
+              <w:rPr>
+                <w:noProof/>
+                <w:webHidden/>
+              </w:rPr>
+              <w:t>14</w:t>
+            </w:r>
+            <w:r>
+              <w:rPr>
+                <w:noProof/>
+                <w:webHidden/>
+              </w:rPr>
+              <w:fldChar w:fldCharType="end"/>
+            </w:r>
+          </w:hyperlink>
+        </w:p>
+        <w:p>
+          <w:pPr>
+            <w:pStyle w:val="11"/>
+            <w:tabs>
+              <w:tab w:val="left" w:pos="560"/>
+              <w:tab w:val="right" w:leader="dot" w:pos="9345"/>
+            </w:tabs>
+            <w:rPr>
+              <w:rFonts w:asciiTheme="minorHAnsi" w:eastAsiaTheme="minorEastAsia" w:hAnsiTheme="minorHAnsi" w:cstheme="minorBidi"/>
+              <w:noProof/>
+              <w:sz w:val="22"/>
+              <w:lang w:eastAsia="ru-RU"/>
+            </w:rPr>
+          </w:pPr>
+          <w:hyperlink w:anchor="_Toc192531122" w:history="1">
+            <w:r>
+              <w:rPr>
+                <w:rStyle w:val="a4"/>
+                <w:noProof/>
+              </w:rPr>
+              <w:t>3.</w:t>
+            </w:r>
+            <w:r>
+              <w:rPr>
+                <w:rFonts w:asciiTheme="minorHAnsi" w:eastAsiaTheme="minorEastAsia" w:hAnsiTheme="minorHAnsi" w:cstheme="minorBidi"/>
+                <w:noProof/>
+                <w:sz w:val="22"/>
+                <w:lang w:eastAsia="ru-RU"/>
+              </w:rPr>
+              <w:tab/>
+            </w:r>
+            <w:r>
+              <w:rPr>
+                <w:rStyle w:val="a4"/>
+                <w:noProof/>
+              </w:rPr>
+              <w:t>Функциональные обязанности работников</w:t>
+            </w:r>
+            <w:r>
+              <w:rPr>
+                <w:noProof/>
+                <w:webHidden/>
+              </w:rPr>
+              <w:tab/>
+            </w:r>
+            <w:r>
+              <w:rPr>
+                <w:noProof/>
+                <w:webHidden/>
+              </w:rPr>
+              <w:fldChar w:fldCharType="begin"/>
+            </w:r>
+            <w:r>
+              <w:rPr>
+                <w:noProof/>
+                <w:webHidden/>
+              </w:rPr>
+              <w:instrText xml:space="preserve"> PAGEREF _Toc192531122 \h </w:instrText>
+            </w:r>
+            <w:r>
+              <w:rPr>
+                <w:noProof/>
+                <w:webHidden/>
+              </w:rPr>
+            </w:r>
+            <w:r>
+              <w:rPr>
+                <w:noProof/>
+                <w:webHidden/>
+              </w:rPr>
+              <w:fldChar w:fldCharType="separate"/>
+            </w:r>
+            <w:r>
+              <w:rPr>
+                <w:noProof/>
+                <w:webHidden/>
+              </w:rPr>
+              <w:t>16</w:t>
+            </w:r>
+            <w:r>
+              <w:rPr>
+                <w:noProof/>
+                <w:webHidden/>
+              </w:rPr>
+              <w:fldChar w:fldCharType="end"/>
+            </w:r>
+          </w:hyperlink>
+        </w:p>
+        <w:p>
+          <w:pPr>
+            <w:pStyle w:val="11"/>
+            <w:tabs>
+              <w:tab w:val="left" w:pos="560"/>
+              <w:tab w:val="right" w:leader="dot" w:pos="9345"/>
+            </w:tabs>
+            <w:rPr>
+              <w:rFonts w:asciiTheme="minorHAnsi" w:eastAsiaTheme="minorEastAsia" w:hAnsiTheme="minorHAnsi" w:cstheme="minorBidi"/>
+              <w:noProof/>
+              <w:sz w:val="22"/>
+              <w:lang w:eastAsia="ru-RU"/>
+            </w:rPr>
+          </w:pPr>
+          <w:hyperlink w:anchor="_Toc192531123" w:history="1">
+            <w:r>
+              <w:rPr>
+                <w:rStyle w:val="a4"/>
+                <w:noProof/>
+              </w:rPr>
+              <w:t>4.</w:t>
+            </w:r>
+            <w:r>
+              <w:rPr>
+                <w:rFonts w:asciiTheme="minorHAnsi" w:eastAsiaTheme="minorEastAsia" w:hAnsiTheme="minorHAnsi" w:cstheme="minorBidi"/>
+                <w:noProof/>
+                <w:sz w:val="22"/>
+                <w:lang w:eastAsia="ru-RU"/>
+              </w:rPr>
+              <w:tab/>
+            </w:r>
+            <w:r>
+              <w:rPr>
+                <w:rStyle w:val="a4"/>
+                <w:noProof/>
+              </w:rPr>
+              <w:t>Описание бизнес-процессов</w:t>
+            </w:r>
+            <w:r>
+              <w:rPr>
+                <w:noProof/>
+                <w:webHidden/>
+              </w:rPr>
+              <w:tab/>
+            </w:r>
+            <w:r>
+              <w:rPr>
+                <w:noProof/>
+                <w:webHidden/>
+              </w:rPr>
+              <w:fldChar w:fldCharType="begin"/>
+            </w:r>
+            <w:r>
+              <w:rPr>
+                <w:noProof/>
+                <w:webHidden/>
+              </w:rPr>
+              <w:instrText xml:space="preserve"> PAGEREF _Toc192531123 \h </w:instrText>
+            </w:r>
+            <w:r>
+              <w:rPr>
+                <w:noProof/>
+                <w:webHidden/>
+              </w:rPr>
+            </w:r>
+            <w:r>
+              <w:rPr>
+                <w:noProof/>
+                <w:webHidden/>
+              </w:rPr>
+              <w:fldChar w:fldCharType="separate"/>
+            </w:r>
+            <w:r>
+              <w:rPr>
+                <w:noProof/>
+                <w:webHidden/>
+              </w:rPr>
+              <w:t>18</w:t>
+            </w:r>
+            <w:r>
+              <w:rPr>
+                <w:noProof/>
+                <w:webHidden/>
+              </w:rPr>
+              <w:fldChar w:fldCharType="end"/>
+            </w:r>
+          </w:hyperlink>
+        </w:p>
+        <w:p>
+          <w:pPr>
+            <w:pStyle w:val="21"/>
+            <w:tabs>
+              <w:tab w:val="left" w:pos="1100"/>
+              <w:tab w:val="right" w:leader="dot" w:pos="9345"/>
+            </w:tabs>
+            <w:rPr>
+              <w:rFonts w:asciiTheme="minorHAnsi" w:eastAsiaTheme="minorEastAsia" w:hAnsiTheme="minorHAnsi" w:cstheme="minorBidi"/>
+              <w:noProof/>
+              <w:sz w:val="22"/>
+              <w:lang w:eastAsia="ru-RU"/>
+            </w:rPr>
+          </w:pPr>
+          <w:hyperlink w:anchor="_Toc192531124" w:history="1">
+            <w:r>
+              <w:rPr>
+                <w:rStyle w:val="a4"/>
+                <w:noProof/>
+              </w:rPr>
+              <w:t>4.1.</w:t>
+            </w:r>
+            <w:r>
+              <w:rPr>
+                <w:rFonts w:asciiTheme="minorHAnsi" w:eastAsiaTheme="minorEastAsia" w:hAnsiTheme="minorHAnsi" w:cstheme="minorBidi"/>
+                <w:noProof/>
+                <w:sz w:val="22"/>
+                <w:lang w:eastAsia="ru-RU"/>
+              </w:rPr>
+              <w:tab/>
+            </w:r>
+            <w:r>
+              <w:rPr>
+                <w:rStyle w:val="a4"/>
+                <w:noProof/>
+              </w:rPr>
+              <w:t>Геологоразведка</w:t>
+            </w:r>
+            <w:r>
+              <w:rPr>
+                <w:noProof/>
+                <w:webHidden/>
+              </w:rPr>
+              <w:tab/>
+            </w:r>
+            <w:r>
+              <w:rPr>
+                <w:noProof/>
+                <w:webHidden/>
+              </w:rPr>
+              <w:fldChar w:fldCharType="begin"/>
+            </w:r>
+            <w:r>
+              <w:rPr>
+                <w:noProof/>
+                <w:webHidden/>
+              </w:rPr>
+              <w:instrText xml:space="preserve"> PAGEREF _Toc192531124 \h </w:instrText>
+            </w:r>
+            <w:r>
+              <w:rPr>
+                <w:noProof/>
+                <w:webHidden/>
+              </w:rPr>
+            </w:r>
+            <w:r>
+              <w:rPr>
+                <w:noProof/>
+                <w:webHidden/>
+              </w:rPr>
+              <w:fldChar w:fldCharType="separate"/>
+            </w:r>
+            <w:r>
+              <w:rPr>
+                <w:noProof/>
+                <w:webHidden/>
+              </w:rPr>
+              <w:t>18</w:t>
+            </w:r>
+            <w:r>
+              <w:rPr>
+                <w:noProof/>
+                <w:webHidden/>
+              </w:rPr>
+              <w:fldChar w:fldCharType="end"/>
+            </w:r>
+          </w:hyperlink>
+        </w:p>
+        <w:p>
+          <w:pPr>
+            <w:pStyle w:val="21"/>
+            <w:tabs>
+              <w:tab w:val="left" w:pos="1100"/>
+              <w:tab w:val="right" w:leader="dot" w:pos="9345"/>
+            </w:tabs>
+            <w:rPr>
+              <w:rFonts w:asciiTheme="minorHAnsi" w:eastAsiaTheme="minorEastAsia" w:hAnsiTheme="minorHAnsi" w:cstheme="minorBidi"/>
+              <w:noProof/>
+              <w:sz w:val="22"/>
+              <w:lang w:eastAsia="ru-RU"/>
+            </w:rPr>
+          </w:pPr>
+          <w:hyperlink w:anchor="_Toc192531125" w:history="1">
+            <w:r>
+              <w:rPr>
+                <w:rStyle w:val="a4"/>
+                <w:noProof/>
+              </w:rPr>
+              <w:t>4.2.</w:t>
+            </w:r>
+            <w:r>
+              <w:rPr>
+                <w:rFonts w:asciiTheme="minorHAnsi" w:eastAsiaTheme="minorEastAsia" w:hAnsiTheme="minorHAnsi" w:cstheme="minorBidi"/>
+                <w:noProof/>
+                <w:sz w:val="22"/>
+                <w:lang w:eastAsia="ru-RU"/>
+              </w:rPr>
+              <w:tab/>
+            </w:r>
+            <w:r>
+              <w:rPr>
+                <w:rStyle w:val="a4"/>
+                <w:noProof/>
+              </w:rPr>
+              <w:t>Бурение-взрывание</w:t>
+            </w:r>
+            <w:r>
+              <w:rPr>
+                <w:noProof/>
+                <w:webHidden/>
+              </w:rPr>
+              <w:tab/>
+            </w:r>
+            <w:r>
+              <w:rPr>
+                <w:noProof/>
+                <w:webHidden/>
+              </w:rPr>
+              <w:fldChar w:fldCharType="begin"/>
+            </w:r>
+            <w:r>
+              <w:rPr>
+                <w:noProof/>
+                <w:webHidden/>
+              </w:rPr>
+              <w:instrText xml:space="preserve"> PAGEREF _Toc192531125 \h </w:instrText>
+            </w:r>
+            <w:r>
+              <w:rPr>
+                <w:noProof/>
+                <w:webHidden/>
+              </w:rPr>
+            </w:r>
+            <w:r>
+              <w:rPr>
+                <w:noProof/>
+                <w:webHidden/>
+              </w:rPr>
+              <w:fldChar w:fldCharType="separate"/>
+            </w:r>
+            <w:r>
+              <w:rPr>
+                <w:noProof/>
+                <w:webHidden/>
+              </w:rPr>
+              <w:t>19</w:t>
+            </w:r>
+            <w:r>
+              <w:rPr>
+                <w:noProof/>
+                <w:webHidden/>
+              </w:rPr>
+              <w:fldChar w:fldCharType="end"/>
+            </w:r>
+          </w:hyperlink>
+        </w:p>
+        <w:p>
+          <w:pPr>
+            <w:pStyle w:val="21"/>
+            <w:tabs>
+              <w:tab w:val="left" w:pos="1100"/>
+              <w:tab w:val="right" w:leader="dot" w:pos="9345"/>
+            </w:tabs>
+            <w:rPr>
+              <w:rFonts w:asciiTheme="minorHAnsi" w:eastAsiaTheme="minorEastAsia" w:hAnsiTheme="minorHAnsi" w:cstheme="minorBidi"/>
+              <w:noProof/>
+              <w:sz w:val="22"/>
+              <w:lang w:eastAsia="ru-RU"/>
+            </w:rPr>
+          </w:pPr>
+          <w:hyperlink w:anchor="_Toc192531126" w:history="1">
+            <w:r>
+              <w:rPr>
+                <w:rStyle w:val="a4"/>
+                <w:noProof/>
+              </w:rPr>
+              <w:t>4.3.</w:t>
+            </w:r>
+            <w:r>
+              <w:rPr>
+                <w:rFonts w:asciiTheme="minorHAnsi" w:eastAsiaTheme="minorEastAsia" w:hAnsiTheme="minorHAnsi" w:cstheme="minorBidi"/>
+                <w:noProof/>
+                <w:sz w:val="22"/>
+                <w:lang w:eastAsia="ru-RU"/>
+              </w:rPr>
+              <w:tab/>
+            </w:r>
+            <w:r>
+              <w:rPr>
+                <w:rStyle w:val="a4"/>
+                <w:noProof/>
+              </w:rPr>
+              <w:t>Дробление, измельчение-обогащение</w:t>
+            </w:r>
+            <w:r>
+              <w:rPr>
+                <w:noProof/>
+                <w:webHidden/>
+              </w:rPr>
+              <w:tab/>
+            </w:r>
+            <w:r>
+              <w:rPr>
+                <w:noProof/>
+                <w:webHidden/>
+              </w:rPr>
+              <w:fldChar w:fldCharType="begin"/>
+            </w:r>
+            <w:r>
+              <w:rPr>
+                <w:noProof/>
+                <w:webHidden/>
+              </w:rPr>
+              <w:instrText xml:space="preserve"> PAGEREF _Toc192531126 \h </w:instrText>
+            </w:r>
+            <w:r>
+              <w:rPr>
+                <w:noProof/>
+                <w:webHidden/>
+              </w:rPr>
+            </w:r>
+            <w:r>
+              <w:rPr>
+                <w:noProof/>
+                <w:webHidden/>
+              </w:rPr>
+              <w:fldChar w:fldCharType="separate"/>
+            </w:r>
+            <w:r>
+              <w:rPr>
+                <w:noProof/>
+                <w:webHidden/>
+              </w:rPr>
+              <w:t>22</w:t>
+            </w:r>
+            <w:r>
+              <w:rPr>
+                <w:noProof/>
+                <w:webHidden/>
+              </w:rPr>
+              <w:fldChar w:fldCharType="end"/>
+            </w:r>
+          </w:hyperlink>
+        </w:p>
+        <w:p>
+          <w:pPr>
+            <w:pStyle w:val="11"/>
+            <w:tabs>
+              <w:tab w:val="left" w:pos="560"/>
+              <w:tab w:val="right" w:leader="dot" w:pos="9345"/>
+            </w:tabs>
+            <w:rPr>
+              <w:rFonts w:asciiTheme="minorHAnsi" w:eastAsiaTheme="minorEastAsia" w:hAnsiTheme="minorHAnsi" w:cstheme="minorBidi"/>
+              <w:noProof/>
+              <w:sz w:val="22"/>
+              <w:lang w:eastAsia="ru-RU"/>
+            </w:rPr>
+          </w:pPr>
+          <w:hyperlink w:anchor="_Toc192531127" w:history="1">
+            <w:r>
+              <w:rPr>
+                <w:rStyle w:val="a4"/>
+                <w:noProof/>
+              </w:rPr>
+              <w:t>5.</w:t>
+            </w:r>
+            <w:r>
+              <w:rPr>
+                <w:rFonts w:asciiTheme="minorHAnsi" w:eastAsiaTheme="minorEastAsia" w:hAnsiTheme="minorHAnsi" w:cstheme="minorBidi"/>
+                <w:noProof/>
+                <w:sz w:val="22"/>
+                <w:lang w:eastAsia="ru-RU"/>
+              </w:rPr>
+              <w:tab/>
+            </w:r>
+            <w:r>
+              <w:rPr>
+                <w:rStyle w:val="a4"/>
+                <w:noProof/>
+              </w:rPr>
+              <w:t>Глосса</w:t>
+            </w:r>
+            <w:r>
+              <w:rPr>
+                <w:rStyle w:val="a4"/>
+                <w:noProof/>
+              </w:rPr>
+              <w:t>р</w:t>
+            </w:r>
+            <w:r>
+              <w:rPr>
+                <w:rStyle w:val="a4"/>
+                <w:noProof/>
+              </w:rPr>
+              <w:t>ий</w:t>
+            </w:r>
+            <w:r>
+              <w:rPr>
+                <w:noProof/>
+                <w:webHidden/>
+              </w:rPr>
+              <w:tab/>
+            </w:r>
+            <w:r>
+              <w:rPr>
+                <w:noProof/>
+                <w:webHidden/>
+              </w:rPr>
+              <w:fldChar w:fldCharType="begin"/>
+            </w:r>
+            <w:r>
+              <w:rPr>
+                <w:noProof/>
+                <w:webHidden/>
+              </w:rPr>
+              <w:instrText xml:space="preserve"> PAGEREF _Toc192531127 \h </w:instrText>
+            </w:r>
+            <w:r>
+              <w:rPr>
+                <w:noProof/>
+                <w:webHidden/>
+              </w:rPr>
+            </w:r>
+            <w:r>
+              <w:rPr>
+                <w:noProof/>
+                <w:webHidden/>
+              </w:rPr>
+              <w:fldChar w:fldCharType="separate"/>
+            </w:r>
+            <w:r>
+              <w:rPr>
+                <w:noProof/>
+                <w:webHidden/>
+              </w:rPr>
+              <w:t>24</w:t>
             </w:r>
             <w:r>
               <w:rPr>
@@ -1685,7 +2425,7 @@
       <w:pPr>
         <w:pStyle w:val="1"/>
       </w:pPr>
-      <w:bookmarkStart w:id="0" w:name="_Toc192523220"/>
+      <w:bookmarkStart w:id="0" w:name="_Toc192531108"/>
       <w:r>
         <w:lastRenderedPageBreak/>
         <w:t>Общие сведения об исследуемой организации</w:t>
@@ -1701,7 +2441,23 @@
         </w:rPr>
       </w:pPr>
       <w:r>
-        <w:t>Акционерное общество «Каре́льский ока́тыш» — российский производитель железорудного сырья, входит в «Северсталь». Горно-обогатительный комбинат находится в окрестностях города Костомукша, Республика Карелия.</w:t>
+        <w:t>Акционерное общество «</w:t>
+      </w:r>
+      <w:proofErr w:type="spellStart"/>
+      <w:r>
+        <w:t>Каре́льский</w:t>
+      </w:r>
+      <w:proofErr w:type="spellEnd"/>
+      <w:r>
+        <w:t xml:space="preserve"> </w:t>
+      </w:r>
+      <w:proofErr w:type="spellStart"/>
+      <w:r>
+        <w:t>ока́тыш</w:t>
+      </w:r>
+      <w:proofErr w:type="spellEnd"/>
+      <w:r>
+        <w:t>» — российский производитель железорудного сырья, входит в «Северсталь». Горно-обогатительный комбинат находится в окрестностях города Костомукша, Республика Карелия.</w:t>
       </w:r>
     </w:p>
     <w:p>
@@ -1713,7 +2469,23 @@
         </w:rPr>
       </w:pPr>
       <w:r>
-        <w:t>В 1967 году Правительством СССР принято решение о начале проектирования горно-обогатительного комбината для разработки Костомукшского железорудного месторождения. В 1973 году подписано советско-финляндское соглашение о совместном строительстве комбината. 26 августа 1978 года начались вскрышные работы в карьере Костомукшского ГОКа.</w:t>
+        <w:t xml:space="preserve">В 1967 году Правительством СССР принято решение о начале проектирования горно-обогатительного комбината для разработки </w:t>
+      </w:r>
+      <w:proofErr w:type="spellStart"/>
+      <w:r>
+        <w:t>Костомукшского</w:t>
+      </w:r>
+      <w:proofErr w:type="spellEnd"/>
+      <w:r>
+        <w:t xml:space="preserve"> железорудного месторождения. В 1973 году подписано советско-финляндское соглашение о совместном строительстве комбината. 26 августа 1978 года начались вскрышные работы в карьере </w:t>
+      </w:r>
+      <w:proofErr w:type="spellStart"/>
+      <w:r>
+        <w:t>Костомукшского</w:t>
+      </w:r>
+      <w:proofErr w:type="spellEnd"/>
+      <w:r>
+        <w:t xml:space="preserve"> ГОКа.</w:t>
       </w:r>
     </w:p>
     <w:p>
@@ -1721,7 +2493,15 @@
         <w:pStyle w:val="a5"/>
       </w:pPr>
       <w:r>
-        <w:t>14 сентября 1978 года Председатель Совета Министров СССР А. Косыгин и президент Финляндии У. Кекконен заложили первый камень в фундаменте первого корпуса комбината. 27 мая 1982 года была введена первая очередь комбината и получена первая пробная партия концентрата. 2 июля 1982 года Новолипецкому металлургическому комбинату отправлен первый эшелон с пробной партией 2800 тонн железорудного концентрата. 3 сентября 1983 года начались поставки окатышей в Финляндию.</w:t>
+        <w:t xml:space="preserve">14 сентября 1978 года Председатель Совета Министров СССР А. Косыгин и президент Финляндии У. </w:t>
+      </w:r>
+      <w:proofErr w:type="spellStart"/>
+      <w:r>
+        <w:t>Кекконен</w:t>
+      </w:r>
+      <w:proofErr w:type="spellEnd"/>
+      <w:r>
+        <w:t xml:space="preserve"> заложили первый камень в фундаменте первого корпуса комбината. 27 мая 1982 года была введена первая очередь комбината и получена первая пробная партия концентрата. 2 июля 1982 года Новолипецкому металлургическому комбинату отправлен первый эшелон с пробной партией 2800 тонн железорудного концентрата. 3 сентября 1983 года начались поставки окатышей в Финляндию.</w:t>
       </w:r>
     </w:p>
     <w:p>
@@ -1729,7 +2509,15 @@
         <w:pStyle w:val="a5"/>
       </w:pPr>
       <w:r>
-        <w:t>15 марта 1993 года Костомукшский горно-обогатительный комбинат прошёл процесс приватизации, и получил наименование «Открытое акционерное общество „Карельский окатыш“».</w:t>
+        <w:t xml:space="preserve">15 марта 1993 года </w:t>
+      </w:r>
+      <w:proofErr w:type="spellStart"/>
+      <w:r>
+        <w:t>Костомукшский</w:t>
+      </w:r>
+      <w:proofErr w:type="spellEnd"/>
+      <w:r>
+        <w:t xml:space="preserve"> горно-обогатительный комбинат прошёл процесс приватизации, и получил наименование «Открытое акционерное общество „Карельский окатыш“».</w:t>
       </w:r>
     </w:p>
     <w:p>
@@ -1746,7 +2534,23 @@
       </w:pPr>
       <w:r>
         <w:lastRenderedPageBreak/>
-        <w:t>В разные годы комбинатом руководили И. А. Гетало, Н. П. Ершов, А. И. Поляков, Н. Л. Вяткин, А. М. Капурин, О. Ю. Михайлов, В. И. Гриненко, В. В. Васин, М. А. Воробьёв.</w:t>
+        <w:t xml:space="preserve">В разные годы комбинатом руководили И. А. </w:t>
+      </w:r>
+      <w:proofErr w:type="spellStart"/>
+      <w:r>
+        <w:t>Гетало</w:t>
+      </w:r>
+      <w:proofErr w:type="spellEnd"/>
+      <w:r>
+        <w:t xml:space="preserve">, Н. П. Ершов, А. И. Поляков, Н. Л. Вяткин, А. М. </w:t>
+      </w:r>
+      <w:proofErr w:type="spellStart"/>
+      <w:r>
+        <w:t>Капурин</w:t>
+      </w:r>
+      <w:proofErr w:type="spellEnd"/>
+      <w:r>
+        <w:t>, О. Ю. Михайлов, В. И. Гриненко, В. В. Васин, М. А. Воробьёв.</w:t>
       </w:r>
     </w:p>
     <w:p>
@@ -1762,7 +2566,7 @@
       <w:pPr>
         <w:pStyle w:val="2"/>
       </w:pPr>
-      <w:bookmarkStart w:id="1" w:name="_Toc192523221"/>
+      <w:bookmarkStart w:id="1" w:name="_Toc192531109"/>
       <w:r>
         <w:lastRenderedPageBreak/>
         <w:t>Полное наименование организации</w:t>
@@ -1787,7 +2591,7 @@
       <w:pPr>
         <w:pStyle w:val="2"/>
       </w:pPr>
-      <w:bookmarkStart w:id="2" w:name="_Toc192523222"/>
+      <w:bookmarkStart w:id="2" w:name="_Toc192531110"/>
       <w:r>
         <w:t>Организационная модель</w:t>
       </w:r>
@@ -1811,7 +2615,7 @@
       <w:pPr>
         <w:pStyle w:val="3"/>
       </w:pPr>
-      <w:bookmarkStart w:id="3" w:name="_Toc192523223"/>
+      <w:bookmarkStart w:id="3" w:name="_Toc192531111"/>
       <w:r>
         <w:t>Структура организации</w:t>
       </w:r>
@@ -2022,14 +2826,27 @@
       <w:r>
         <w:t xml:space="preserve">Рис.  </w:t>
       </w:r>
-      <w:fldSimple w:instr=" SEQ Рис._ \* ARABIC ">
-        <w:r>
-          <w:rPr>
-            <w:noProof/>
-          </w:rPr>
-          <w:t>1</w:t>
-        </w:r>
-      </w:fldSimple>
+      <w:r>
+        <w:fldChar w:fldCharType="begin"/>
+      </w:r>
+      <w:r>
+        <w:instrText xml:space="preserve"> SEQ Рис._ \* ARABIC </w:instrText>
+      </w:r>
+      <w:r>
+        <w:fldChar w:fldCharType="separate"/>
+      </w:r>
+      <w:r>
+        <w:rPr>
+          <w:noProof/>
+        </w:rPr>
+        <w:t>1</w:t>
+      </w:r>
+      <w:r>
+        <w:rPr>
+          <w:noProof/>
+        </w:rPr>
+        <w:fldChar w:fldCharType="end"/>
+      </w:r>
       <w:r>
         <w:t xml:space="preserve"> - </w:t>
       </w:r>
@@ -2044,7 +2861,7 @@
       <w:pPr>
         <w:pStyle w:val="3"/>
       </w:pPr>
-      <w:bookmarkStart w:id="4" w:name="_Toc192523224"/>
+      <w:bookmarkStart w:id="4" w:name="_Toc192531112"/>
       <w:r>
         <w:t>Структура управления</w:t>
       </w:r>
@@ -2230,14 +3047,27 @@
       <w:r>
         <w:t xml:space="preserve">Рис.  </w:t>
       </w:r>
-      <w:fldSimple w:instr=" SEQ Рис._ \* ARABIC ">
-        <w:r>
-          <w:rPr>
-            <w:noProof/>
-          </w:rPr>
-          <w:t>2</w:t>
-        </w:r>
-      </w:fldSimple>
+      <w:r>
+        <w:fldChar w:fldCharType="begin"/>
+      </w:r>
+      <w:r>
+        <w:instrText xml:space="preserve"> SEQ Рис._ \* ARABIC </w:instrText>
+      </w:r>
+      <w:r>
+        <w:fldChar w:fldCharType="separate"/>
+      </w:r>
+      <w:r>
+        <w:rPr>
+          <w:noProof/>
+        </w:rPr>
+        <w:t>2</w:t>
+      </w:r>
+      <w:r>
+        <w:rPr>
+          <w:noProof/>
+        </w:rPr>
+        <w:fldChar w:fldCharType="end"/>
+      </w:r>
       <w:r>
         <w:t xml:space="preserve"> - </w:t>
       </w:r>
@@ -2318,14 +3148,27 @@
       <w:r>
         <w:t xml:space="preserve">Рис.  </w:t>
       </w:r>
-      <w:fldSimple w:instr=" SEQ Рис._ \* ARABIC ">
-        <w:r>
-          <w:rPr>
-            <w:noProof/>
-          </w:rPr>
-          <w:t>3</w:t>
-        </w:r>
-      </w:fldSimple>
+      <w:r>
+        <w:fldChar w:fldCharType="begin"/>
+      </w:r>
+      <w:r>
+        <w:instrText xml:space="preserve"> SEQ Рис._ \* ARABIC </w:instrText>
+      </w:r>
+      <w:r>
+        <w:fldChar w:fldCharType="separate"/>
+      </w:r>
+      <w:r>
+        <w:rPr>
+          <w:noProof/>
+        </w:rPr>
+        <w:t>3</w:t>
+      </w:r>
+      <w:r>
+        <w:rPr>
+          <w:noProof/>
+        </w:rPr>
+        <w:fldChar w:fldCharType="end"/>
+      </w:r>
       <w:r>
         <w:t xml:space="preserve"> - </w:t>
       </w:r>
@@ -2340,7 +3183,7 @@
       <w:pPr>
         <w:pStyle w:val="2"/>
       </w:pPr>
-      <w:bookmarkStart w:id="5" w:name="_Toc192523225"/>
+      <w:bookmarkStart w:id="5" w:name="_Toc192531113"/>
       <w:r>
         <w:lastRenderedPageBreak/>
         <w:t>Цели деятельности</w:t>
@@ -2446,14 +3289,27 @@
       <w:r>
         <w:t xml:space="preserve">Рис.  </w:t>
       </w:r>
-      <w:fldSimple w:instr=" SEQ Рис._ \* ARABIC ">
-        <w:r>
-          <w:rPr>
-            <w:noProof/>
-          </w:rPr>
-          <w:t>4</w:t>
-        </w:r>
-      </w:fldSimple>
+      <w:r>
+        <w:fldChar w:fldCharType="begin"/>
+      </w:r>
+      <w:r>
+        <w:instrText xml:space="preserve"> SEQ Рис._ \* ARABIC </w:instrText>
+      </w:r>
+      <w:r>
+        <w:fldChar w:fldCharType="separate"/>
+      </w:r>
+      <w:r>
+        <w:rPr>
+          <w:noProof/>
+        </w:rPr>
+        <w:t>4</w:t>
+      </w:r>
+      <w:r>
+        <w:rPr>
+          <w:noProof/>
+        </w:rPr>
+        <w:fldChar w:fldCharType="end"/>
+      </w:r>
       <w:r>
         <w:t xml:space="preserve"> - </w:t>
       </w:r>
@@ -2474,7 +3330,7 @@
       <w:pPr>
         <w:pStyle w:val="2"/>
       </w:pPr>
-      <w:bookmarkStart w:id="6" w:name="_Toc192523226"/>
+      <w:bookmarkStart w:id="6" w:name="_Toc192531114"/>
       <w:r>
         <w:t>Миссия и стратегия организации</w:t>
       </w:r>
@@ -2484,7 +3340,7 @@
       <w:pPr>
         <w:pStyle w:val="3"/>
       </w:pPr>
-      <w:bookmarkStart w:id="7" w:name="_Toc192523227"/>
+      <w:bookmarkStart w:id="7" w:name="_Toc192531115"/>
       <w:r>
         <w:t>Миссия</w:t>
       </w:r>
@@ -2538,7 +3394,7 @@
       <w:pPr>
         <w:pStyle w:val="3"/>
       </w:pPr>
-      <w:bookmarkStart w:id="8" w:name="_Toc192523228"/>
+      <w:bookmarkStart w:id="8" w:name="_Toc192531116"/>
       <w:r>
         <w:t>Стратегия</w:t>
       </w:r>
@@ -3002,14 +3858,27 @@
       <w:r>
         <w:t xml:space="preserve">Рис.  </w:t>
       </w:r>
-      <w:fldSimple w:instr=" SEQ Рис._ \* ARABIC ">
-        <w:r>
-          <w:rPr>
-            <w:noProof/>
-          </w:rPr>
-          <w:t>5</w:t>
-        </w:r>
-      </w:fldSimple>
+      <w:r>
+        <w:fldChar w:fldCharType="begin"/>
+      </w:r>
+      <w:r>
+        <w:instrText xml:space="preserve"> SEQ Рис._ \* ARABIC </w:instrText>
+      </w:r>
+      <w:r>
+        <w:fldChar w:fldCharType="separate"/>
+      </w:r>
+      <w:r>
+        <w:rPr>
+          <w:noProof/>
+        </w:rPr>
+        <w:t>5</w:t>
+      </w:r>
+      <w:r>
+        <w:rPr>
+          <w:noProof/>
+        </w:rPr>
+        <w:fldChar w:fldCharType="end"/>
+      </w:r>
       <w:r>
         <w:t xml:space="preserve"> – Стратегия компании</w:t>
       </w:r>
@@ -3018,7 +3887,7 @@
       <w:pPr>
         <w:pStyle w:val="1"/>
       </w:pPr>
-      <w:bookmarkStart w:id="9" w:name="_Toc192523229"/>
+      <w:bookmarkStart w:id="9" w:name="_Toc192531117"/>
       <w:r>
         <w:t>Исследование функций организации</w:t>
       </w:r>
@@ -3028,7 +3897,7 @@
       <w:pPr>
         <w:pStyle w:val="2"/>
       </w:pPr>
-      <w:bookmarkStart w:id="10" w:name="_Toc192523230"/>
+      <w:bookmarkStart w:id="10" w:name="_Toc192531118"/>
       <w:r>
         <w:t>Описание основных видов деятельности</w:t>
       </w:r>
@@ -3211,14 +4080,27 @@
       <w:r>
         <w:t xml:space="preserve">Рис.  </w:t>
       </w:r>
-      <w:fldSimple w:instr=" SEQ Рис._ \* ARABIC ">
-        <w:r>
-          <w:rPr>
-            <w:noProof/>
-          </w:rPr>
-          <w:t>6</w:t>
-        </w:r>
-      </w:fldSimple>
+      <w:r>
+        <w:fldChar w:fldCharType="begin"/>
+      </w:r>
+      <w:r>
+        <w:instrText xml:space="preserve"> SEQ Рис._ \* ARABIC </w:instrText>
+      </w:r>
+      <w:r>
+        <w:fldChar w:fldCharType="separate"/>
+      </w:r>
+      <w:r>
+        <w:rPr>
+          <w:noProof/>
+        </w:rPr>
+        <w:t>6</w:t>
+      </w:r>
+      <w:r>
+        <w:rPr>
+          <w:noProof/>
+        </w:rPr>
+        <w:fldChar w:fldCharType="end"/>
+      </w:r>
       <w:r>
         <w:t xml:space="preserve"> – Основные виды деятельности</w:t>
       </w:r>
@@ -3227,7 +4109,7 @@
       <w:pPr>
         <w:pStyle w:val="2"/>
       </w:pPr>
-      <w:bookmarkStart w:id="11" w:name="_Toc192523231"/>
+      <w:bookmarkStart w:id="11" w:name="_Toc192531119"/>
       <w:r>
         <w:t xml:space="preserve">Описание вспомогательных </w:t>
       </w:r>
@@ -3585,35 +4467,908 @@
       <w:r>
         <w:t xml:space="preserve">Рис.  </w:t>
       </w:r>
+      <w:r>
+        <w:fldChar w:fldCharType="begin"/>
+      </w:r>
+      <w:r>
+        <w:instrText xml:space="preserve"> SEQ Рис._ \* ARABIC </w:instrText>
+      </w:r>
+      <w:r>
+        <w:fldChar w:fldCharType="separate"/>
+      </w:r>
+      <w:r>
+        <w:rPr>
+          <w:noProof/>
+        </w:rPr>
+        <w:t>7</w:t>
+      </w:r>
+      <w:r>
+        <w:rPr>
+          <w:noProof/>
+        </w:rPr>
+        <w:fldChar w:fldCharType="end"/>
+      </w:r>
+      <w:r>
+        <w:rPr>
+          <w:lang w:val="en-US"/>
+        </w:rPr>
+        <w:t xml:space="preserve"> – </w:t>
+      </w:r>
+      <w:r>
+        <w:t>Вспомогательные виды деятельности</w:t>
+      </w:r>
+    </w:p>
+    <w:p>
+      <w:pPr>
+        <w:pStyle w:val="2"/>
+      </w:pPr>
+      <w:bookmarkStart w:id="12" w:name="_Toc192531120"/>
+      <w:r>
+        <w:t>Функциональная схема производственно-логистического</w:t>
+      </w:r>
+      <w:r>
+        <w:t xml:space="preserve"> </w:t>
+      </w:r>
+      <w:r>
+        <w:t>цикла</w:t>
+      </w:r>
+      <w:bookmarkEnd w:id="12"/>
+    </w:p>
+    <w:p>
+      <w:r>
+        <w:t>В этом разделе показана схема, которая описывает этапы производства и логистики</w:t>
+      </w:r>
+      <w:r>
+        <w:t xml:space="preserve">. </w:t>
+      </w:r>
+      <w:r>
+        <w:t xml:space="preserve"> Схема представлена на рисунке 8.</w:t>
+      </w:r>
+    </w:p>
+    <w:p>
+      <w:r>
+        <w:t>Ключевые процессы</w:t>
+      </w:r>
+      <w:r>
+        <w:t xml:space="preserve"> включают в себ</w:t>
+      </w:r>
+      <w:r>
+        <w:t>я</w:t>
+      </w:r>
+      <w:r>
+        <w:t xml:space="preserve"> следующие этапы</w:t>
+      </w:r>
+      <w:r>
+        <w:t>:</w:t>
+      </w:r>
+    </w:p>
+    <w:p>
+      <w:pPr>
+        <w:pStyle w:val="a0"/>
+        <w:numPr>
+          <w:ilvl w:val="0"/>
+          <w:numId w:val="8"/>
+        </w:numPr>
+      </w:pPr>
+      <w:r>
+        <w:t>Добыч</w:t>
+      </w:r>
+      <w:r>
+        <w:t>а</w:t>
+      </w:r>
+      <w:r>
+        <w:t xml:space="preserve"> и подготовк</w:t>
+      </w:r>
+      <w:r>
+        <w:t>а</w:t>
+      </w:r>
+      <w:r>
+        <w:t xml:space="preserve"> сырья</w:t>
+      </w:r>
+    </w:p>
+    <w:p>
+      <w:pPr>
+        <w:pStyle w:val="a0"/>
+        <w:numPr>
+          <w:ilvl w:val="0"/>
+          <w:numId w:val="8"/>
+        </w:numPr>
+      </w:pPr>
+      <w:r>
+        <w:t>Производство и переработк</w:t>
+      </w:r>
+      <w:r>
+        <w:t>а</w:t>
+      </w:r>
+    </w:p>
+    <w:p>
+      <w:pPr>
+        <w:pStyle w:val="a0"/>
+        <w:numPr>
+          <w:ilvl w:val="0"/>
+          <w:numId w:val="8"/>
+        </w:numPr>
+      </w:pPr>
+      <w:r>
+        <w:t>Транспортировк</w:t>
+      </w:r>
+      <w:r>
+        <w:t>а</w:t>
+      </w:r>
+      <w:r>
+        <w:t xml:space="preserve"> товара</w:t>
+      </w:r>
+    </w:p>
+    <w:p>
+      <w:pPr>
+        <w:pStyle w:val="a0"/>
+        <w:numPr>
+          <w:ilvl w:val="0"/>
+          <w:numId w:val="8"/>
+        </w:numPr>
+      </w:pPr>
+      <w:r>
+        <w:t>Хранение</w:t>
+      </w:r>
+    </w:p>
+    <w:p>
+      <w:r>
+        <w:t xml:space="preserve">Схема показывает, как разные направления работы компании соединяются в единую систему </w:t>
+      </w:r>
+      <w:r>
+        <w:t xml:space="preserve">– </w:t>
+      </w:r>
+      <w:r>
+        <w:t>от выполнения задач до поддержки инфраструктуры.</w:t>
+      </w:r>
+    </w:p>
+    <w:p>
+      <w:pPr>
+        <w:keepNext/>
+        <w:jc w:val="center"/>
+      </w:pPr>
+      <w:r>
+        <w:rPr>
+          <w:noProof/>
+          <w:szCs w:val="28"/>
+          <w:lang w:eastAsia="ru-RU"/>
+        </w:rPr>
+        <w:lastRenderedPageBreak/>
+        <w:drawing>
+          <wp:inline distT="0" distB="0" distL="0" distR="0" wp14:anchorId="7AB1E9AC" wp14:editId="0D31E9FF">
+            <wp:extent cx="5940425" cy="5586095"/>
+            <wp:effectExtent l="0" t="0" r="3175" b="0"/>
+            <wp:docPr id="2" name="Рисунок 2"/>
+            <wp:cNvGraphicFramePr>
+              <a:graphicFrameLocks xmlns:a="http://schemas.openxmlformats.org/drawingml/2006/main" noChangeAspect="1"/>
+            </wp:cNvGraphicFramePr>
+            <a:graphic xmlns:a="http://schemas.openxmlformats.org/drawingml/2006/main">
+              <a:graphicData uri="http://schemas.openxmlformats.org/drawingml/2006/picture">
+                <pic:pic xmlns:pic="http://schemas.openxmlformats.org/drawingml/2006/picture">
+                  <pic:nvPicPr>
+                    <pic:cNvPr id="0" name="Picture 8"/>
+                    <pic:cNvPicPr>
+                      <a:picLocks noChangeAspect="1" noChangeArrowheads="1"/>
+                    </pic:cNvPicPr>
+                  </pic:nvPicPr>
+                  <pic:blipFill>
+                    <a:blip r:embed="rId13">
+                      <a:extLst>
+                        <a:ext uri="{28A0092B-C50C-407E-A947-70E740481C1C}">
+                          <a14:useLocalDpi xmlns:a14="http://schemas.microsoft.com/office/drawing/2010/main" val="0"/>
+                        </a:ext>
+                      </a:extLst>
+                    </a:blip>
+                    <a:srcRect/>
+                    <a:stretch>
+                      <a:fillRect/>
+                    </a:stretch>
+                  </pic:blipFill>
+                  <pic:spPr bwMode="auto">
+                    <a:xfrm>
+                      <a:off x="0" y="0"/>
+                      <a:ext cx="5940425" cy="5586095"/>
+                    </a:xfrm>
+                    <a:prstGeom prst="rect">
+                      <a:avLst/>
+                    </a:prstGeom>
+                    <a:noFill/>
+                    <a:ln>
+                      <a:noFill/>
+                    </a:ln>
+                  </pic:spPr>
+                </pic:pic>
+              </a:graphicData>
+            </a:graphic>
+          </wp:inline>
+        </w:drawing>
+      </w:r>
+    </w:p>
+    <w:p>
+      <w:pPr>
+        <w:pStyle w:val="a6"/>
+        <w:rPr>
+          <w:szCs w:val="28"/>
+        </w:rPr>
+      </w:pPr>
+      <w:r>
+        <w:t xml:space="preserve">Рис.  </w:t>
+      </w:r>
       <w:fldSimple w:instr=" SEQ Рис._ \* ARABIC ">
         <w:r>
           <w:rPr>
             <w:noProof/>
           </w:rPr>
-          <w:t>7</w:t>
+          <w:t>8</w:t>
         </w:r>
       </w:fldSimple>
       <w:r>
-        <w:rPr>
-          <w:lang w:val="en-US"/>
-        </w:rPr>
-        <w:t xml:space="preserve"> – </w:t>
-      </w:r>
-      <w:r>
-        <w:t>Вспомогательные виды деятельности</w:t>
+        <w:t xml:space="preserve"> - </w:t>
+      </w:r>
+      <w:r>
+        <w:rPr>
+          <w:szCs w:val="28"/>
+        </w:rPr>
+        <w:t xml:space="preserve">Функции организации </w:t>
+      </w:r>
+      <w:r>
+        <w:rPr>
+          <w:szCs w:val="28"/>
+        </w:rPr>
+        <w:t>АО «Карельский окатыш»</w:t>
+      </w:r>
+    </w:p>
+    <w:p>
+      <w:pPr>
+        <w:rPr>
+          <w:lang w:eastAsia="zh-CN"/>
+        </w:rPr>
+      </w:pPr>
+    </w:p>
+    <w:p>
+      <w:pPr>
+        <w:pStyle w:val="3"/>
+      </w:pPr>
+      <w:r>
+        <w:t xml:space="preserve"> </w:t>
+      </w:r>
+      <w:bookmarkStart w:id="13" w:name="_Toc192531121"/>
+      <w:r>
+        <w:t>Детализация функций</w:t>
+      </w:r>
+      <w:bookmarkEnd w:id="13"/>
+    </w:p>
+    <w:p>
+      <w:r>
+        <w:t>Для эффективного производства железорудного концентрата требуется четкая последовательность технологических процессов</w:t>
+      </w:r>
+      <w:r>
+        <w:t>.</w:t>
+      </w:r>
+    </w:p>
+    <w:p>
+      <w:r>
+        <w:t>Далее будет рассмотрена детализация ключевых функций схемы с рисунка 8:</w:t>
+      </w:r>
+    </w:p>
+    <w:p>
+      <w:pPr>
+        <w:pStyle w:val="a0"/>
+        <w:numPr>
+          <w:ilvl w:val="0"/>
+          <w:numId w:val="8"/>
+        </w:numPr>
+      </w:pPr>
+      <w:r>
+        <w:t>Геологоразведка – поиск и анализ месторождений руды, определение ее запасов</w:t>
+      </w:r>
+    </w:p>
+    <w:p>
+      <w:pPr>
+        <w:pStyle w:val="a0"/>
+        <w:numPr>
+          <w:ilvl w:val="0"/>
+          <w:numId w:val="8"/>
+        </w:numPr>
+      </w:pPr>
+      <w:r>
+        <w:t>Бурение – создание скважин для закладки взрывчатых веществ</w:t>
+      </w:r>
+    </w:p>
+    <w:p>
+      <w:pPr>
+        <w:pStyle w:val="a0"/>
+        <w:numPr>
+          <w:ilvl w:val="0"/>
+          <w:numId w:val="8"/>
+        </w:numPr>
+      </w:pPr>
+      <w:r>
+        <w:t>Взрывание – разрушение горной породы для последующей</w:t>
+      </w:r>
+      <w:r>
+        <w:t xml:space="preserve"> </w:t>
+      </w:r>
+      <w:r>
+        <w:t>переработки</w:t>
+      </w:r>
+    </w:p>
+    <w:p>
+      <w:pPr>
+        <w:pStyle w:val="a0"/>
+        <w:numPr>
+          <w:ilvl w:val="0"/>
+          <w:numId w:val="8"/>
+        </w:numPr>
+      </w:pPr>
+      <w:r>
+        <w:t>Дробление – уменьшение размера руды для удобства обработки</w:t>
+      </w:r>
+    </w:p>
+    <w:p>
+      <w:pPr>
+        <w:pStyle w:val="a0"/>
+        <w:numPr>
+          <w:ilvl w:val="0"/>
+          <w:numId w:val="8"/>
+        </w:numPr>
+      </w:pPr>
+      <w:r>
+        <w:lastRenderedPageBreak/>
+        <w:t>Измельчение и обогащение – доведение материала до нужной фракции и отделение железосодержащего концентрата</w:t>
       </w:r>
     </w:p>
     <w:p/>
     <w:p>
+      <w:r>
+        <w:t>Детализированные схемы представлены на рисунках 9-13.</w:t>
+      </w:r>
+    </w:p>
+    <w:p/>
+    <w:p>
+      <w:pPr>
+        <w:keepNext/>
+        <w:jc w:val="center"/>
+      </w:pPr>
+      <w:r>
+        <w:rPr>
+          <w:noProof/>
+          <w:szCs w:val="28"/>
+          <w:lang w:eastAsia="ru-RU"/>
+        </w:rPr>
+        <w:drawing>
+          <wp:inline distT="0" distB="0" distL="0" distR="0" wp14:anchorId="66516377" wp14:editId="5B61ACBD">
+            <wp:extent cx="5810250" cy="2228850"/>
+            <wp:effectExtent l="0" t="0" r="0" b="0"/>
+            <wp:docPr id="4" name="Рисунок 4"/>
+            <wp:cNvGraphicFramePr>
+              <a:graphicFrameLocks xmlns:a="http://schemas.openxmlformats.org/drawingml/2006/main" noChangeAspect="1"/>
+            </wp:cNvGraphicFramePr>
+            <a:graphic xmlns:a="http://schemas.openxmlformats.org/drawingml/2006/main">
+              <a:graphicData uri="http://schemas.openxmlformats.org/drawingml/2006/picture">
+                <pic:pic xmlns:pic="http://schemas.openxmlformats.org/drawingml/2006/picture">
+                  <pic:nvPicPr>
+                    <pic:cNvPr id="0" name="Picture 9"/>
+                    <pic:cNvPicPr>
+                      <a:picLocks noChangeAspect="1" noChangeArrowheads="1"/>
+                    </pic:cNvPicPr>
+                  </pic:nvPicPr>
+                  <pic:blipFill>
+                    <a:blip r:embed="rId14">
+                      <a:extLst>
+                        <a:ext uri="{28A0092B-C50C-407E-A947-70E740481C1C}">
+                          <a14:useLocalDpi xmlns:a14="http://schemas.microsoft.com/office/drawing/2010/main" val="0"/>
+                        </a:ext>
+                      </a:extLst>
+                    </a:blip>
+                    <a:srcRect/>
+                    <a:stretch>
+                      <a:fillRect/>
+                    </a:stretch>
+                  </pic:blipFill>
+                  <pic:spPr bwMode="auto">
+                    <a:xfrm>
+                      <a:off x="0" y="0"/>
+                      <a:ext cx="5810250" cy="2228850"/>
+                    </a:xfrm>
+                    <a:prstGeom prst="rect">
+                      <a:avLst/>
+                    </a:prstGeom>
+                    <a:noFill/>
+                    <a:ln>
+                      <a:noFill/>
+                    </a:ln>
+                  </pic:spPr>
+                </pic:pic>
+              </a:graphicData>
+            </a:graphic>
+          </wp:inline>
+        </w:drawing>
+      </w:r>
+    </w:p>
+    <w:p>
+      <w:pPr>
+        <w:pStyle w:val="a6"/>
+      </w:pPr>
+      <w:r>
+        <w:t xml:space="preserve">Рис.  </w:t>
+      </w:r>
+      <w:fldSimple w:instr=" SEQ Рис._ \* ARABIC ">
+        <w:r>
+          <w:rPr>
+            <w:noProof/>
+          </w:rPr>
+          <w:t>9</w:t>
+        </w:r>
+      </w:fldSimple>
+      <w:r>
+        <w:t xml:space="preserve"> - </w:t>
+      </w:r>
+      <w:r>
+        <w:rPr>
+          <w:szCs w:val="28"/>
+        </w:rPr>
+        <w:t xml:space="preserve">Функция бизнес-процесса </w:t>
+      </w:r>
+      <w:r>
+        <w:rPr>
+          <w:szCs w:val="28"/>
+        </w:rPr>
+        <w:t>“</w:t>
+      </w:r>
+      <w:r>
+        <w:rPr>
+          <w:szCs w:val="28"/>
+        </w:rPr>
+        <w:t>Геологоразведка</w:t>
+      </w:r>
+      <w:r>
+        <w:rPr>
+          <w:szCs w:val="28"/>
+        </w:rPr>
+        <w:t>”</w:t>
+      </w:r>
+    </w:p>
+    <w:p>
+      <w:pPr>
+        <w:keepNext/>
+        <w:jc w:val="center"/>
+      </w:pPr>
+      <w:r>
+        <w:rPr>
+          <w:i/>
+          <w:noProof/>
+          <w:szCs w:val="28"/>
+          <w:lang w:eastAsia="ru-RU"/>
+        </w:rPr>
+        <w:drawing>
+          <wp:inline distT="0" distB="0" distL="0" distR="0" wp14:anchorId="7B4D1FC4" wp14:editId="392D0621">
+            <wp:extent cx="5940425" cy="1522095"/>
+            <wp:effectExtent l="0" t="0" r="3175" b="1905"/>
+            <wp:docPr id="5" name="Рисунок 5"/>
+            <wp:cNvGraphicFramePr>
+              <a:graphicFrameLocks xmlns:a="http://schemas.openxmlformats.org/drawingml/2006/main" noChangeAspect="1"/>
+            </wp:cNvGraphicFramePr>
+            <a:graphic xmlns:a="http://schemas.openxmlformats.org/drawingml/2006/main">
+              <a:graphicData uri="http://schemas.openxmlformats.org/drawingml/2006/picture">
+                <pic:pic xmlns:pic="http://schemas.openxmlformats.org/drawingml/2006/picture">
+                  <pic:nvPicPr>
+                    <pic:cNvPr id="0" name="Picture 10"/>
+                    <pic:cNvPicPr>
+                      <a:picLocks noChangeAspect="1" noChangeArrowheads="1"/>
+                    </pic:cNvPicPr>
+                  </pic:nvPicPr>
+                  <pic:blipFill>
+                    <a:blip r:embed="rId15">
+                      <a:extLst>
+                        <a:ext uri="{28A0092B-C50C-407E-A947-70E740481C1C}">
+                          <a14:useLocalDpi xmlns:a14="http://schemas.microsoft.com/office/drawing/2010/main" val="0"/>
+                        </a:ext>
+                      </a:extLst>
+                    </a:blip>
+                    <a:srcRect/>
+                    <a:stretch>
+                      <a:fillRect/>
+                    </a:stretch>
+                  </pic:blipFill>
+                  <pic:spPr bwMode="auto">
+                    <a:xfrm>
+                      <a:off x="0" y="0"/>
+                      <a:ext cx="5940425" cy="1522095"/>
+                    </a:xfrm>
+                    <a:prstGeom prst="rect">
+                      <a:avLst/>
+                    </a:prstGeom>
+                    <a:noFill/>
+                    <a:ln>
+                      <a:noFill/>
+                    </a:ln>
+                  </pic:spPr>
+                </pic:pic>
+              </a:graphicData>
+            </a:graphic>
+          </wp:inline>
+        </w:drawing>
+      </w:r>
+    </w:p>
+    <w:p>
+      <w:pPr>
+        <w:pStyle w:val="a6"/>
+      </w:pPr>
+      <w:r>
+        <w:t xml:space="preserve">Рис.  </w:t>
+      </w:r>
+      <w:fldSimple w:instr=" SEQ Рис._ \* ARABIC ">
+        <w:r>
+          <w:rPr>
+            <w:noProof/>
+          </w:rPr>
+          <w:t>10</w:t>
+        </w:r>
+      </w:fldSimple>
+      <w:r>
+        <w:t xml:space="preserve"> - </w:t>
+      </w:r>
+      <w:r>
+        <w:rPr>
+          <w:szCs w:val="28"/>
+        </w:rPr>
+        <w:t xml:space="preserve">Функция бизнес-процесса </w:t>
+      </w:r>
+      <w:r>
+        <w:rPr>
+          <w:szCs w:val="28"/>
+        </w:rPr>
+        <w:t>“</w:t>
+      </w:r>
+      <w:r>
+        <w:rPr>
+          <w:szCs w:val="28"/>
+        </w:rPr>
+        <w:t>Бурение</w:t>
+      </w:r>
+      <w:r>
+        <w:rPr>
+          <w:szCs w:val="28"/>
+        </w:rPr>
+        <w:t>”</w:t>
+      </w:r>
+    </w:p>
+    <w:p>
+      <w:pPr>
+        <w:keepNext/>
+        <w:jc w:val="center"/>
+      </w:pPr>
+      <w:r>
+        <w:rPr>
+          <w:i/>
+          <w:noProof/>
+          <w:szCs w:val="28"/>
+          <w:lang w:eastAsia="ru-RU"/>
+        </w:rPr>
+        <w:drawing>
+          <wp:inline distT="0" distB="0" distL="0" distR="0" wp14:anchorId="41BE5AE9" wp14:editId="281E381E">
+            <wp:extent cx="5940425" cy="1826260"/>
+            <wp:effectExtent l="0" t="0" r="3175" b="0"/>
+            <wp:docPr id="12" name="Рисунок 12"/>
+            <wp:cNvGraphicFramePr>
+              <a:graphicFrameLocks xmlns:a="http://schemas.openxmlformats.org/drawingml/2006/main" noChangeAspect="1"/>
+            </wp:cNvGraphicFramePr>
+            <a:graphic xmlns:a="http://schemas.openxmlformats.org/drawingml/2006/main">
+              <a:graphicData uri="http://schemas.openxmlformats.org/drawingml/2006/picture">
+                <pic:pic xmlns:pic="http://schemas.openxmlformats.org/drawingml/2006/picture">
+                  <pic:nvPicPr>
+                    <pic:cNvPr id="0" name="Picture 11"/>
+                    <pic:cNvPicPr>
+                      <a:picLocks noChangeAspect="1" noChangeArrowheads="1"/>
+                    </pic:cNvPicPr>
+                  </pic:nvPicPr>
+                  <pic:blipFill>
+                    <a:blip r:embed="rId16">
+                      <a:extLst>
+                        <a:ext uri="{28A0092B-C50C-407E-A947-70E740481C1C}">
+                          <a14:useLocalDpi xmlns:a14="http://schemas.microsoft.com/office/drawing/2010/main" val="0"/>
+                        </a:ext>
+                      </a:extLst>
+                    </a:blip>
+                    <a:srcRect/>
+                    <a:stretch>
+                      <a:fillRect/>
+                    </a:stretch>
+                  </pic:blipFill>
+                  <pic:spPr bwMode="auto">
+                    <a:xfrm>
+                      <a:off x="0" y="0"/>
+                      <a:ext cx="5940425" cy="1826260"/>
+                    </a:xfrm>
+                    <a:prstGeom prst="rect">
+                      <a:avLst/>
+                    </a:prstGeom>
+                    <a:noFill/>
+                    <a:ln>
+                      <a:noFill/>
+                    </a:ln>
+                  </pic:spPr>
+                </pic:pic>
+              </a:graphicData>
+            </a:graphic>
+          </wp:inline>
+        </w:drawing>
+      </w:r>
+    </w:p>
+    <w:p>
+      <w:pPr>
+        <w:pStyle w:val="a6"/>
+      </w:pPr>
+      <w:r>
+        <w:t xml:space="preserve">Рис.  </w:t>
+      </w:r>
+      <w:fldSimple w:instr=" SEQ Рис._ \* ARABIC ">
+        <w:r>
+          <w:rPr>
+            <w:noProof/>
+          </w:rPr>
+          <w:t>11</w:t>
+        </w:r>
+      </w:fldSimple>
+      <w:r>
+        <w:t xml:space="preserve"> - </w:t>
+      </w:r>
+      <w:r>
+        <w:rPr>
+          <w:szCs w:val="28"/>
+        </w:rPr>
+        <w:t xml:space="preserve">Функция бизнес-процесса </w:t>
+      </w:r>
+      <w:r>
+        <w:rPr>
+          <w:szCs w:val="28"/>
+        </w:rPr>
+        <w:t>“</w:t>
+      </w:r>
+      <w:r>
+        <w:rPr>
+          <w:szCs w:val="28"/>
+        </w:rPr>
+        <w:t>Взрывание</w:t>
+      </w:r>
+      <w:r>
+        <w:rPr>
+          <w:szCs w:val="28"/>
+        </w:rPr>
+        <w:t>”</w:t>
+      </w:r>
+    </w:p>
+    <w:p>
+      <w:pPr>
+        <w:keepNext/>
+        <w:jc w:val="center"/>
+      </w:pPr>
+      <w:r>
+        <w:rPr>
+          <w:i/>
+          <w:noProof/>
+          <w:szCs w:val="28"/>
+          <w:lang w:eastAsia="ru-RU"/>
+        </w:rPr>
+        <w:lastRenderedPageBreak/>
+        <w:drawing>
+          <wp:inline distT="0" distB="0" distL="0" distR="0" wp14:anchorId="2D938D25" wp14:editId="109A9CEF">
+            <wp:extent cx="5810250" cy="2047875"/>
+            <wp:effectExtent l="0" t="0" r="0" b="0"/>
+            <wp:docPr id="17" name="Рисунок 17"/>
+            <wp:cNvGraphicFramePr>
+              <a:graphicFrameLocks xmlns:a="http://schemas.openxmlformats.org/drawingml/2006/main" noChangeAspect="1"/>
+            </wp:cNvGraphicFramePr>
+            <a:graphic xmlns:a="http://schemas.openxmlformats.org/drawingml/2006/main">
+              <a:graphicData uri="http://schemas.openxmlformats.org/drawingml/2006/picture">
+                <pic:pic xmlns:pic="http://schemas.openxmlformats.org/drawingml/2006/picture">
+                  <pic:nvPicPr>
+                    <pic:cNvPr id="0" name="Picture 12"/>
+                    <pic:cNvPicPr>
+                      <a:picLocks noChangeAspect="1" noChangeArrowheads="1"/>
+                    </pic:cNvPicPr>
+                  </pic:nvPicPr>
+                  <pic:blipFill>
+                    <a:blip r:embed="rId17">
+                      <a:extLst>
+                        <a:ext uri="{28A0092B-C50C-407E-A947-70E740481C1C}">
+                          <a14:useLocalDpi xmlns:a14="http://schemas.microsoft.com/office/drawing/2010/main" val="0"/>
+                        </a:ext>
+                      </a:extLst>
+                    </a:blip>
+                    <a:srcRect/>
+                    <a:stretch>
+                      <a:fillRect/>
+                    </a:stretch>
+                  </pic:blipFill>
+                  <pic:spPr bwMode="auto">
+                    <a:xfrm>
+                      <a:off x="0" y="0"/>
+                      <a:ext cx="5810250" cy="2047875"/>
+                    </a:xfrm>
+                    <a:prstGeom prst="rect">
+                      <a:avLst/>
+                    </a:prstGeom>
+                    <a:noFill/>
+                    <a:ln>
+                      <a:noFill/>
+                    </a:ln>
+                  </pic:spPr>
+                </pic:pic>
+              </a:graphicData>
+            </a:graphic>
+          </wp:inline>
+        </w:drawing>
+      </w:r>
+    </w:p>
+    <w:p>
+      <w:pPr>
+        <w:pStyle w:val="a6"/>
+      </w:pPr>
+      <w:r>
+        <w:t xml:space="preserve">Рис.  </w:t>
+      </w:r>
+      <w:fldSimple w:instr=" SEQ Рис._ \* ARABIC ">
+        <w:r>
+          <w:rPr>
+            <w:noProof/>
+          </w:rPr>
+          <w:t>12</w:t>
+        </w:r>
+      </w:fldSimple>
+      <w:r>
+        <w:t xml:space="preserve"> - </w:t>
+      </w:r>
+      <w:r>
+        <w:rPr>
+          <w:szCs w:val="28"/>
+        </w:rPr>
+        <w:t xml:space="preserve">Функция бизнес-процесса </w:t>
+      </w:r>
+      <w:r>
+        <w:rPr>
+          <w:szCs w:val="28"/>
+        </w:rPr>
+        <w:t>“</w:t>
+      </w:r>
+      <w:r>
+        <w:rPr>
+          <w:szCs w:val="28"/>
+        </w:rPr>
+        <w:t>Дробление</w:t>
+      </w:r>
+      <w:r>
+        <w:rPr>
+          <w:szCs w:val="28"/>
+        </w:rPr>
+        <w:t>”</w:t>
+      </w:r>
+    </w:p>
+    <w:p>
+      <w:pPr>
+        <w:keepNext/>
+        <w:jc w:val="center"/>
+      </w:pPr>
+      <w:r>
+        <w:rPr>
+          <w:i/>
+          <w:noProof/>
+          <w:szCs w:val="28"/>
+          <w:lang w:eastAsia="ru-RU"/>
+        </w:rPr>
+        <w:drawing>
+          <wp:inline distT="0" distB="0" distL="0" distR="0" wp14:anchorId="5D3BA944" wp14:editId="54D96EB8">
+            <wp:extent cx="5810250" cy="2228850"/>
+            <wp:effectExtent l="0" t="0" r="0" b="0"/>
+            <wp:docPr id="15" name="Рисунок 15"/>
+            <wp:cNvGraphicFramePr>
+              <a:graphicFrameLocks xmlns:a="http://schemas.openxmlformats.org/drawingml/2006/main" noChangeAspect="1"/>
+            </wp:cNvGraphicFramePr>
+            <a:graphic xmlns:a="http://schemas.openxmlformats.org/drawingml/2006/main">
+              <a:graphicData uri="http://schemas.openxmlformats.org/drawingml/2006/picture">
+                <pic:pic xmlns:pic="http://schemas.openxmlformats.org/drawingml/2006/picture">
+                  <pic:nvPicPr>
+                    <pic:cNvPr id="0" name="Picture 13"/>
+                    <pic:cNvPicPr>
+                      <a:picLocks noChangeAspect="1" noChangeArrowheads="1"/>
+                    </pic:cNvPicPr>
+                  </pic:nvPicPr>
+                  <pic:blipFill>
+                    <a:blip r:embed="rId18">
+                      <a:extLst>
+                        <a:ext uri="{28A0092B-C50C-407E-A947-70E740481C1C}">
+                          <a14:useLocalDpi xmlns:a14="http://schemas.microsoft.com/office/drawing/2010/main" val="0"/>
+                        </a:ext>
+                      </a:extLst>
+                    </a:blip>
+                    <a:srcRect/>
+                    <a:stretch>
+                      <a:fillRect/>
+                    </a:stretch>
+                  </pic:blipFill>
+                  <pic:spPr bwMode="auto">
+                    <a:xfrm>
+                      <a:off x="0" y="0"/>
+                      <a:ext cx="5810250" cy="2228850"/>
+                    </a:xfrm>
+                    <a:prstGeom prst="rect">
+                      <a:avLst/>
+                    </a:prstGeom>
+                    <a:noFill/>
+                    <a:ln>
+                      <a:noFill/>
+                    </a:ln>
+                  </pic:spPr>
+                </pic:pic>
+              </a:graphicData>
+            </a:graphic>
+          </wp:inline>
+        </w:drawing>
+      </w:r>
+    </w:p>
+    <w:p>
+      <w:pPr>
+        <w:pStyle w:val="a6"/>
+      </w:pPr>
+      <w:r>
+        <w:t xml:space="preserve">Рис.  </w:t>
+      </w:r>
+      <w:fldSimple w:instr=" SEQ Рис._ \* ARABIC ">
+        <w:r>
+          <w:rPr>
+            <w:noProof/>
+          </w:rPr>
+          <w:t>13</w:t>
+        </w:r>
+      </w:fldSimple>
+      <w:r>
+        <w:t xml:space="preserve"> - </w:t>
+      </w:r>
+      <w:r>
+        <w:rPr>
+          <w:szCs w:val="28"/>
+        </w:rPr>
+        <w:t xml:space="preserve">Функция бизнес-процесса </w:t>
+      </w:r>
+      <w:r>
+        <w:rPr>
+          <w:szCs w:val="28"/>
+        </w:rPr>
+        <w:t>“</w:t>
+      </w:r>
+      <w:r>
+        <w:rPr>
+          <w:szCs w:val="28"/>
+        </w:rPr>
+        <w:t>Измельчение и обогащение</w:t>
+      </w:r>
+      <w:r>
+        <w:rPr>
+          <w:szCs w:val="28"/>
+        </w:rPr>
+        <w:t>”</w:t>
+      </w:r>
+    </w:p>
+    <w:p>
+      <w:pPr>
+        <w:rPr>
+          <w:lang w:eastAsia="zh-CN"/>
+        </w:rPr>
+      </w:pPr>
+    </w:p>
+    <w:p>
       <w:pPr>
         <w:pStyle w:val="1"/>
       </w:pPr>
+      <w:bookmarkStart w:id="14" w:name="_Toc192531122"/>
       <w:r>
         <w:t>Функциональные обязанности работник</w:t>
       </w:r>
       <w:r>
         <w:t>ов</w:t>
       </w:r>
+      <w:bookmarkEnd w:id="14"/>
     </w:p>
     <w:p>
       <w:pPr>
@@ -3774,6 +5529,7 @@
         <w:rPr>
           <w:lang w:eastAsia="zh-CN"/>
         </w:rPr>
+        <w:lastRenderedPageBreak/>
         <w:t>Организует эффективное взаимодействие между рудоуправлением, дробильно-обогатительной фабрикой и ремонтным управлением</w:t>
       </w:r>
     </w:p>
@@ -3864,7 +5620,6 @@
         <w:rPr>
           <w:lang w:eastAsia="zh-CN"/>
         </w:rPr>
-        <w:lastRenderedPageBreak/>
         <w:t>Контролирует выполнение планов добычи и соответствие требованиям безопасности</w:t>
       </w:r>
     </w:p>
@@ -4153,6 +5908,7 @@
         <w:rPr>
           <w:lang w:eastAsia="zh-CN"/>
         </w:rPr>
+        <w:lastRenderedPageBreak/>
         <w:t>Главный бухгалтер</w:t>
       </w:r>
     </w:p>
@@ -4225,7 +5981,6 @@
         <w:rPr>
           <w:lang w:eastAsia="zh-CN"/>
         </w:rPr>
-        <w:lastRenderedPageBreak/>
         <w:t>Следит за соблюдением налогового и финансового законодательства</w:t>
       </w:r>
     </w:p>
@@ -4240,6 +5995,7 @@
       <w:pPr>
         <w:pStyle w:val="1"/>
       </w:pPr>
+      <w:bookmarkStart w:id="15" w:name="_Toc192531123"/>
       <w:r>
         <w:t>Описание бизнес</w:t>
       </w:r>
@@ -4249,6 +6005,7 @@
       <w:r>
         <w:t>процессов</w:t>
       </w:r>
+      <w:bookmarkEnd w:id="15"/>
     </w:p>
     <w:p>
       <w:pPr>
@@ -4287,13 +6044,29 @@
       <w:pPr>
         <w:pStyle w:val="2"/>
       </w:pPr>
+      <w:bookmarkStart w:id="16" w:name="_Toc192531124"/>
       <w:r>
         <w:t>Геологоразведка</w:t>
       </w:r>
+      <w:bookmarkEnd w:id="16"/>
     </w:p>
     <w:p>
       <w:r>
         <w:t>Для того чтобы добыть руду, сначала надо найти ее залежи. Эти задачи выполняет функция геологоразведка. Сначала геолог проектирует геолого-разведывательные работы. После составления плана мероприятий начинается разведывательное бурение. В результате этого получают материалы горной массы для изучения. Геолог исследует эту массу и получает сведения по местам пролегания железной руды, в итоге составляя карту по месторождениям</w:t>
+      </w:r>
+      <w:r>
+        <w:t>.</w:t>
+      </w:r>
+    </w:p>
+    <w:p>
+      <w:r>
+        <w:t xml:space="preserve">Схема бизнес-процесса изображена на рисунке </w:t>
+      </w:r>
+      <w:r>
+        <w:t>14</w:t>
+      </w:r>
+      <w:r>
+        <w:t>.</w:t>
       </w:r>
     </w:p>
     <w:p>
@@ -4320,7 +6093,7 @@
                     <pic:cNvPicPr/>
                   </pic:nvPicPr>
                   <pic:blipFill>
-                    <a:blip r:embed="rId13">
+                    <a:blip r:embed="rId19">
                       <a:extLst>
                         <a:ext uri="{28A0092B-C50C-407E-A947-70E740481C1C}">
                           <a14:useLocalDpi xmlns:a14="http://schemas.microsoft.com/office/drawing/2010/main" val="0"/>
@@ -4357,7 +6130,21 @@
         <w:pStyle w:val="a6"/>
       </w:pPr>
       <w:r>
-        <w:t>Рис. 8 – Бизнес-процесс «Геологоразведка»</w:t>
+        <w:t xml:space="preserve">Рис.  </w:t>
+      </w:r>
+      <w:fldSimple w:instr=" SEQ Рис._ \* ARABIC ">
+        <w:r>
+          <w:rPr>
+            <w:noProof/>
+          </w:rPr>
+          <w:t>14</w:t>
+        </w:r>
+      </w:fldSimple>
+      <w:r>
+        <w:t xml:space="preserve"> - </w:t>
+      </w:r>
+      <w:r>
+        <w:t>Бизнес-процесс «Геологоразведка»</w:t>
       </w:r>
     </w:p>
     <w:p>
@@ -4371,9 +6158,11 @@
       <w:pPr>
         <w:pStyle w:val="2"/>
       </w:pPr>
+      <w:bookmarkStart w:id="17" w:name="_Toc192531125"/>
       <w:r>
         <w:t>Бурение-взрывание</w:t>
       </w:r>
+      <w:bookmarkEnd w:id="17"/>
     </w:p>
     <w:p>
       <w:pPr>
@@ -4388,6 +6177,27 @@
         <w:lastRenderedPageBreak/>
         <w:t>Следующим за геологоразведкой пунктом является бурение. Оно производится с помощью буровых машин, управляемых водителями буровых станков и их помощниками. Сначала производится подготовка буровой площадки, затем проектирование буровзрывного блока. После подгона буровых станков к блоку начинается бурение взрывных скважин. После этого блок можно сдать для взрывания. Далее начальник цеха взрывных работ и мастера производят установку взрывчатых веществ и забойку скважины. После этого происходит монтаж детонаторов. На этом этапе блок готов к взрыванию, поэтому происходит эвакуация людей из опасной зоны, после чего происходит детонация и массовый взрыв</w:t>
       </w:r>
+    </w:p>
+    <w:p>
+      <w:r>
+        <w:t xml:space="preserve">Схема бизнес-процесса изображена на рисунке </w:t>
+      </w:r>
+      <w:r>
+        <w:t>1</w:t>
+      </w:r>
+      <w:r>
+        <w:t>5</w:t>
+      </w:r>
+      <w:r>
+        <w:t>.</w:t>
+      </w:r>
+    </w:p>
+    <w:p>
+      <w:pPr>
+        <w:rPr>
+          <w:lang w:eastAsia="zh-CN"/>
+        </w:rPr>
+      </w:pPr>
     </w:p>
     <w:p>
       <w:pPr>
@@ -4413,7 +6223,7 @@
                     <pic:cNvPicPr/>
                   </pic:nvPicPr>
                   <pic:blipFill>
-                    <a:blip r:embed="rId14" cstate="print">
+                    <a:blip r:embed="rId20" cstate="print">
                       <a:extLst>
                         <a:ext uri="{28A0092B-C50C-407E-A947-70E740481C1C}">
                           <a14:useLocalDpi xmlns:a14="http://schemas.microsoft.com/office/drawing/2010/main" val="0"/>
@@ -4448,16 +6258,27 @@
     <w:p>
       <w:pPr>
         <w:pStyle w:val="a6"/>
-        <w:rPr>
-          <w:lang w:eastAsia="zh-CN"/>
-        </w:rPr>
-      </w:pPr>
-      <w:r>
-        <w:rPr>
-          <w:lang w:eastAsia="zh-CN"/>
-        </w:rPr>
+      </w:pPr>
+      <w:r>
         <w:lastRenderedPageBreak/>
-        <w:t>Рис. 9 – Бизнес-процесс «Бурение-взрывание»</w:t>
+        <w:t xml:space="preserve">Рис.  </w:t>
+      </w:r>
+      <w:fldSimple w:instr=" SEQ Рис._ \* ARABIC ">
+        <w:r>
+          <w:rPr>
+            <w:noProof/>
+          </w:rPr>
+          <w:t>15</w:t>
+        </w:r>
+      </w:fldSimple>
+      <w:r>
+        <w:t xml:space="preserve"> - </w:t>
+      </w:r>
+      <w:r>
+        <w:rPr>
+          <w:lang w:eastAsia="zh-CN"/>
+        </w:rPr>
+        <w:t>Бизнес-процесс «Бурение-взрывание»</w:t>
       </w:r>
     </w:p>
     <w:p>
@@ -4471,22 +6292,79 @@
       <w:pPr>
         <w:pStyle w:val="2"/>
       </w:pPr>
+      <w:bookmarkStart w:id="18" w:name="_Toc192531126"/>
       <w:r>
         <w:t>Дробление, измельчение-обогащение</w:t>
       </w:r>
-    </w:p>
-    <w:p>
-      <w:pPr>
-        <w:rPr>
-          <w:lang w:eastAsia="zh-CN"/>
-        </w:rPr>
-      </w:pPr>
-      <w:r>
-        <w:rPr>
-          <w:lang w:eastAsia="zh-CN"/>
-        </w:rPr>
-        <w:t>Для того чтобы получить концентрат с содержанием железа более 60% нужно пройти этапы дробления и измельчения-обогащения. Во-первых, руда поступает в дробилку крупного дробления. После данная руда идет в дробилку среднего дробления. Полученная руда попадает в грохот, в котором, в процессе грохочения, недостаточно мелкая руда уходит в отвал, а подходящая идет далее в мельницу, в которой проходит несколько стадий измельчения. Измельченная руда попадает в магнитный сепаратор, где отделяется от примесей. Наконец, она попадает в магнитный дешламатор, где руда очищается от грязи и повышается ее итоговое качество. Финальным шагом является сгущение, после которого получается итоговый концентрат. Все эти процессы проходят автономно, однако всегда есть диспетчер, который следит за работой оборудования</w:t>
-      </w:r>
+      <w:bookmarkEnd w:id="18"/>
+    </w:p>
+    <w:p>
+      <w:pPr>
+        <w:rPr>
+          <w:lang w:eastAsia="zh-CN"/>
+        </w:rPr>
+      </w:pPr>
+      <w:r>
+        <w:rPr>
+          <w:lang w:eastAsia="zh-CN"/>
+        </w:rPr>
+        <w:t xml:space="preserve">Для того чтобы получить концентрат с содержанием железа более 60% нужно пройти этапы дробления и измельчения-обогащения. Во-первых, руда поступает в дробилку крупного дробления. После данная руда идет в дробилку среднего дробления. Полученная руда попадает в грохот, в котором, в процессе </w:t>
+      </w:r>
+      <w:proofErr w:type="spellStart"/>
+      <w:r>
+        <w:rPr>
+          <w:lang w:eastAsia="zh-CN"/>
+        </w:rPr>
+        <w:t>грохочения</w:t>
+      </w:r>
+      <w:proofErr w:type="spellEnd"/>
+      <w:r>
+        <w:rPr>
+          <w:lang w:eastAsia="zh-CN"/>
+        </w:rPr>
+        <w:t xml:space="preserve">, недостаточно мелкая руда уходит в отвал, а подходящая идет далее в мельницу, в которой проходит несколько стадий измельчения. Измельченная руда попадает в магнитный сепаратор, где отделяется от примесей. Наконец, она попадает в магнитный </w:t>
+      </w:r>
+      <w:proofErr w:type="spellStart"/>
+      <w:r>
+        <w:rPr>
+          <w:lang w:eastAsia="zh-CN"/>
+        </w:rPr>
+        <w:t>дешламатор</w:t>
+      </w:r>
+      <w:proofErr w:type="spellEnd"/>
+      <w:r>
+        <w:rPr>
+          <w:lang w:eastAsia="zh-CN"/>
+        </w:rPr>
+        <w:t>, где руда очищается от грязи и повышается ее итоговое качество. Финальным шагом является сгущение, после которого получается итоговый концентрат. Все эти процессы проходят автономно, однако всегда есть диспетчер, который следит за работой оборудования</w:t>
+      </w:r>
+      <w:r>
+        <w:rPr>
+          <w:lang w:eastAsia="zh-CN"/>
+        </w:rPr>
+        <w:t>.</w:t>
+      </w:r>
+    </w:p>
+    <w:p>
+      <w:r>
+        <w:t xml:space="preserve">Схема бизнес-процесса изображена на рисунке </w:t>
+      </w:r>
+      <w:r>
+        <w:t>1</w:t>
+      </w:r>
+      <w:r>
+        <w:t>6</w:t>
+      </w:r>
+      <w:r>
+        <w:t>.</w:t>
+      </w:r>
+    </w:p>
+    <w:p>
+      <w:pPr>
+        <w:rPr>
+          <w:lang w:eastAsia="zh-CN"/>
+        </w:rPr>
+      </w:pPr>
     </w:p>
     <w:p>
       <w:pPr>
@@ -4512,7 +6390,7 @@
                     <pic:cNvPicPr/>
                   </pic:nvPicPr>
                   <pic:blipFill>
-                    <a:blip r:embed="rId15">
+                    <a:blip r:embed="rId21">
                       <a:extLst>
                         <a:ext uri="{28A0092B-C50C-407E-A947-70E740481C1C}">
                           <a14:useLocalDpi xmlns:a14="http://schemas.microsoft.com/office/drawing/2010/main" val="0"/>
@@ -4547,16 +6425,45 @@
     <w:p>
       <w:pPr>
         <w:pStyle w:val="a6"/>
-        <w:rPr>
-          <w:lang w:eastAsia="zh-CN"/>
-        </w:rPr>
-      </w:pPr>
-      <w:r>
-        <w:rPr>
-          <w:lang w:eastAsia="zh-CN"/>
-        </w:rPr>
-        <w:t>Рис. 10 – Бизнес-процесс «Дробление, измельчение-обогащение»</w:t>
-      </w:r>
+      </w:pPr>
+      <w:r>
+        <w:t xml:space="preserve">Рис.  </w:t>
+      </w:r>
+      <w:fldSimple w:instr=" SEQ Рис._ \* ARABIC ">
+        <w:r>
+          <w:rPr>
+            <w:noProof/>
+          </w:rPr>
+          <w:t>16</w:t>
+        </w:r>
+      </w:fldSimple>
+      <w:r>
+        <w:t xml:space="preserve"> - </w:t>
+      </w:r>
+      <w:r>
+        <w:rPr>
+          <w:lang w:eastAsia="zh-CN"/>
+        </w:rPr>
+        <w:t>Бизнес-процесс «Дробление, измельчение-обогащение»</w:t>
+      </w:r>
+    </w:p>
+    <w:p>
+      <w:pPr>
+        <w:pStyle w:val="1"/>
+      </w:pPr>
+      <w:bookmarkStart w:id="19" w:name="_Toc192531127"/>
+      <w:r>
+        <w:lastRenderedPageBreak/>
+        <w:t>Глоссарий</w:t>
+      </w:r>
+      <w:bookmarkEnd w:id="19"/>
+    </w:p>
+    <w:p>
+      <w:pPr>
+        <w:rPr>
+          <w:lang w:eastAsia="zh-CN"/>
+        </w:rPr>
+      </w:pPr>
     </w:p>
     <w:sectPr>
       <w:pgSz w:w="11906" w:h="16838"/>
@@ -5822,7 +7729,6 @@
   <w:style w:type="character" w:default="1" w:styleId="a1">
     <w:name w:val="Default Paragraph Font"/>
     <w:uiPriority w:val="1"/>
-    <w:semiHidden/>
     <w:unhideWhenUsed/>
   </w:style>
   <w:style w:type="table" w:default="1" w:styleId="a2">

</xml_diff>

<commit_message>
research done without results of research and found problems
</commit_message>
<xml_diff>
--- a/Карельский окатыш исследование.docx
+++ b/Карельский окатыш исследование.docx
@@ -371,16 +371,8 @@
         <w:rPr>
           <w:szCs w:val="28"/>
         </w:rPr>
-        <w:t xml:space="preserve">О. А. </w:t>
-      </w:r>
-      <w:proofErr w:type="spellStart"/>
-      <w:r>
-        <w:rPr>
-          <w:szCs w:val="28"/>
-        </w:rPr>
-        <w:t>Плугин</w:t>
-      </w:r>
-      <w:proofErr w:type="spellEnd"/>
+        <w:t>О. А. Плугин</w:t>
+      </w:r>
     </w:p>
     <w:p>
       <w:pPr>
@@ -459,21 +451,7 @@
         <w:rPr>
           <w:szCs w:val="28"/>
         </w:rPr>
-        <w:t xml:space="preserve">Р.В. </w:t>
-      </w:r>
-      <w:proofErr w:type="spellStart"/>
-      <w:r>
-        <w:rPr>
-          <w:szCs w:val="28"/>
-        </w:rPr>
-        <w:t>Сошкин</w:t>
-      </w:r>
-      <w:proofErr w:type="spellEnd"/>
-      <w:r>
-        <w:rPr>
-          <w:szCs w:val="28"/>
-        </w:rPr>
-        <w:t>, кандидат технических наук</w:t>
+        <w:t>Р.В. Сошкин, кандидат технических наук</w:t>
       </w:r>
     </w:p>
     <w:p>
@@ -2335,21 +2313,7 @@
                 <w:rStyle w:val="a4"/>
                 <w:noProof/>
               </w:rPr>
-              <w:t>Глосса</w:t>
-            </w:r>
-            <w:r>
-              <w:rPr>
-                <w:rStyle w:val="a4"/>
-                <w:noProof/>
-              </w:rPr>
-              <w:t>р</w:t>
-            </w:r>
-            <w:r>
-              <w:rPr>
-                <w:rStyle w:val="a4"/>
-                <w:noProof/>
-              </w:rPr>
-              <w:t>ий</w:t>
+              <w:t>Глоссарий</w:t>
             </w:r>
             <w:r>
               <w:rPr>
@@ -2441,23 +2405,7 @@
         </w:rPr>
       </w:pPr>
       <w:r>
-        <w:t>Акционерное общество «</w:t>
-      </w:r>
-      <w:proofErr w:type="spellStart"/>
-      <w:r>
-        <w:t>Каре́льский</w:t>
-      </w:r>
-      <w:proofErr w:type="spellEnd"/>
-      <w:r>
-        <w:t xml:space="preserve"> </w:t>
-      </w:r>
-      <w:proofErr w:type="spellStart"/>
-      <w:r>
-        <w:t>ока́тыш</w:t>
-      </w:r>
-      <w:proofErr w:type="spellEnd"/>
-      <w:r>
-        <w:t>» — российский производитель железорудного сырья, входит в «Северсталь». Горно-обогатительный комбинат находится в окрестностях города Костомукша, Республика Карелия.</w:t>
+        <w:t>Акционерное общество «Каре́льский ока́тыш» — российский производитель железорудного сырья, входит в «Северсталь». Горно-обогатительный комбинат находится в окрестностях города Костомукша, Республика Карелия.</w:t>
       </w:r>
     </w:p>
     <w:p>
@@ -2469,23 +2417,7 @@
         </w:rPr>
       </w:pPr>
       <w:r>
-        <w:t xml:space="preserve">В 1967 году Правительством СССР принято решение о начале проектирования горно-обогатительного комбината для разработки </w:t>
-      </w:r>
-      <w:proofErr w:type="spellStart"/>
-      <w:r>
-        <w:t>Костомукшского</w:t>
-      </w:r>
-      <w:proofErr w:type="spellEnd"/>
-      <w:r>
-        <w:t xml:space="preserve"> железорудного месторождения. В 1973 году подписано советско-финляндское соглашение о совместном строительстве комбината. 26 августа 1978 года начались вскрышные работы в карьере </w:t>
-      </w:r>
-      <w:proofErr w:type="spellStart"/>
-      <w:r>
-        <w:t>Костомукшского</w:t>
-      </w:r>
-      <w:proofErr w:type="spellEnd"/>
-      <w:r>
-        <w:t xml:space="preserve"> ГОКа.</w:t>
+        <w:t>В 1967 году Правительством СССР принято решение о начале проектирования горно-обогатительного комбината для разработки Костомукшского железорудного месторождения. В 1973 году подписано советско-финляндское соглашение о совместном строительстве комбината. 26 августа 1978 года начались вскрышные работы в карьере Костомукшского ГОКа.</w:t>
       </w:r>
     </w:p>
     <w:p>
@@ -2493,15 +2425,7 @@
         <w:pStyle w:val="a5"/>
       </w:pPr>
       <w:r>
-        <w:t xml:space="preserve">14 сентября 1978 года Председатель Совета Министров СССР А. Косыгин и президент Финляндии У. </w:t>
-      </w:r>
-      <w:proofErr w:type="spellStart"/>
-      <w:r>
-        <w:t>Кекконен</w:t>
-      </w:r>
-      <w:proofErr w:type="spellEnd"/>
-      <w:r>
-        <w:t xml:space="preserve"> заложили первый камень в фундаменте первого корпуса комбината. 27 мая 1982 года была введена первая очередь комбината и получена первая пробная партия концентрата. 2 июля 1982 года Новолипецкому металлургическому комбинату отправлен первый эшелон с пробной партией 2800 тонн железорудного концентрата. 3 сентября 1983 года начались поставки окатышей в Финляндию.</w:t>
+        <w:t>14 сентября 1978 года Председатель Совета Министров СССР А. Косыгин и президент Финляндии У. Кекконен заложили первый камень в фундаменте первого корпуса комбината. 27 мая 1982 года была введена первая очередь комбината и получена первая пробная партия концентрата. 2 июля 1982 года Новолипецкому металлургическому комбинату отправлен первый эшелон с пробной партией 2800 тонн железорудного концентрата. 3 сентября 1983 года начались поставки окатышей в Финляндию.</w:t>
       </w:r>
     </w:p>
     <w:p>
@@ -2509,15 +2433,7 @@
         <w:pStyle w:val="a5"/>
       </w:pPr>
       <w:r>
-        <w:t xml:space="preserve">15 марта 1993 года </w:t>
-      </w:r>
-      <w:proofErr w:type="spellStart"/>
-      <w:r>
-        <w:t>Костомукшский</w:t>
-      </w:r>
-      <w:proofErr w:type="spellEnd"/>
-      <w:r>
-        <w:t xml:space="preserve"> горно-обогатительный комбинат прошёл процесс приватизации, и получил наименование «Открытое акционерное общество „Карельский окатыш“».</w:t>
+        <w:t>15 марта 1993 года Костомукшский горно-обогатительный комбинат прошёл процесс приватизации, и получил наименование «Открытое акционерное общество „Карельский окатыш“».</w:t>
       </w:r>
     </w:p>
     <w:p>
@@ -2534,23 +2450,7 @@
       </w:pPr>
       <w:r>
         <w:lastRenderedPageBreak/>
-        <w:t xml:space="preserve">В разные годы комбинатом руководили И. А. </w:t>
-      </w:r>
-      <w:proofErr w:type="spellStart"/>
-      <w:r>
-        <w:t>Гетало</w:t>
-      </w:r>
-      <w:proofErr w:type="spellEnd"/>
-      <w:r>
-        <w:t xml:space="preserve">, Н. П. Ершов, А. И. Поляков, Н. Л. Вяткин, А. М. </w:t>
-      </w:r>
-      <w:proofErr w:type="spellStart"/>
-      <w:r>
-        <w:t>Капурин</w:t>
-      </w:r>
-      <w:proofErr w:type="spellEnd"/>
-      <w:r>
-        <w:t>, О. Ю. Михайлов, В. И. Гриненко, В. В. Васин, М. А. Воробьёв.</w:t>
+        <w:t>В разные годы комбинатом руководили И. А. Гетало, Н. П. Ершов, А. И. Поляков, Н. Л. Вяткин, А. М. Капурин, О. Ю. Михайлов, В. И. Гриненко, В. В. Васин, М. А. Воробьёв.</w:t>
       </w:r>
     </w:p>
     <w:p>
@@ -2826,27 +2726,14 @@
       <w:r>
         <w:t xml:space="preserve">Рис.  </w:t>
       </w:r>
-      <w:r>
-        <w:fldChar w:fldCharType="begin"/>
-      </w:r>
-      <w:r>
-        <w:instrText xml:space="preserve"> SEQ Рис._ \* ARABIC </w:instrText>
-      </w:r>
-      <w:r>
-        <w:fldChar w:fldCharType="separate"/>
-      </w:r>
-      <w:r>
-        <w:rPr>
-          <w:noProof/>
-        </w:rPr>
-        <w:t>1</w:t>
-      </w:r>
-      <w:r>
-        <w:rPr>
-          <w:noProof/>
-        </w:rPr>
-        <w:fldChar w:fldCharType="end"/>
-      </w:r>
+      <w:fldSimple w:instr=" SEQ Рис._ \* ARABIC ">
+        <w:r>
+          <w:rPr>
+            <w:noProof/>
+          </w:rPr>
+          <w:t>1</w:t>
+        </w:r>
+      </w:fldSimple>
       <w:r>
         <w:t xml:space="preserve"> - </w:t>
       </w:r>
@@ -3047,27 +2934,14 @@
       <w:r>
         <w:t xml:space="preserve">Рис.  </w:t>
       </w:r>
-      <w:r>
-        <w:fldChar w:fldCharType="begin"/>
-      </w:r>
-      <w:r>
-        <w:instrText xml:space="preserve"> SEQ Рис._ \* ARABIC </w:instrText>
-      </w:r>
-      <w:r>
-        <w:fldChar w:fldCharType="separate"/>
-      </w:r>
-      <w:r>
-        <w:rPr>
-          <w:noProof/>
-        </w:rPr>
-        <w:t>2</w:t>
-      </w:r>
-      <w:r>
-        <w:rPr>
-          <w:noProof/>
-        </w:rPr>
-        <w:fldChar w:fldCharType="end"/>
-      </w:r>
+      <w:fldSimple w:instr=" SEQ Рис._ \* ARABIC ">
+        <w:r>
+          <w:rPr>
+            <w:noProof/>
+          </w:rPr>
+          <w:t>2</w:t>
+        </w:r>
+      </w:fldSimple>
       <w:r>
         <w:t xml:space="preserve"> - </w:t>
       </w:r>
@@ -3148,27 +3022,14 @@
       <w:r>
         <w:t xml:space="preserve">Рис.  </w:t>
       </w:r>
-      <w:r>
-        <w:fldChar w:fldCharType="begin"/>
-      </w:r>
-      <w:r>
-        <w:instrText xml:space="preserve"> SEQ Рис._ \* ARABIC </w:instrText>
-      </w:r>
-      <w:r>
-        <w:fldChar w:fldCharType="separate"/>
-      </w:r>
-      <w:r>
-        <w:rPr>
-          <w:noProof/>
-        </w:rPr>
-        <w:t>3</w:t>
-      </w:r>
-      <w:r>
-        <w:rPr>
-          <w:noProof/>
-        </w:rPr>
-        <w:fldChar w:fldCharType="end"/>
-      </w:r>
+      <w:fldSimple w:instr=" SEQ Рис._ \* ARABIC ">
+        <w:r>
+          <w:rPr>
+            <w:noProof/>
+          </w:rPr>
+          <w:t>3</w:t>
+        </w:r>
+      </w:fldSimple>
       <w:r>
         <w:t xml:space="preserve"> - </w:t>
       </w:r>
@@ -3289,27 +3150,14 @@
       <w:r>
         <w:t xml:space="preserve">Рис.  </w:t>
       </w:r>
-      <w:r>
-        <w:fldChar w:fldCharType="begin"/>
-      </w:r>
-      <w:r>
-        <w:instrText xml:space="preserve"> SEQ Рис._ \* ARABIC </w:instrText>
-      </w:r>
-      <w:r>
-        <w:fldChar w:fldCharType="separate"/>
-      </w:r>
-      <w:r>
-        <w:rPr>
-          <w:noProof/>
-        </w:rPr>
-        <w:t>4</w:t>
-      </w:r>
-      <w:r>
-        <w:rPr>
-          <w:noProof/>
-        </w:rPr>
-        <w:fldChar w:fldCharType="end"/>
-      </w:r>
+      <w:fldSimple w:instr=" SEQ Рис._ \* ARABIC ">
+        <w:r>
+          <w:rPr>
+            <w:noProof/>
+          </w:rPr>
+          <w:t>4</w:t>
+        </w:r>
+      </w:fldSimple>
       <w:r>
         <w:t xml:space="preserve"> - </w:t>
       </w:r>
@@ -3858,27 +3706,14 @@
       <w:r>
         <w:t xml:space="preserve">Рис.  </w:t>
       </w:r>
-      <w:r>
-        <w:fldChar w:fldCharType="begin"/>
-      </w:r>
-      <w:r>
-        <w:instrText xml:space="preserve"> SEQ Рис._ \* ARABIC </w:instrText>
-      </w:r>
-      <w:r>
-        <w:fldChar w:fldCharType="separate"/>
-      </w:r>
-      <w:r>
-        <w:rPr>
-          <w:noProof/>
-        </w:rPr>
-        <w:t>5</w:t>
-      </w:r>
-      <w:r>
-        <w:rPr>
-          <w:noProof/>
-        </w:rPr>
-        <w:fldChar w:fldCharType="end"/>
-      </w:r>
+      <w:fldSimple w:instr=" SEQ Рис._ \* ARABIC ">
+        <w:r>
+          <w:rPr>
+            <w:noProof/>
+          </w:rPr>
+          <w:t>5</w:t>
+        </w:r>
+      </w:fldSimple>
       <w:r>
         <w:t xml:space="preserve"> – Стратегия компании</w:t>
       </w:r>
@@ -4080,27 +3915,14 @@
       <w:r>
         <w:t xml:space="preserve">Рис.  </w:t>
       </w:r>
-      <w:r>
-        <w:fldChar w:fldCharType="begin"/>
-      </w:r>
-      <w:r>
-        <w:instrText xml:space="preserve"> SEQ Рис._ \* ARABIC </w:instrText>
-      </w:r>
-      <w:r>
-        <w:fldChar w:fldCharType="separate"/>
-      </w:r>
-      <w:r>
-        <w:rPr>
-          <w:noProof/>
-        </w:rPr>
-        <w:t>6</w:t>
-      </w:r>
-      <w:r>
-        <w:rPr>
-          <w:noProof/>
-        </w:rPr>
-        <w:fldChar w:fldCharType="end"/>
-      </w:r>
+      <w:fldSimple w:instr=" SEQ Рис._ \* ARABIC ">
+        <w:r>
+          <w:rPr>
+            <w:noProof/>
+          </w:rPr>
+          <w:t>6</w:t>
+        </w:r>
+      </w:fldSimple>
       <w:r>
         <w:t xml:space="preserve"> – Основные виды деятельности</w:t>
       </w:r>
@@ -4467,27 +4289,14 @@
       <w:r>
         <w:t xml:space="preserve">Рис.  </w:t>
       </w:r>
-      <w:r>
-        <w:fldChar w:fldCharType="begin"/>
-      </w:r>
-      <w:r>
-        <w:instrText xml:space="preserve"> SEQ Рис._ \* ARABIC </w:instrText>
-      </w:r>
-      <w:r>
-        <w:fldChar w:fldCharType="separate"/>
-      </w:r>
-      <w:r>
-        <w:rPr>
-          <w:noProof/>
-        </w:rPr>
-        <w:t>7</w:t>
-      </w:r>
-      <w:r>
-        <w:rPr>
-          <w:noProof/>
-        </w:rPr>
-        <w:fldChar w:fldCharType="end"/>
-      </w:r>
+      <w:fldSimple w:instr=" SEQ Рис._ \* ARABIC ">
+        <w:r>
+          <w:rPr>
+            <w:noProof/>
+          </w:rPr>
+          <w:t>7</w:t>
+        </w:r>
+      </w:fldSimple>
       <w:r>
         <w:rPr>
           <w:lang w:val="en-US"/>
@@ -4613,13 +4422,7 @@
     </w:p>
     <w:p>
       <w:r>
-        <w:t xml:space="preserve">Схема показывает, как разные направления работы компании соединяются в единую систему </w:t>
-      </w:r>
-      <w:r>
-        <w:t xml:space="preserve">– </w:t>
-      </w:r>
-      <w:r>
-        <w:t>от выполнения задач до поддержки инфраструктуры.</w:t>
+        <w:t>Схема показывает, как разные направления работы компании соединяются в единую систему – от выполнения задач до поддержки инфраструктуры.</w:t>
       </w:r>
     </w:p>
     <w:p>
@@ -4694,14 +4497,27 @@
       <w:r>
         <w:t xml:space="preserve">Рис.  </w:t>
       </w:r>
-      <w:fldSimple w:instr=" SEQ Рис._ \* ARABIC ">
-        <w:r>
-          <w:rPr>
-            <w:noProof/>
-          </w:rPr>
-          <w:t>8</w:t>
-        </w:r>
-      </w:fldSimple>
+      <w:r>
+        <w:fldChar w:fldCharType="begin"/>
+      </w:r>
+      <w:r>
+        <w:instrText xml:space="preserve"> SEQ Рис._ \* ARABIC </w:instrText>
+      </w:r>
+      <w:r>
+        <w:fldChar w:fldCharType="separate"/>
+      </w:r>
+      <w:r>
+        <w:rPr>
+          <w:noProof/>
+        </w:rPr>
+        <w:t>8</w:t>
+      </w:r>
+      <w:r>
+        <w:rPr>
+          <w:noProof/>
+        </w:rPr>
+        <w:fldChar w:fldCharType="end"/>
+      </w:r>
       <w:r>
         <w:t xml:space="preserve"> - </w:t>
       </w:r>
@@ -4740,10 +4556,7 @@
     </w:p>
     <w:p>
       <w:r>
-        <w:t>Для эффективного производства железорудного концентрата требуется четкая последовательность технологических процессов</w:t>
-      </w:r>
-      <w:r>
-        <w:t>.</w:t>
+        <w:t>Для эффективного производства железорудного концентрата требуется четкая последовательность технологических процессов.</w:t>
       </w:r>
     </w:p>
     <w:p>
@@ -4893,14 +4706,27 @@
       <w:r>
         <w:t xml:space="preserve">Рис.  </w:t>
       </w:r>
-      <w:fldSimple w:instr=" SEQ Рис._ \* ARABIC ">
-        <w:r>
-          <w:rPr>
-            <w:noProof/>
-          </w:rPr>
-          <w:t>9</w:t>
-        </w:r>
-      </w:fldSimple>
+      <w:r>
+        <w:fldChar w:fldCharType="begin"/>
+      </w:r>
+      <w:r>
+        <w:instrText xml:space="preserve"> SEQ Рис._ \* ARABIC </w:instrText>
+      </w:r>
+      <w:r>
+        <w:fldChar w:fldCharType="separate"/>
+      </w:r>
+      <w:r>
+        <w:rPr>
+          <w:noProof/>
+        </w:rPr>
+        <w:t>9</w:t>
+      </w:r>
+      <w:r>
+        <w:rPr>
+          <w:noProof/>
+        </w:rPr>
+        <w:fldChar w:fldCharType="end"/>
+      </w:r>
       <w:r>
         <w:t xml:space="preserve"> - </w:t>
       </w:r>
@@ -4998,14 +4824,27 @@
       <w:r>
         <w:t xml:space="preserve">Рис.  </w:t>
       </w:r>
-      <w:fldSimple w:instr=" SEQ Рис._ \* ARABIC ">
-        <w:r>
-          <w:rPr>
-            <w:noProof/>
-          </w:rPr>
-          <w:t>10</w:t>
-        </w:r>
-      </w:fldSimple>
+      <w:r>
+        <w:fldChar w:fldCharType="begin"/>
+      </w:r>
+      <w:r>
+        <w:instrText xml:space="preserve"> SEQ Рис._ \* ARABIC </w:instrText>
+      </w:r>
+      <w:r>
+        <w:fldChar w:fldCharType="separate"/>
+      </w:r>
+      <w:r>
+        <w:rPr>
+          <w:noProof/>
+        </w:rPr>
+        <w:t>10</w:t>
+      </w:r>
+      <w:r>
+        <w:rPr>
+          <w:noProof/>
+        </w:rPr>
+        <w:fldChar w:fldCharType="end"/>
+      </w:r>
       <w:r>
         <w:t xml:space="preserve"> - </w:t>
       </w:r>
@@ -5103,14 +4942,27 @@
       <w:r>
         <w:t xml:space="preserve">Рис.  </w:t>
       </w:r>
-      <w:fldSimple w:instr=" SEQ Рис._ \* ARABIC ">
-        <w:r>
-          <w:rPr>
-            <w:noProof/>
-          </w:rPr>
-          <w:t>11</w:t>
-        </w:r>
-      </w:fldSimple>
+      <w:r>
+        <w:fldChar w:fldCharType="begin"/>
+      </w:r>
+      <w:r>
+        <w:instrText xml:space="preserve"> SEQ Рис._ \* ARABIC </w:instrText>
+      </w:r>
+      <w:r>
+        <w:fldChar w:fldCharType="separate"/>
+      </w:r>
+      <w:r>
+        <w:rPr>
+          <w:noProof/>
+        </w:rPr>
+        <w:t>11</w:t>
+      </w:r>
+      <w:r>
+        <w:rPr>
+          <w:noProof/>
+        </w:rPr>
+        <w:fldChar w:fldCharType="end"/>
+      </w:r>
       <w:r>
         <w:t xml:space="preserve"> - </w:t>
       </w:r>
@@ -5209,14 +5061,27 @@
       <w:r>
         <w:t xml:space="preserve">Рис.  </w:t>
       </w:r>
-      <w:fldSimple w:instr=" SEQ Рис._ \* ARABIC ">
-        <w:r>
-          <w:rPr>
-            <w:noProof/>
-          </w:rPr>
-          <w:t>12</w:t>
-        </w:r>
-      </w:fldSimple>
+      <w:r>
+        <w:fldChar w:fldCharType="begin"/>
+      </w:r>
+      <w:r>
+        <w:instrText xml:space="preserve"> SEQ Рис._ \* ARABIC </w:instrText>
+      </w:r>
+      <w:r>
+        <w:fldChar w:fldCharType="separate"/>
+      </w:r>
+      <w:r>
+        <w:rPr>
+          <w:noProof/>
+        </w:rPr>
+        <w:t>12</w:t>
+      </w:r>
+      <w:r>
+        <w:rPr>
+          <w:noProof/>
+        </w:rPr>
+        <w:fldChar w:fldCharType="end"/>
+      </w:r>
       <w:r>
         <w:t xml:space="preserve"> - </w:t>
       </w:r>
@@ -5314,14 +5179,27 @@
       <w:r>
         <w:t xml:space="preserve">Рис.  </w:t>
       </w:r>
-      <w:fldSimple w:instr=" SEQ Рис._ \* ARABIC ">
-        <w:r>
-          <w:rPr>
-            <w:noProof/>
-          </w:rPr>
-          <w:t>13</w:t>
-        </w:r>
-      </w:fldSimple>
+      <w:r>
+        <w:fldChar w:fldCharType="begin"/>
+      </w:r>
+      <w:r>
+        <w:instrText xml:space="preserve"> SEQ Рис._ \* ARABIC </w:instrText>
+      </w:r>
+      <w:r>
+        <w:fldChar w:fldCharType="separate"/>
+      </w:r>
+      <w:r>
+        <w:rPr>
+          <w:noProof/>
+        </w:rPr>
+        <w:t>13</w:t>
+      </w:r>
+      <w:r>
+        <w:rPr>
+          <w:noProof/>
+        </w:rPr>
+        <w:fldChar w:fldCharType="end"/>
+      </w:r>
       <w:r>
         <w:t xml:space="preserve"> - </w:t>
       </w:r>
@@ -6132,19 +6010,29 @@
       <w:r>
         <w:t xml:space="preserve">Рис.  </w:t>
       </w:r>
-      <w:fldSimple w:instr=" SEQ Рис._ \* ARABIC ">
-        <w:r>
-          <w:rPr>
-            <w:noProof/>
-          </w:rPr>
-          <w:t>14</w:t>
-        </w:r>
-      </w:fldSimple>
-      <w:r>
-        <w:t xml:space="preserve"> - </w:t>
-      </w:r>
-      <w:r>
-        <w:t>Бизнес-процесс «Геологоразведка»</w:t>
+      <w:r>
+        <w:fldChar w:fldCharType="begin"/>
+      </w:r>
+      <w:r>
+        <w:instrText xml:space="preserve"> SEQ Рис._ \* ARABIC </w:instrText>
+      </w:r>
+      <w:r>
+        <w:fldChar w:fldCharType="separate"/>
+      </w:r>
+      <w:r>
+        <w:rPr>
+          <w:noProof/>
+        </w:rPr>
+        <w:t>14</w:t>
+      </w:r>
+      <w:r>
+        <w:rPr>
+          <w:noProof/>
+        </w:rPr>
+        <w:fldChar w:fldCharType="end"/>
+      </w:r>
+      <w:r>
+        <w:t xml:space="preserve"> - Бизнес-процесс «Геологоразведка»</w:t>
       </w:r>
     </w:p>
     <w:p>
@@ -6180,10 +6068,7 @@
     </w:p>
     <w:p>
       <w:r>
-        <w:t xml:space="preserve">Схема бизнес-процесса изображена на рисунке </w:t>
-      </w:r>
-      <w:r>
-        <w:t>1</w:t>
+        <w:t>Схема бизнес-процесса изображена на рисунке 1</w:t>
       </w:r>
       <w:r>
         <w:t>5</w:t>
@@ -6263,14 +6148,30 @@
         <w:lastRenderedPageBreak/>
         <w:t xml:space="preserve">Рис.  </w:t>
       </w:r>
-      <w:fldSimple w:instr=" SEQ Рис._ \* ARABIC ">
-        <w:r>
-          <w:rPr>
-            <w:noProof/>
-          </w:rPr>
-          <w:t>15</w:t>
-        </w:r>
-      </w:fldSimple>
+      <w:r>
+        <w:fldChar w:fldCharType="begin"/>
+      </w:r>
+      <w:r>
+        <w:instrText xml:space="preserve"> SE</w:instrText>
+      </w:r>
+      <w:r>
+        <w:instrText xml:space="preserve">Q Рис._ \* ARABIC </w:instrText>
+      </w:r>
+      <w:r>
+        <w:fldChar w:fldCharType="separate"/>
+      </w:r>
+      <w:r>
+        <w:rPr>
+          <w:noProof/>
+        </w:rPr>
+        <w:t>15</w:t>
+      </w:r>
+      <w:r>
+        <w:rPr>
+          <w:noProof/>
+        </w:rPr>
+        <w:fldChar w:fldCharType="end"/>
+      </w:r>
       <w:r>
         <w:t xml:space="preserve"> - </w:t>
       </w:r>
@@ -6308,35 +6209,7 @@
         <w:rPr>
           <w:lang w:eastAsia="zh-CN"/>
         </w:rPr>
-        <w:t xml:space="preserve">Для того чтобы получить концентрат с содержанием железа более 60% нужно пройти этапы дробления и измельчения-обогащения. Во-первых, руда поступает в дробилку крупного дробления. После данная руда идет в дробилку среднего дробления. Полученная руда попадает в грохот, в котором, в процессе </w:t>
-      </w:r>
-      <w:proofErr w:type="spellStart"/>
-      <w:r>
-        <w:rPr>
-          <w:lang w:eastAsia="zh-CN"/>
-        </w:rPr>
-        <w:t>грохочения</w:t>
-      </w:r>
-      <w:proofErr w:type="spellEnd"/>
-      <w:r>
-        <w:rPr>
-          <w:lang w:eastAsia="zh-CN"/>
-        </w:rPr>
-        <w:t xml:space="preserve">, недостаточно мелкая руда уходит в отвал, а подходящая идет далее в мельницу, в которой проходит несколько стадий измельчения. Измельченная руда попадает в магнитный сепаратор, где отделяется от примесей. Наконец, она попадает в магнитный </w:t>
-      </w:r>
-      <w:proofErr w:type="spellStart"/>
-      <w:r>
-        <w:rPr>
-          <w:lang w:eastAsia="zh-CN"/>
-        </w:rPr>
-        <w:t>дешламатор</w:t>
-      </w:r>
-      <w:proofErr w:type="spellEnd"/>
-      <w:r>
-        <w:rPr>
-          <w:lang w:eastAsia="zh-CN"/>
-        </w:rPr>
-        <w:t>, где руда очищается от грязи и повышается ее итоговое качество. Финальным шагом является сгущение, после которого получается итоговый концентрат. Все эти процессы проходят автономно, однако всегда есть диспетчер, который следит за работой оборудования</w:t>
+        <w:t>Для того чтобы получить концентрат с содержанием железа более 60% нужно пройти этапы дробления и измельчения-обогащения. Во-первых, руда поступает в дробилку крупного дробления. После данная руда идет в дробилку среднего дробления. Полученная руда попадает в грохот, в котором, в процессе грохочения, недостаточно мелкая руда уходит в отвал, а подходящая идет далее в мельницу, в которой проходит несколько стадий измельчения. Измельченная руда попадает в магнитный сепаратор, где отделяется от примесей. Наконец, она попадает в магнитный дешламатор, где руда очищается от грязи и повышается ее итоговое качество. Финальным шагом является сгущение, после которого получается итоговый концентрат. Все эти процессы проходят автономно, однако всегда есть диспетчер, который следит за работой оборудования</w:t>
       </w:r>
       <w:r>
         <w:rPr>
@@ -6347,10 +6220,7 @@
     </w:p>
     <w:p>
       <w:r>
-        <w:t xml:space="preserve">Схема бизнес-процесса изображена на рисунке </w:t>
-      </w:r>
-      <w:r>
-        <w:t>1</w:t>
+        <w:t>Схема бизнес-процесса изображена на рисунке 1</w:t>
       </w:r>
       <w:r>
         <w:t>6</w:t>
@@ -6429,14 +6299,27 @@
       <w:r>
         <w:t xml:space="preserve">Рис.  </w:t>
       </w:r>
-      <w:fldSimple w:instr=" SEQ Рис._ \* ARABIC ">
-        <w:r>
-          <w:rPr>
-            <w:noProof/>
-          </w:rPr>
-          <w:t>16</w:t>
-        </w:r>
-      </w:fldSimple>
+      <w:r>
+        <w:fldChar w:fldCharType="begin"/>
+      </w:r>
+      <w:r>
+        <w:instrText xml:space="preserve"> SEQ Рис._ \* ARABIC </w:instrText>
+      </w:r>
+      <w:r>
+        <w:fldChar w:fldCharType="separate"/>
+      </w:r>
+      <w:r>
+        <w:rPr>
+          <w:noProof/>
+        </w:rPr>
+        <w:t>16</w:t>
+      </w:r>
+      <w:r>
+        <w:rPr>
+          <w:noProof/>
+        </w:rPr>
+        <w:fldChar w:fldCharType="end"/>
+      </w:r>
       <w:r>
         <w:t xml:space="preserve"> - </w:t>
       </w:r>
@@ -6451,19 +6334,235 @@
       <w:pPr>
         <w:pStyle w:val="1"/>
       </w:pPr>
-      <w:bookmarkStart w:id="19" w:name="_Toc192531127"/>
       <w:r>
         <w:lastRenderedPageBreak/>
+        <w:t>Результаты исследований</w:t>
+      </w:r>
+    </w:p>
+    <w:p>
+      <w:pPr>
+        <w:rPr>
+          <w:lang w:eastAsia="zh-CN"/>
+        </w:rPr>
+      </w:pPr>
+    </w:p>
+    <w:p>
+      <w:pPr>
+        <w:pStyle w:val="1"/>
+      </w:pPr>
+      <w:r>
         <w:t>Глоссарий</w:t>
       </w:r>
-      <w:bookmarkEnd w:id="19"/>
-    </w:p>
-    <w:p>
-      <w:pPr>
-        <w:rPr>
-          <w:lang w:eastAsia="zh-CN"/>
-        </w:rPr>
-      </w:pPr>
+    </w:p>
+    <w:p>
+      <w:pPr>
+        <w:pStyle w:val="a0"/>
+        <w:numPr>
+          <w:ilvl w:val="0"/>
+          <w:numId w:val="10"/>
+        </w:numPr>
+        <w:rPr>
+          <w:lang w:eastAsia="zh-CN"/>
+        </w:rPr>
+      </w:pPr>
+      <w:r>
+        <w:rPr>
+          <w:lang w:eastAsia="zh-CN"/>
+        </w:rPr>
+        <w:t>Геологоразведка – комплекс мероприятий по поиску и изучению месторождений полезных ископаемых, включающий бурение и анализ состава руды.</w:t>
+      </w:r>
+    </w:p>
+    <w:p>
+      <w:pPr>
+        <w:pStyle w:val="a0"/>
+        <w:numPr>
+          <w:ilvl w:val="0"/>
+          <w:numId w:val="10"/>
+        </w:numPr>
+        <w:rPr>
+          <w:lang w:eastAsia="zh-CN"/>
+        </w:rPr>
+      </w:pPr>
+      <w:r>
+        <w:rPr>
+          <w:lang w:eastAsia="zh-CN"/>
+        </w:rPr>
+        <w:t>Бурение – процесс создания скважин в горной породе с целью последующей добычи или размещения взрывчатых веществ.</w:t>
+      </w:r>
+    </w:p>
+    <w:p>
+      <w:pPr>
+        <w:pStyle w:val="a0"/>
+        <w:numPr>
+          <w:ilvl w:val="0"/>
+          <w:numId w:val="10"/>
+        </w:numPr>
+        <w:rPr>
+          <w:lang w:eastAsia="zh-CN"/>
+        </w:rPr>
+      </w:pPr>
+      <w:r>
+        <w:rPr>
+          <w:lang w:eastAsia="zh-CN"/>
+        </w:rPr>
+        <w:t>Взрывание – разрушение горной породы с помощью взрывчатых веществ для облегчения её добычи и переработки.</w:t>
+      </w:r>
+    </w:p>
+    <w:p>
+      <w:pPr>
+        <w:pStyle w:val="a0"/>
+        <w:numPr>
+          <w:ilvl w:val="0"/>
+          <w:numId w:val="10"/>
+        </w:numPr>
+        <w:rPr>
+          <w:lang w:eastAsia="zh-CN"/>
+        </w:rPr>
+      </w:pPr>
+      <w:r>
+        <w:rPr>
+          <w:lang w:eastAsia="zh-CN"/>
+        </w:rPr>
+        <w:t>Дробление – механическое измельчение крупных кусков руды до необходимого размера для последующей обработки.</w:t>
+      </w:r>
+    </w:p>
+    <w:p>
+      <w:pPr>
+        <w:pStyle w:val="a0"/>
+        <w:numPr>
+          <w:ilvl w:val="0"/>
+          <w:numId w:val="10"/>
+        </w:numPr>
+        <w:rPr>
+          <w:lang w:eastAsia="zh-CN"/>
+        </w:rPr>
+      </w:pPr>
+      <w:r>
+        <w:rPr>
+          <w:lang w:eastAsia="zh-CN"/>
+        </w:rPr>
+        <w:t>Измельчение и обогащение – процесс переработки руды, включающий её измельчение и удаление примесей для повышения содержания железа.</w:t>
+      </w:r>
+    </w:p>
+    <w:p>
+      <w:pPr>
+        <w:pStyle w:val="a0"/>
+        <w:numPr>
+          <w:ilvl w:val="0"/>
+          <w:numId w:val="10"/>
+        </w:numPr>
+        <w:rPr>
+          <w:lang w:eastAsia="zh-CN"/>
+        </w:rPr>
+      </w:pPr>
+      <w:r>
+        <w:rPr>
+          <w:lang w:eastAsia="zh-CN"/>
+        </w:rPr>
+        <w:t>Окомкование</w:t>
+      </w:r>
+      <w:r>
+        <w:rPr>
+          <w:lang w:eastAsia="zh-CN"/>
+        </w:rPr>
+        <w:t xml:space="preserve"> – </w:t>
+      </w:r>
+      <w:r>
+        <w:rPr>
+          <w:lang w:eastAsia="zh-CN"/>
+        </w:rPr>
+        <w:t>процесс</w:t>
+      </w:r>
+      <w:r>
+        <w:rPr>
+          <w:lang w:eastAsia="zh-CN"/>
+        </w:rPr>
+        <w:t xml:space="preserve"> </w:t>
+      </w:r>
+      <w:r>
+        <w:rPr>
+          <w:lang w:eastAsia="zh-CN"/>
+        </w:rPr>
+        <w:t>формирования гранул (окатышей) из обогащенной железорудной массы для удобства транспортировки и использования в металлургии.</w:t>
+      </w:r>
+    </w:p>
+    <w:p>
+      <w:pPr>
+        <w:pStyle w:val="a0"/>
+        <w:numPr>
+          <w:ilvl w:val="0"/>
+          <w:numId w:val="10"/>
+        </w:numPr>
+        <w:rPr>
+          <w:lang w:eastAsia="zh-CN"/>
+        </w:rPr>
+      </w:pPr>
+      <w:r>
+        <w:rPr>
+          <w:lang w:eastAsia="zh-CN"/>
+        </w:rPr>
+        <w:t>Обжиг – термическая обработка окатышей для придания им прочности и улучшения характеристик при плавке.</w:t>
+      </w:r>
+    </w:p>
+    <w:p>
+      <w:pPr>
+        <w:pStyle w:val="a0"/>
+        <w:numPr>
+          <w:ilvl w:val="0"/>
+          <w:numId w:val="10"/>
+        </w:numPr>
+        <w:rPr>
+          <w:lang w:eastAsia="zh-CN"/>
+        </w:rPr>
+      </w:pPr>
+      <w:r>
+        <w:rPr>
+          <w:lang w:eastAsia="zh-CN"/>
+        </w:rPr>
+        <w:t xml:space="preserve">Железорудный концентрат – обогащенная руда с высоким содержанием железа, используемая </w:t>
+      </w:r>
+      <w:r>
+        <w:rPr>
+          <w:lang w:eastAsia="zh-CN"/>
+        </w:rPr>
+        <w:t>в</w:t>
+      </w:r>
+      <w:r>
+        <w:rPr>
+          <w:lang w:eastAsia="zh-CN"/>
+        </w:rPr>
+        <w:t xml:space="preserve"> производстве</w:t>
+      </w:r>
+      <w:r>
+        <w:rPr>
+          <w:lang w:eastAsia="zh-CN"/>
+        </w:rPr>
+        <w:t xml:space="preserve"> </w:t>
+      </w:r>
+      <w:r>
+        <w:rPr>
+          <w:lang w:eastAsia="zh-CN"/>
+        </w:rPr>
+        <w:t>стали.</w:t>
+      </w:r>
+    </w:p>
+    <w:p>
+      <w:pPr>
+        <w:pStyle w:val="a0"/>
+        <w:numPr>
+          <w:ilvl w:val="0"/>
+          <w:numId w:val="10"/>
+        </w:numPr>
+        <w:rPr>
+          <w:lang w:eastAsia="zh-CN"/>
+        </w:rPr>
+      </w:pPr>
+      <w:r>
+        <w:rPr>
+          <w:lang w:eastAsia="zh-CN"/>
+        </w:rPr>
+        <w:t>Окатыши – гранулированный железорудный материал, получаемый в результате окомкования и обжига, применяемый в доменном и прямом восстановлении стали.</w:t>
+      </w:r>
     </w:p>
     <w:sectPr>
       <w:pgSz w:w="11906" w:h="16838"/>
@@ -6677,6 +6776,95 @@
     </w:lvl>
   </w:abstractNum>
   <w:abstractNum w:abstractNumId="2" w15:restartNumberingAfterBreak="0">
+    <w:nsid w:val="3C0961C5"/>
+    <w:multiLevelType w:val="hybridMultilevel"/>
+    <w:tmpl w:val="20560656"/>
+    <w:lvl w:ilvl="0" w:tplc="0419000F">
+      <w:start w:val="1"/>
+      <w:numFmt w:val="decimal"/>
+      <w:lvlText w:val="%1."/>
+      <w:lvlJc w:val="left"/>
+      <w:pPr>
+        <w:ind w:left="360" w:hanging="360"/>
+      </w:pPr>
+      <w:rPr>
+        <w:rFonts w:hint="default"/>
+      </w:rPr>
+    </w:lvl>
+    <w:lvl w:ilvl="1" w:tplc="04190019" w:tentative="1">
+      <w:start w:val="1"/>
+      <w:numFmt w:val="lowerLetter"/>
+      <w:lvlText w:val="%2."/>
+      <w:lvlJc w:val="left"/>
+      <w:pPr>
+        <w:ind w:left="1080" w:hanging="360"/>
+      </w:pPr>
+    </w:lvl>
+    <w:lvl w:ilvl="2" w:tplc="0419001B" w:tentative="1">
+      <w:start w:val="1"/>
+      <w:numFmt w:val="lowerRoman"/>
+      <w:lvlText w:val="%3."/>
+      <w:lvlJc w:val="right"/>
+      <w:pPr>
+        <w:ind w:left="1800" w:hanging="180"/>
+      </w:pPr>
+    </w:lvl>
+    <w:lvl w:ilvl="3" w:tplc="0419000F" w:tentative="1">
+      <w:start w:val="1"/>
+      <w:numFmt w:val="decimal"/>
+      <w:lvlText w:val="%4."/>
+      <w:lvlJc w:val="left"/>
+      <w:pPr>
+        <w:ind w:left="2520" w:hanging="360"/>
+      </w:pPr>
+    </w:lvl>
+    <w:lvl w:ilvl="4" w:tplc="04190019" w:tentative="1">
+      <w:start w:val="1"/>
+      <w:numFmt w:val="lowerLetter"/>
+      <w:lvlText w:val="%5."/>
+      <w:lvlJc w:val="left"/>
+      <w:pPr>
+        <w:ind w:left="3240" w:hanging="360"/>
+      </w:pPr>
+    </w:lvl>
+    <w:lvl w:ilvl="5" w:tplc="0419001B" w:tentative="1">
+      <w:start w:val="1"/>
+      <w:numFmt w:val="lowerRoman"/>
+      <w:lvlText w:val="%6."/>
+      <w:lvlJc w:val="right"/>
+      <w:pPr>
+        <w:ind w:left="3960" w:hanging="180"/>
+      </w:pPr>
+    </w:lvl>
+    <w:lvl w:ilvl="6" w:tplc="0419000F" w:tentative="1">
+      <w:start w:val="1"/>
+      <w:numFmt w:val="decimal"/>
+      <w:lvlText w:val="%7."/>
+      <w:lvlJc w:val="left"/>
+      <w:pPr>
+        <w:ind w:left="4680" w:hanging="360"/>
+      </w:pPr>
+    </w:lvl>
+    <w:lvl w:ilvl="7" w:tplc="04190019" w:tentative="1">
+      <w:start w:val="1"/>
+      <w:numFmt w:val="lowerLetter"/>
+      <w:lvlText w:val="%8."/>
+      <w:lvlJc w:val="left"/>
+      <w:pPr>
+        <w:ind w:left="5400" w:hanging="360"/>
+      </w:pPr>
+    </w:lvl>
+    <w:lvl w:ilvl="8" w:tplc="0419001B" w:tentative="1">
+      <w:start w:val="1"/>
+      <w:numFmt w:val="lowerRoman"/>
+      <w:lvlText w:val="%9."/>
+      <w:lvlJc w:val="right"/>
+      <w:pPr>
+        <w:ind w:left="6120" w:hanging="180"/>
+      </w:pPr>
+    </w:lvl>
+  </w:abstractNum>
+  <w:abstractNum w:abstractNumId="3" w15:restartNumberingAfterBreak="0">
     <w:nsid w:val="3E1E4591"/>
     <w:multiLevelType w:val="hybridMultilevel"/>
     <w:tmpl w:val="3E1ABDD6"/>
@@ -6789,7 +6977,7 @@
       </w:rPr>
     </w:lvl>
   </w:abstractNum>
-  <w:abstractNum w:abstractNumId="3" w15:restartNumberingAfterBreak="0">
+  <w:abstractNum w:abstractNumId="4" w15:restartNumberingAfterBreak="0">
     <w:nsid w:val="45261518"/>
     <w:multiLevelType w:val="hybridMultilevel"/>
     <w:tmpl w:val="FBEA0124"/>
@@ -6901,7 +7089,7 @@
       </w:rPr>
     </w:lvl>
   </w:abstractNum>
-  <w:abstractNum w:abstractNumId="4" w15:restartNumberingAfterBreak="0">
+  <w:abstractNum w:abstractNumId="5" w15:restartNumberingAfterBreak="0">
     <w:nsid w:val="564F69F9"/>
     <w:multiLevelType w:val="hybridMultilevel"/>
     <w:tmpl w:val="A5FC4D56"/>
@@ -7013,7 +7201,7 @@
       </w:rPr>
     </w:lvl>
   </w:abstractNum>
-  <w:abstractNum w:abstractNumId="5" w15:restartNumberingAfterBreak="0">
+  <w:abstractNum w:abstractNumId="6" w15:restartNumberingAfterBreak="0">
     <w:nsid w:val="5C27008C"/>
     <w:multiLevelType w:val="hybridMultilevel"/>
     <w:tmpl w:val="4B880A38"/>
@@ -7105,7 +7293,7 @@
       </w:pPr>
     </w:lvl>
   </w:abstractNum>
-  <w:abstractNum w:abstractNumId="6" w15:restartNumberingAfterBreak="0">
+  <w:abstractNum w:abstractNumId="7" w15:restartNumberingAfterBreak="0">
     <w:nsid w:val="60532340"/>
     <w:multiLevelType w:val="multilevel"/>
     <w:tmpl w:val="39EEC3C8"/>
@@ -7198,28 +7386,31 @@
     <w:abstractNumId w:val="0"/>
   </w:num>
   <w:num w:numId="2">
-    <w:abstractNumId w:val="6"/>
+    <w:abstractNumId w:val="7"/>
   </w:num>
   <w:num w:numId="3">
-    <w:abstractNumId w:val="6"/>
+    <w:abstractNumId w:val="7"/>
   </w:num>
   <w:num w:numId="4">
-    <w:abstractNumId w:val="6"/>
+    <w:abstractNumId w:val="7"/>
   </w:num>
   <w:num w:numId="5">
-    <w:abstractNumId w:val="3"/>
+    <w:abstractNumId w:val="4"/>
   </w:num>
   <w:num w:numId="6">
-    <w:abstractNumId w:val="4"/>
+    <w:abstractNumId w:val="5"/>
   </w:num>
   <w:num w:numId="7">
     <w:abstractNumId w:val="1"/>
   </w:num>
   <w:num w:numId="8">
-    <w:abstractNumId w:val="2"/>
+    <w:abstractNumId w:val="3"/>
   </w:num>
   <w:num w:numId="9">
-    <w:abstractNumId w:val="5"/>
+    <w:abstractNumId w:val="6"/>
+  </w:num>
+  <w:num w:numId="10">
+    <w:abstractNumId w:val="2"/>
   </w:num>
 </w:numbering>
 </file>
@@ -7729,6 +7920,7 @@
   <w:style w:type="character" w:default="1" w:styleId="a1">
     <w:name w:val="Default Paragraph Font"/>
     <w:uiPriority w:val="1"/>
+    <w:semiHidden/>
     <w:unhideWhenUsed/>
   </w:style>
   <w:style w:type="table" w:default="1" w:styleId="a2">

</xml_diff>

<commit_message>
done 1st version of research start of TZ
</commit_message>
<xml_diff>
--- a/Карельский окатыш исследование.docx
+++ b/Карельский окатыш исследование.docx
@@ -234,7 +234,7 @@
         <w:rPr>
           <w:szCs w:val="28"/>
         </w:rPr>
-        <w:t>“</w:t>
+        <w:t>«</w:t>
       </w:r>
       <w:r>
         <w:rPr>
@@ -246,7 +246,7 @@
         <w:rPr>
           <w:szCs w:val="28"/>
         </w:rPr>
-        <w:t>”</w:t>
+        <w:t>»</w:t>
       </w:r>
     </w:p>
     <w:p>
@@ -371,8 +371,16 @@
         <w:rPr>
           <w:szCs w:val="28"/>
         </w:rPr>
-        <w:t>О. А. Плугин</w:t>
-      </w:r>
+        <w:t xml:space="preserve">О. А. </w:t>
+      </w:r>
+      <w:proofErr w:type="spellStart"/>
+      <w:r>
+        <w:rPr>
+          <w:szCs w:val="28"/>
+        </w:rPr>
+        <w:t>Плугин</w:t>
+      </w:r>
+      <w:proofErr w:type="spellEnd"/>
     </w:p>
     <w:p>
       <w:pPr>
@@ -451,7 +459,21 @@
         <w:rPr>
           <w:szCs w:val="28"/>
         </w:rPr>
-        <w:t>Р.В. Сошкин, кандидат технических наук</w:t>
+        <w:t xml:space="preserve">Р.В. </w:t>
+      </w:r>
+      <w:proofErr w:type="spellStart"/>
+      <w:r>
+        <w:rPr>
+          <w:szCs w:val="28"/>
+        </w:rPr>
+        <w:t>Сошкин</w:t>
+      </w:r>
+      <w:proofErr w:type="spellEnd"/>
+      <w:r>
+        <w:rPr>
+          <w:szCs w:val="28"/>
+        </w:rPr>
+        <w:t>, кандидат технических наук</w:t>
       </w:r>
     </w:p>
     <w:p>
@@ -619,7 +641,7 @@
           <w:r>
             <w:fldChar w:fldCharType="separate"/>
           </w:r>
-          <w:hyperlink w:anchor="_Toc192531108" w:history="1">
+          <w:hyperlink w:anchor="_Toc192596629" w:history="1">
             <w:r>
               <w:rPr>
                 <w:rStyle w:val="a4"/>
@@ -662,7 +684,7 @@
                 <w:noProof/>
                 <w:webHidden/>
               </w:rPr>
-              <w:instrText xml:space="preserve"> PAGEREF _Toc192531108 \h </w:instrText>
+              <w:instrText xml:space="preserve"> PAGEREF _Toc192596629 \h </w:instrText>
             </w:r>
             <w:r>
               <w:rPr>
@@ -707,7 +729,7 @@
               <w:lang w:eastAsia="ru-RU"/>
             </w:rPr>
           </w:pPr>
-          <w:hyperlink w:anchor="_Toc192531109" w:history="1">
+          <w:hyperlink w:anchor="_Toc192596630" w:history="1">
             <w:r>
               <w:rPr>
                 <w:rStyle w:val="a4"/>
@@ -750,7 +772,7 @@
                 <w:noProof/>
                 <w:webHidden/>
               </w:rPr>
-              <w:instrText xml:space="preserve"> PAGEREF _Toc192531109 \h </w:instrText>
+              <w:instrText xml:space="preserve"> PAGEREF _Toc192596630 \h </w:instrText>
             </w:r>
             <w:r>
               <w:rPr>
@@ -795,7 +817,7 @@
               <w:lang w:eastAsia="ru-RU"/>
             </w:rPr>
           </w:pPr>
-          <w:hyperlink w:anchor="_Toc192531110" w:history="1">
+          <w:hyperlink w:anchor="_Toc192596631" w:history="1">
             <w:r>
               <w:rPr>
                 <w:rStyle w:val="a4"/>
@@ -838,7 +860,7 @@
                 <w:noProof/>
                 <w:webHidden/>
               </w:rPr>
-              <w:instrText xml:space="preserve"> PAGEREF _Toc192531110 \h </w:instrText>
+              <w:instrText xml:space="preserve"> PAGEREF _Toc192596631 \h </w:instrText>
             </w:r>
             <w:r>
               <w:rPr>
@@ -883,7 +905,7 @@
               <w:lang w:eastAsia="ru-RU"/>
             </w:rPr>
           </w:pPr>
-          <w:hyperlink w:anchor="_Toc192531111" w:history="1">
+          <w:hyperlink w:anchor="_Toc192596632" w:history="1">
             <w:r>
               <w:rPr>
                 <w:rStyle w:val="a4"/>
@@ -926,7 +948,7 @@
                 <w:noProof/>
                 <w:webHidden/>
               </w:rPr>
-              <w:instrText xml:space="preserve"> PAGEREF _Toc192531111 \h </w:instrText>
+              <w:instrText xml:space="preserve"> PAGEREF _Toc192596632 \h </w:instrText>
             </w:r>
             <w:r>
               <w:rPr>
@@ -971,7 +993,7 @@
               <w:lang w:eastAsia="ru-RU"/>
             </w:rPr>
           </w:pPr>
-          <w:hyperlink w:anchor="_Toc192531112" w:history="1">
+          <w:hyperlink w:anchor="_Toc192596633" w:history="1">
             <w:r>
               <w:rPr>
                 <w:rStyle w:val="a4"/>
@@ -1014,7 +1036,7 @@
                 <w:noProof/>
                 <w:webHidden/>
               </w:rPr>
-              <w:instrText xml:space="preserve"> PAGEREF _Toc192531112 \h </w:instrText>
+              <w:instrText xml:space="preserve"> PAGEREF _Toc192596633 \h </w:instrText>
             </w:r>
             <w:r>
               <w:rPr>
@@ -1059,7 +1081,7 @@
               <w:lang w:eastAsia="ru-RU"/>
             </w:rPr>
           </w:pPr>
-          <w:hyperlink w:anchor="_Toc192531113" w:history="1">
+          <w:hyperlink w:anchor="_Toc192596634" w:history="1">
             <w:r>
               <w:rPr>
                 <w:rStyle w:val="a4"/>
@@ -1102,7 +1124,7 @@
                 <w:noProof/>
                 <w:webHidden/>
               </w:rPr>
-              <w:instrText xml:space="preserve"> PAGEREF _Toc192531113 \h </w:instrText>
+              <w:instrText xml:space="preserve"> PAGEREF _Toc192596634 \h </w:instrText>
             </w:r>
             <w:r>
               <w:rPr>
@@ -1147,7 +1169,7 @@
               <w:lang w:eastAsia="ru-RU"/>
             </w:rPr>
           </w:pPr>
-          <w:hyperlink w:anchor="_Toc192531114" w:history="1">
+          <w:hyperlink w:anchor="_Toc192596635" w:history="1">
             <w:r>
               <w:rPr>
                 <w:rStyle w:val="a4"/>
@@ -1190,7 +1212,7 @@
                 <w:noProof/>
                 <w:webHidden/>
               </w:rPr>
-              <w:instrText xml:space="preserve"> PAGEREF _Toc192531114 \h </w:instrText>
+              <w:instrText xml:space="preserve"> PAGEREF _Toc192596635 \h </w:instrText>
             </w:r>
             <w:r>
               <w:rPr>
@@ -1235,7 +1257,7 @@
               <w:lang w:eastAsia="ru-RU"/>
             </w:rPr>
           </w:pPr>
-          <w:hyperlink w:anchor="_Toc192531115" w:history="1">
+          <w:hyperlink w:anchor="_Toc192596636" w:history="1">
             <w:r>
               <w:rPr>
                 <w:rStyle w:val="a4"/>
@@ -1278,7 +1300,7 @@
                 <w:noProof/>
                 <w:webHidden/>
               </w:rPr>
-              <w:instrText xml:space="preserve"> PAGEREF _Toc192531115 \h </w:instrText>
+              <w:instrText xml:space="preserve"> PAGEREF _Toc192596636 \h </w:instrText>
             </w:r>
             <w:r>
               <w:rPr>
@@ -1323,7 +1345,7 @@
               <w:lang w:eastAsia="ru-RU"/>
             </w:rPr>
           </w:pPr>
-          <w:hyperlink w:anchor="_Toc192531116" w:history="1">
+          <w:hyperlink w:anchor="_Toc192596637" w:history="1">
             <w:r>
               <w:rPr>
                 <w:rStyle w:val="a4"/>
@@ -1366,7 +1388,7 @@
                 <w:noProof/>
                 <w:webHidden/>
               </w:rPr>
-              <w:instrText xml:space="preserve"> PAGEREF _Toc192531116 \h </w:instrText>
+              <w:instrText xml:space="preserve"> PAGEREF _Toc192596637 \h </w:instrText>
             </w:r>
             <w:r>
               <w:rPr>
@@ -1411,7 +1433,7 @@
               <w:lang w:eastAsia="ru-RU"/>
             </w:rPr>
           </w:pPr>
-          <w:hyperlink w:anchor="_Toc192531117" w:history="1">
+          <w:hyperlink w:anchor="_Toc192596638" w:history="1">
             <w:r>
               <w:rPr>
                 <w:rStyle w:val="a4"/>
@@ -1454,7 +1476,7 @@
                 <w:noProof/>
                 <w:webHidden/>
               </w:rPr>
-              <w:instrText xml:space="preserve"> PAGEREF _Toc192531117 \h </w:instrText>
+              <w:instrText xml:space="preserve"> PAGEREF _Toc192596638 \h </w:instrText>
             </w:r>
             <w:r>
               <w:rPr>
@@ -1499,7 +1521,7 @@
               <w:lang w:eastAsia="ru-RU"/>
             </w:rPr>
           </w:pPr>
-          <w:hyperlink w:anchor="_Toc192531118" w:history="1">
+          <w:hyperlink w:anchor="_Toc192596639" w:history="1">
             <w:r>
               <w:rPr>
                 <w:rStyle w:val="a4"/>
@@ -1542,7 +1564,7 @@
                 <w:noProof/>
                 <w:webHidden/>
               </w:rPr>
-              <w:instrText xml:space="preserve"> PAGEREF _Toc192531118 \h </w:instrText>
+              <w:instrText xml:space="preserve"> PAGEREF _Toc192596639 \h </w:instrText>
             </w:r>
             <w:r>
               <w:rPr>
@@ -1587,7 +1609,7 @@
               <w:lang w:eastAsia="ru-RU"/>
             </w:rPr>
           </w:pPr>
-          <w:hyperlink w:anchor="_Toc192531119" w:history="1">
+          <w:hyperlink w:anchor="_Toc192596640" w:history="1">
             <w:r>
               <w:rPr>
                 <w:rStyle w:val="a4"/>
@@ -1630,7 +1652,7 @@
                 <w:noProof/>
                 <w:webHidden/>
               </w:rPr>
-              <w:instrText xml:space="preserve"> PAGEREF _Toc192531119 \h </w:instrText>
+              <w:instrText xml:space="preserve"> PAGEREF _Toc192596640 \h </w:instrText>
             </w:r>
             <w:r>
               <w:rPr>
@@ -1675,7 +1697,7 @@
               <w:lang w:eastAsia="ru-RU"/>
             </w:rPr>
           </w:pPr>
-          <w:hyperlink w:anchor="_Toc192531120" w:history="1">
+          <w:hyperlink w:anchor="_Toc192596641" w:history="1">
             <w:r>
               <w:rPr>
                 <w:rStyle w:val="a4"/>
@@ -1718,7 +1740,7 @@
                 <w:noProof/>
                 <w:webHidden/>
               </w:rPr>
-              <w:instrText xml:space="preserve"> PAGEREF _Toc192531120 \h </w:instrText>
+              <w:instrText xml:space="preserve"> PAGEREF _Toc192596641 \h </w:instrText>
             </w:r>
             <w:r>
               <w:rPr>
@@ -1763,7 +1785,7 @@
               <w:lang w:eastAsia="ru-RU"/>
             </w:rPr>
           </w:pPr>
-          <w:hyperlink w:anchor="_Toc192531121" w:history="1">
+          <w:hyperlink w:anchor="_Toc192596642" w:history="1">
             <w:r>
               <w:rPr>
                 <w:rStyle w:val="a4"/>
@@ -1806,7 +1828,7 @@
                 <w:noProof/>
                 <w:webHidden/>
               </w:rPr>
-              <w:instrText xml:space="preserve"> PAGEREF _Toc192531121 \h </w:instrText>
+              <w:instrText xml:space="preserve"> PAGEREF _Toc192596642 \h </w:instrText>
             </w:r>
             <w:r>
               <w:rPr>
@@ -1851,7 +1873,7 @@
               <w:lang w:eastAsia="ru-RU"/>
             </w:rPr>
           </w:pPr>
-          <w:hyperlink w:anchor="_Toc192531122" w:history="1">
+          <w:hyperlink w:anchor="_Toc192596643" w:history="1">
             <w:r>
               <w:rPr>
                 <w:rStyle w:val="a4"/>
@@ -1894,7 +1916,7 @@
                 <w:noProof/>
                 <w:webHidden/>
               </w:rPr>
-              <w:instrText xml:space="preserve"> PAGEREF _Toc192531122 \h </w:instrText>
+              <w:instrText xml:space="preserve"> PAGEREF _Toc192596643 \h </w:instrText>
             </w:r>
             <w:r>
               <w:rPr>
@@ -1939,7 +1961,7 @@
               <w:lang w:eastAsia="ru-RU"/>
             </w:rPr>
           </w:pPr>
-          <w:hyperlink w:anchor="_Toc192531123" w:history="1">
+          <w:hyperlink w:anchor="_Toc192596644" w:history="1">
             <w:r>
               <w:rPr>
                 <w:rStyle w:val="a4"/>
@@ -1982,7 +2004,7 @@
                 <w:noProof/>
                 <w:webHidden/>
               </w:rPr>
-              <w:instrText xml:space="preserve"> PAGEREF _Toc192531123 \h </w:instrText>
+              <w:instrText xml:space="preserve"> PAGEREF _Toc192596644 \h </w:instrText>
             </w:r>
             <w:r>
               <w:rPr>
@@ -2027,7 +2049,7 @@
               <w:lang w:eastAsia="ru-RU"/>
             </w:rPr>
           </w:pPr>
-          <w:hyperlink w:anchor="_Toc192531124" w:history="1">
+          <w:hyperlink w:anchor="_Toc192596645" w:history="1">
             <w:r>
               <w:rPr>
                 <w:rStyle w:val="a4"/>
@@ -2070,7 +2092,7 @@
                 <w:noProof/>
                 <w:webHidden/>
               </w:rPr>
-              <w:instrText xml:space="preserve"> PAGEREF _Toc192531124 \h </w:instrText>
+              <w:instrText xml:space="preserve"> PAGEREF _Toc192596645 \h </w:instrText>
             </w:r>
             <w:r>
               <w:rPr>
@@ -2115,7 +2137,7 @@
               <w:lang w:eastAsia="ru-RU"/>
             </w:rPr>
           </w:pPr>
-          <w:hyperlink w:anchor="_Toc192531125" w:history="1">
+          <w:hyperlink w:anchor="_Toc192596646" w:history="1">
             <w:r>
               <w:rPr>
                 <w:rStyle w:val="a4"/>
@@ -2158,7 +2180,7 @@
                 <w:noProof/>
                 <w:webHidden/>
               </w:rPr>
-              <w:instrText xml:space="preserve"> PAGEREF _Toc192531125 \h </w:instrText>
+              <w:instrText xml:space="preserve"> PAGEREF _Toc192596646 \h </w:instrText>
             </w:r>
             <w:r>
               <w:rPr>
@@ -2203,7 +2225,7 @@
               <w:lang w:eastAsia="ru-RU"/>
             </w:rPr>
           </w:pPr>
-          <w:hyperlink w:anchor="_Toc192531126" w:history="1">
+          <w:hyperlink w:anchor="_Toc192596647" w:history="1">
             <w:r>
               <w:rPr>
                 <w:rStyle w:val="a4"/>
@@ -2246,7 +2268,7 @@
                 <w:noProof/>
                 <w:webHidden/>
               </w:rPr>
-              <w:instrText xml:space="preserve"> PAGEREF _Toc192531126 \h </w:instrText>
+              <w:instrText xml:space="preserve"> PAGEREF _Toc192596647 \h </w:instrText>
             </w:r>
             <w:r>
               <w:rPr>
@@ -2291,7 +2313,7 @@
               <w:lang w:eastAsia="ru-RU"/>
             </w:rPr>
           </w:pPr>
-          <w:hyperlink w:anchor="_Toc192531127" w:history="1">
+          <w:hyperlink w:anchor="_Toc192596648" w:history="1">
             <w:r>
               <w:rPr>
                 <w:rStyle w:val="a4"/>
@@ -2313,6 +2335,270 @@
                 <w:rStyle w:val="a4"/>
                 <w:noProof/>
               </w:rPr>
+              <w:t>Результаты исследований</w:t>
+            </w:r>
+            <w:r>
+              <w:rPr>
+                <w:noProof/>
+                <w:webHidden/>
+              </w:rPr>
+              <w:tab/>
+            </w:r>
+            <w:r>
+              <w:rPr>
+                <w:noProof/>
+                <w:webHidden/>
+              </w:rPr>
+              <w:fldChar w:fldCharType="begin"/>
+            </w:r>
+            <w:r>
+              <w:rPr>
+                <w:noProof/>
+                <w:webHidden/>
+              </w:rPr>
+              <w:instrText xml:space="preserve"> PAGEREF _Toc192596648 \h </w:instrText>
+            </w:r>
+            <w:r>
+              <w:rPr>
+                <w:noProof/>
+                <w:webHidden/>
+              </w:rPr>
+            </w:r>
+            <w:r>
+              <w:rPr>
+                <w:noProof/>
+                <w:webHidden/>
+              </w:rPr>
+              <w:fldChar w:fldCharType="separate"/>
+            </w:r>
+            <w:r>
+              <w:rPr>
+                <w:noProof/>
+                <w:webHidden/>
+              </w:rPr>
+              <w:t>24</w:t>
+            </w:r>
+            <w:r>
+              <w:rPr>
+                <w:noProof/>
+                <w:webHidden/>
+              </w:rPr>
+              <w:fldChar w:fldCharType="end"/>
+            </w:r>
+          </w:hyperlink>
+        </w:p>
+        <w:p>
+          <w:pPr>
+            <w:pStyle w:val="21"/>
+            <w:tabs>
+              <w:tab w:val="left" w:pos="1100"/>
+              <w:tab w:val="right" w:leader="dot" w:pos="9345"/>
+            </w:tabs>
+            <w:rPr>
+              <w:rFonts w:asciiTheme="minorHAnsi" w:eastAsiaTheme="minorEastAsia" w:hAnsiTheme="minorHAnsi" w:cstheme="minorBidi"/>
+              <w:noProof/>
+              <w:sz w:val="22"/>
+              <w:lang w:eastAsia="ru-RU"/>
+            </w:rPr>
+          </w:pPr>
+          <w:hyperlink w:anchor="_Toc192596649" w:history="1">
+            <w:r>
+              <w:rPr>
+                <w:rStyle w:val="a4"/>
+                <w:noProof/>
+              </w:rPr>
+              <w:t>5.1.</w:t>
+            </w:r>
+            <w:r>
+              <w:rPr>
+                <w:rFonts w:asciiTheme="minorHAnsi" w:eastAsiaTheme="minorEastAsia" w:hAnsiTheme="minorHAnsi" w:cstheme="minorBidi"/>
+                <w:noProof/>
+                <w:sz w:val="22"/>
+                <w:lang w:eastAsia="ru-RU"/>
+              </w:rPr>
+              <w:tab/>
+            </w:r>
+            <w:r>
+              <w:rPr>
+                <w:rStyle w:val="a4"/>
+                <w:noProof/>
+              </w:rPr>
+              <w:t>Проблемы, выявленные при исследовании функций организации</w:t>
+            </w:r>
+            <w:r>
+              <w:rPr>
+                <w:noProof/>
+                <w:webHidden/>
+              </w:rPr>
+              <w:tab/>
+            </w:r>
+            <w:r>
+              <w:rPr>
+                <w:noProof/>
+                <w:webHidden/>
+              </w:rPr>
+              <w:fldChar w:fldCharType="begin"/>
+            </w:r>
+            <w:r>
+              <w:rPr>
+                <w:noProof/>
+                <w:webHidden/>
+              </w:rPr>
+              <w:instrText xml:space="preserve"> PAGEREF _Toc192596649 \h </w:instrText>
+            </w:r>
+            <w:r>
+              <w:rPr>
+                <w:noProof/>
+                <w:webHidden/>
+              </w:rPr>
+            </w:r>
+            <w:r>
+              <w:rPr>
+                <w:noProof/>
+                <w:webHidden/>
+              </w:rPr>
+              <w:fldChar w:fldCharType="separate"/>
+            </w:r>
+            <w:r>
+              <w:rPr>
+                <w:noProof/>
+                <w:webHidden/>
+              </w:rPr>
+              <w:t>24</w:t>
+            </w:r>
+            <w:r>
+              <w:rPr>
+                <w:noProof/>
+                <w:webHidden/>
+              </w:rPr>
+              <w:fldChar w:fldCharType="end"/>
+            </w:r>
+          </w:hyperlink>
+        </w:p>
+        <w:p>
+          <w:pPr>
+            <w:pStyle w:val="21"/>
+            <w:tabs>
+              <w:tab w:val="left" w:pos="1100"/>
+              <w:tab w:val="right" w:leader="dot" w:pos="9345"/>
+            </w:tabs>
+            <w:rPr>
+              <w:rFonts w:asciiTheme="minorHAnsi" w:eastAsiaTheme="minorEastAsia" w:hAnsiTheme="minorHAnsi" w:cstheme="minorBidi"/>
+              <w:noProof/>
+              <w:sz w:val="22"/>
+              <w:lang w:eastAsia="ru-RU"/>
+            </w:rPr>
+          </w:pPr>
+          <w:hyperlink w:anchor="_Toc192596650" w:history="1">
+            <w:r>
+              <w:rPr>
+                <w:rStyle w:val="a4"/>
+                <w:noProof/>
+              </w:rPr>
+              <w:t>5.2.</w:t>
+            </w:r>
+            <w:r>
+              <w:rPr>
+                <w:rFonts w:asciiTheme="minorHAnsi" w:eastAsiaTheme="minorEastAsia" w:hAnsiTheme="minorHAnsi" w:cstheme="minorBidi"/>
+                <w:noProof/>
+                <w:sz w:val="22"/>
+                <w:lang w:eastAsia="ru-RU"/>
+              </w:rPr>
+              <w:tab/>
+            </w:r>
+            <w:r>
+              <w:rPr>
+                <w:rStyle w:val="a4"/>
+                <w:noProof/>
+              </w:rPr>
+              <w:t>Рекомендации</w:t>
+            </w:r>
+            <w:r>
+              <w:rPr>
+                <w:noProof/>
+                <w:webHidden/>
+              </w:rPr>
+              <w:tab/>
+            </w:r>
+            <w:r>
+              <w:rPr>
+                <w:noProof/>
+                <w:webHidden/>
+              </w:rPr>
+              <w:fldChar w:fldCharType="begin"/>
+            </w:r>
+            <w:r>
+              <w:rPr>
+                <w:noProof/>
+                <w:webHidden/>
+              </w:rPr>
+              <w:instrText xml:space="preserve"> PAGEREF _Toc192596650 \h </w:instrText>
+            </w:r>
+            <w:r>
+              <w:rPr>
+                <w:noProof/>
+                <w:webHidden/>
+              </w:rPr>
+            </w:r>
+            <w:r>
+              <w:rPr>
+                <w:noProof/>
+                <w:webHidden/>
+              </w:rPr>
+              <w:fldChar w:fldCharType="separate"/>
+            </w:r>
+            <w:r>
+              <w:rPr>
+                <w:noProof/>
+                <w:webHidden/>
+              </w:rPr>
+              <w:t>25</w:t>
+            </w:r>
+            <w:r>
+              <w:rPr>
+                <w:noProof/>
+                <w:webHidden/>
+              </w:rPr>
+              <w:fldChar w:fldCharType="end"/>
+            </w:r>
+          </w:hyperlink>
+        </w:p>
+        <w:p>
+          <w:pPr>
+            <w:pStyle w:val="11"/>
+            <w:tabs>
+              <w:tab w:val="left" w:pos="560"/>
+              <w:tab w:val="right" w:leader="dot" w:pos="9345"/>
+            </w:tabs>
+            <w:rPr>
+              <w:rFonts w:asciiTheme="minorHAnsi" w:eastAsiaTheme="minorEastAsia" w:hAnsiTheme="minorHAnsi" w:cstheme="minorBidi"/>
+              <w:noProof/>
+              <w:sz w:val="22"/>
+              <w:lang w:eastAsia="ru-RU"/>
+            </w:rPr>
+          </w:pPr>
+          <w:hyperlink w:anchor="_Toc192596651" w:history="1">
+            <w:r>
+              <w:rPr>
+                <w:rStyle w:val="a4"/>
+                <w:noProof/>
+              </w:rPr>
+              <w:t>6.</w:t>
+            </w:r>
+            <w:r>
+              <w:rPr>
+                <w:rFonts w:asciiTheme="minorHAnsi" w:eastAsiaTheme="minorEastAsia" w:hAnsiTheme="minorHAnsi" w:cstheme="minorBidi"/>
+                <w:noProof/>
+                <w:sz w:val="22"/>
+                <w:lang w:eastAsia="ru-RU"/>
+              </w:rPr>
+              <w:tab/>
+            </w:r>
+            <w:r>
+              <w:rPr>
+                <w:rStyle w:val="a4"/>
+                <w:noProof/>
+              </w:rPr>
               <w:t>Глоссарий</w:t>
             </w:r>
             <w:r>
@@ -2334,7 +2620,7 @@
                 <w:noProof/>
                 <w:webHidden/>
               </w:rPr>
-              <w:instrText xml:space="preserve"> PAGEREF _Toc192531127 \h </w:instrText>
+              <w:instrText xml:space="preserve"> PAGEREF _Toc192596651 \h </w:instrText>
             </w:r>
             <w:r>
               <w:rPr>
@@ -2354,7 +2640,7 @@
                 <w:noProof/>
                 <w:webHidden/>
               </w:rPr>
-              <w:t>24</w:t>
+              <w:t>26</w:t>
             </w:r>
             <w:r>
               <w:rPr>
@@ -2389,7 +2675,7 @@
       <w:pPr>
         <w:pStyle w:val="1"/>
       </w:pPr>
-      <w:bookmarkStart w:id="0" w:name="_Toc192531108"/>
+      <w:bookmarkStart w:id="0" w:name="_Toc192596629"/>
       <w:r>
         <w:lastRenderedPageBreak/>
         <w:t>Общие сведения об исследуемой организации</w:t>
@@ -2405,7 +2691,23 @@
         </w:rPr>
       </w:pPr>
       <w:r>
-        <w:t>Акционерное общество «Каре́льский ока́тыш» — российский производитель железорудного сырья, входит в «Северсталь». Горно-обогатительный комбинат находится в окрестностях города Костомукша, Республика Карелия.</w:t>
+        <w:t>Акционерное общество «</w:t>
+      </w:r>
+      <w:proofErr w:type="spellStart"/>
+      <w:r>
+        <w:t>Каре́льский</w:t>
+      </w:r>
+      <w:proofErr w:type="spellEnd"/>
+      <w:r>
+        <w:t xml:space="preserve"> </w:t>
+      </w:r>
+      <w:proofErr w:type="spellStart"/>
+      <w:r>
+        <w:t>ока́тыш</w:t>
+      </w:r>
+      <w:proofErr w:type="spellEnd"/>
+      <w:r>
+        <w:t>» — российский производитель железорудного сырья, входит в «Северсталь». Горно-обогатительный комбинат находится в окрестностях города Костомукша, Республика Карелия.</w:t>
       </w:r>
     </w:p>
     <w:p>
@@ -2417,7 +2719,23 @@
         </w:rPr>
       </w:pPr>
       <w:r>
-        <w:t>В 1967 году Правительством СССР принято решение о начале проектирования горно-обогатительного комбината для разработки Костомукшского железорудного месторождения. В 1973 году подписано советско-финляндское соглашение о совместном строительстве комбината. 26 августа 1978 года начались вскрышные работы в карьере Костомукшского ГОКа.</w:t>
+        <w:t xml:space="preserve">В 1967 году Правительством СССР принято решение о начале проектирования горно-обогатительного комбината для разработки </w:t>
+      </w:r>
+      <w:proofErr w:type="spellStart"/>
+      <w:r>
+        <w:t>Костомукшского</w:t>
+      </w:r>
+      <w:proofErr w:type="spellEnd"/>
+      <w:r>
+        <w:t xml:space="preserve"> железорудного месторождения. В 1973 году подписано советско-финляндское соглашение о совместном строительстве комбината. 26 августа 1978 года начались вскрышные работы в карьере </w:t>
+      </w:r>
+      <w:proofErr w:type="spellStart"/>
+      <w:r>
+        <w:t>Костомукшского</w:t>
+      </w:r>
+      <w:proofErr w:type="spellEnd"/>
+      <w:r>
+        <w:t xml:space="preserve"> ГОКа.</w:t>
       </w:r>
     </w:p>
     <w:p>
@@ -2425,7 +2743,15 @@
         <w:pStyle w:val="a5"/>
       </w:pPr>
       <w:r>
-        <w:t>14 сентября 1978 года Председатель Совета Министров СССР А. Косыгин и президент Финляндии У. Кекконен заложили первый камень в фундаменте первого корпуса комбината. 27 мая 1982 года была введена первая очередь комбината и получена первая пробная партия концентрата. 2 июля 1982 года Новолипецкому металлургическому комбинату отправлен первый эшелон с пробной партией 2800 тонн железорудного концентрата. 3 сентября 1983 года начались поставки окатышей в Финляндию.</w:t>
+        <w:t xml:space="preserve">14 сентября 1978 года Председатель Совета Министров СССР А. Косыгин и президент Финляндии У. </w:t>
+      </w:r>
+      <w:proofErr w:type="spellStart"/>
+      <w:r>
+        <w:t>Кекконен</w:t>
+      </w:r>
+      <w:proofErr w:type="spellEnd"/>
+      <w:r>
+        <w:t xml:space="preserve"> заложили первый камень в фундаменте первого корпуса комбината. 27 мая 1982 года была введена первая очередь комбината и получена первая пробная партия концентрата. 2 июля 1982 года Новолипецкому металлургическому комбинату отправлен первый эшелон с пробной партией 2800 тонн железорудного концентрата. 3 сентября 1983 года начались поставки окатышей в Финляндию.</w:t>
       </w:r>
     </w:p>
     <w:p>
@@ -2433,7 +2759,15 @@
         <w:pStyle w:val="a5"/>
       </w:pPr>
       <w:r>
-        <w:t>15 марта 1993 года Костомукшский горно-обогатительный комбинат прошёл процесс приватизации, и получил наименование «Открытое акционерное общество „Карельский окатыш“».</w:t>
+        <w:t xml:space="preserve">15 марта 1993 года </w:t>
+      </w:r>
+      <w:proofErr w:type="spellStart"/>
+      <w:r>
+        <w:t>Костомукшский</w:t>
+      </w:r>
+      <w:proofErr w:type="spellEnd"/>
+      <w:r>
+        <w:t xml:space="preserve"> горно-обогатительный комбинат прошёл процесс приватизации, и получил наименование «Открытое акционерное общество „Карельский окатыш“».</w:t>
       </w:r>
     </w:p>
     <w:p>
@@ -2450,7 +2784,23 @@
       </w:pPr>
       <w:r>
         <w:lastRenderedPageBreak/>
-        <w:t>В разные годы комбинатом руководили И. А. Гетало, Н. П. Ершов, А. И. Поляков, Н. Л. Вяткин, А. М. Капурин, О. Ю. Михайлов, В. И. Гриненко, В. В. Васин, М. А. Воробьёв.</w:t>
+        <w:t xml:space="preserve">В разные годы комбинатом руководили И. А. </w:t>
+      </w:r>
+      <w:proofErr w:type="spellStart"/>
+      <w:r>
+        <w:t>Гетало</w:t>
+      </w:r>
+      <w:proofErr w:type="spellEnd"/>
+      <w:r>
+        <w:t xml:space="preserve">, Н. П. Ершов, А. И. Поляков, Н. Л. Вяткин, А. М. </w:t>
+      </w:r>
+      <w:proofErr w:type="spellStart"/>
+      <w:r>
+        <w:t>Капурин</w:t>
+      </w:r>
+      <w:proofErr w:type="spellEnd"/>
+      <w:r>
+        <w:t>, О. Ю. Михайлов, В. И. Гриненко, В. В. Васин, М. А. Воробьёв.</w:t>
       </w:r>
     </w:p>
     <w:p>
@@ -2466,7 +2816,7 @@
       <w:pPr>
         <w:pStyle w:val="2"/>
       </w:pPr>
-      <w:bookmarkStart w:id="1" w:name="_Toc192531109"/>
+      <w:bookmarkStart w:id="1" w:name="_Toc192596630"/>
       <w:r>
         <w:lastRenderedPageBreak/>
         <w:t>Полное наименование организации</w:t>
@@ -2491,7 +2841,7 @@
       <w:pPr>
         <w:pStyle w:val="2"/>
       </w:pPr>
-      <w:bookmarkStart w:id="2" w:name="_Toc192531110"/>
+      <w:bookmarkStart w:id="2" w:name="_Toc192596631"/>
       <w:r>
         <w:t>Организационная модель</w:t>
       </w:r>
@@ -2515,7 +2865,7 @@
       <w:pPr>
         <w:pStyle w:val="3"/>
       </w:pPr>
-      <w:bookmarkStart w:id="3" w:name="_Toc192531111"/>
+      <w:bookmarkStart w:id="3" w:name="_Toc192596632"/>
       <w:r>
         <w:t>Структура организации</w:t>
       </w:r>
@@ -2748,7 +3098,7 @@
       <w:pPr>
         <w:pStyle w:val="3"/>
       </w:pPr>
-      <w:bookmarkStart w:id="4" w:name="_Toc192531112"/>
+      <w:bookmarkStart w:id="4" w:name="_Toc192596633"/>
       <w:r>
         <w:t>Структура управления</w:t>
       </w:r>
@@ -3044,7 +3394,7 @@
       <w:pPr>
         <w:pStyle w:val="2"/>
       </w:pPr>
-      <w:bookmarkStart w:id="5" w:name="_Toc192531113"/>
+      <w:bookmarkStart w:id="5" w:name="_Toc192596634"/>
       <w:r>
         <w:lastRenderedPageBreak/>
         <w:t>Цели деятельности</w:t>
@@ -3178,7 +3528,7 @@
       <w:pPr>
         <w:pStyle w:val="2"/>
       </w:pPr>
-      <w:bookmarkStart w:id="6" w:name="_Toc192531114"/>
+      <w:bookmarkStart w:id="6" w:name="_Toc192596635"/>
       <w:r>
         <w:t>Миссия и стратегия организации</w:t>
       </w:r>
@@ -3188,7 +3538,7 @@
       <w:pPr>
         <w:pStyle w:val="3"/>
       </w:pPr>
-      <w:bookmarkStart w:id="7" w:name="_Toc192531115"/>
+      <w:bookmarkStart w:id="7" w:name="_Toc192596636"/>
       <w:r>
         <w:t>Миссия</w:t>
       </w:r>
@@ -3242,7 +3592,7 @@
       <w:pPr>
         <w:pStyle w:val="3"/>
       </w:pPr>
-      <w:bookmarkStart w:id="8" w:name="_Toc192531116"/>
+      <w:bookmarkStart w:id="8" w:name="_Toc192596637"/>
       <w:r>
         <w:t>Стратегия</w:t>
       </w:r>
@@ -3722,7 +4072,7 @@
       <w:pPr>
         <w:pStyle w:val="1"/>
       </w:pPr>
-      <w:bookmarkStart w:id="9" w:name="_Toc192531117"/>
+      <w:bookmarkStart w:id="9" w:name="_Toc192596638"/>
       <w:r>
         <w:t>Исследование функций организации</w:t>
       </w:r>
@@ -3732,7 +4082,7 @@
       <w:pPr>
         <w:pStyle w:val="2"/>
       </w:pPr>
-      <w:bookmarkStart w:id="10" w:name="_Toc192531118"/>
+      <w:bookmarkStart w:id="10" w:name="_Toc192596639"/>
       <w:r>
         <w:t>Описание основных видов деятельности</w:t>
       </w:r>
@@ -3931,7 +4281,7 @@
       <w:pPr>
         <w:pStyle w:val="2"/>
       </w:pPr>
-      <w:bookmarkStart w:id="11" w:name="_Toc192531119"/>
+      <w:bookmarkStart w:id="11" w:name="_Toc192596640"/>
       <w:r>
         <w:t xml:space="preserve">Описание вспомогательных </w:t>
       </w:r>
@@ -4311,7 +4661,7 @@
       <w:pPr>
         <w:pStyle w:val="2"/>
       </w:pPr>
-      <w:bookmarkStart w:id="12" w:name="_Toc192531120"/>
+      <w:bookmarkStart w:id="12" w:name="_Toc192596641"/>
       <w:r>
         <w:t>Функциональная схема производственно-логистического</w:t>
       </w:r>
@@ -4548,7 +4898,7 @@
       <w:r>
         <w:t xml:space="preserve"> </w:t>
       </w:r>
-      <w:bookmarkStart w:id="13" w:name="_Toc192531121"/>
+      <w:bookmarkStart w:id="13" w:name="_Toc192596642"/>
       <w:r>
         <w:t>Детализация функций</w:t>
       </w:r>
@@ -5239,7 +5589,7 @@
       <w:pPr>
         <w:pStyle w:val="1"/>
       </w:pPr>
-      <w:bookmarkStart w:id="14" w:name="_Toc192531122"/>
+      <w:bookmarkStart w:id="14" w:name="_Toc192596643"/>
       <w:r>
         <w:t>Функциональные обязанности работник</w:t>
       </w:r>
@@ -5873,7 +6223,7 @@
       <w:pPr>
         <w:pStyle w:val="1"/>
       </w:pPr>
-      <w:bookmarkStart w:id="15" w:name="_Toc192531123"/>
+      <w:bookmarkStart w:id="15" w:name="_Toc192596644"/>
       <w:r>
         <w:t>Описание бизнес</w:t>
       </w:r>
@@ -5922,7 +6272,7 @@
       <w:pPr>
         <w:pStyle w:val="2"/>
       </w:pPr>
-      <w:bookmarkStart w:id="16" w:name="_Toc192531124"/>
+      <w:bookmarkStart w:id="16" w:name="_Toc192596645"/>
       <w:r>
         <w:t>Геологоразведка</w:t>
       </w:r>
@@ -6046,7 +6396,7 @@
       <w:pPr>
         <w:pStyle w:val="2"/>
       </w:pPr>
-      <w:bookmarkStart w:id="17" w:name="_Toc192531125"/>
+      <w:bookmarkStart w:id="17" w:name="_Toc192596646"/>
       <w:r>
         <w:t>Бурение-взрывание</w:t>
       </w:r>
@@ -6152,10 +6502,7 @@
         <w:fldChar w:fldCharType="begin"/>
       </w:r>
       <w:r>
-        <w:instrText xml:space="preserve"> SE</w:instrText>
-      </w:r>
-      <w:r>
-        <w:instrText xml:space="preserve">Q Рис._ \* ARABIC </w:instrText>
+        <w:instrText xml:space="preserve"> SEQ Рис._ \* ARABIC </w:instrText>
       </w:r>
       <w:r>
         <w:fldChar w:fldCharType="separate"/>
@@ -6193,7 +6540,7 @@
       <w:pPr>
         <w:pStyle w:val="2"/>
       </w:pPr>
-      <w:bookmarkStart w:id="18" w:name="_Toc192531126"/>
+      <w:bookmarkStart w:id="18" w:name="_Toc192596647"/>
       <w:r>
         <w:t>Дробление, измельчение-обогащение</w:t>
       </w:r>
@@ -6209,7 +6556,35 @@
         <w:rPr>
           <w:lang w:eastAsia="zh-CN"/>
         </w:rPr>
-        <w:t>Для того чтобы получить концентрат с содержанием железа более 60% нужно пройти этапы дробления и измельчения-обогащения. Во-первых, руда поступает в дробилку крупного дробления. После данная руда идет в дробилку среднего дробления. Полученная руда попадает в грохот, в котором, в процессе грохочения, недостаточно мелкая руда уходит в отвал, а подходящая идет далее в мельницу, в которой проходит несколько стадий измельчения. Измельченная руда попадает в магнитный сепаратор, где отделяется от примесей. Наконец, она попадает в магнитный дешламатор, где руда очищается от грязи и повышается ее итоговое качество. Финальным шагом является сгущение, после которого получается итоговый концентрат. Все эти процессы проходят автономно, однако всегда есть диспетчер, который следит за работой оборудования</w:t>
+        <w:t xml:space="preserve">Для того чтобы получить концентрат с содержанием железа более 60% нужно пройти этапы дробления и измельчения-обогащения. Во-первых, руда поступает в дробилку крупного дробления. После данная руда идет в дробилку среднего дробления. Полученная руда попадает в грохот, в котором, в процессе </w:t>
+      </w:r>
+      <w:proofErr w:type="spellStart"/>
+      <w:r>
+        <w:rPr>
+          <w:lang w:eastAsia="zh-CN"/>
+        </w:rPr>
+        <w:t>грохочения</w:t>
+      </w:r>
+      <w:proofErr w:type="spellEnd"/>
+      <w:r>
+        <w:rPr>
+          <w:lang w:eastAsia="zh-CN"/>
+        </w:rPr>
+        <w:t xml:space="preserve">, недостаточно мелкая руда уходит в отвал, а подходящая идет далее в мельницу, в которой проходит несколько стадий измельчения. Измельченная руда попадает в магнитный сепаратор, где отделяется от примесей. Наконец, она попадает в магнитный </w:t>
+      </w:r>
+      <w:proofErr w:type="spellStart"/>
+      <w:r>
+        <w:rPr>
+          <w:lang w:eastAsia="zh-CN"/>
+        </w:rPr>
+        <w:t>дешламатор</w:t>
+      </w:r>
+      <w:proofErr w:type="spellEnd"/>
+      <w:r>
+        <w:rPr>
+          <w:lang w:eastAsia="zh-CN"/>
+        </w:rPr>
+        <w:t>, где руда очищается от грязи и повышается ее итоговое качество. Финальным шагом является сгущение, после которого получается итоговый концентрат. Все эти процессы проходят автономно, однако всегда есть диспетчер, который следит за работой оборудования</w:t>
       </w:r>
       <w:r>
         <w:rPr>
@@ -6334,25 +6709,495 @@
       <w:pPr>
         <w:pStyle w:val="1"/>
       </w:pPr>
+      <w:bookmarkStart w:id="19" w:name="_Toc192596648"/>
       <w:r>
         <w:lastRenderedPageBreak/>
         <w:t>Результаты исследований</w:t>
       </w:r>
-    </w:p>
-    <w:p>
-      <w:pPr>
-        <w:rPr>
-          <w:lang w:eastAsia="zh-CN"/>
-        </w:rPr>
-      </w:pPr>
+      <w:bookmarkEnd w:id="19"/>
+    </w:p>
+    <w:p>
+      <w:pPr>
+        <w:rPr>
+          <w:lang w:eastAsia="zh-CN"/>
+        </w:rPr>
+      </w:pPr>
+      <w:r>
+        <w:rPr>
+          <w:lang w:eastAsia="zh-CN"/>
+        </w:rPr>
+        <w:t>В ходе исследования системы управления железнодорожными перевозками на территории АО «Карельский окатыш» были выявлены ключевые проблемы, связанные с безопасностью движения поездов и отсутствием автоматизированного контроля сигналов светофоров.</w:t>
+      </w:r>
+    </w:p>
+    <w:p>
+      <w:pPr>
+        <w:pStyle w:val="2"/>
+      </w:pPr>
+      <w:bookmarkStart w:id="20" w:name="_Toc192596649"/>
+      <w:r>
+        <w:t>Проблемы, выявленные при исследовании функций организации</w:t>
+      </w:r>
+      <w:bookmarkEnd w:id="20"/>
+    </w:p>
+    <w:p>
+      <w:pPr>
+        <w:rPr>
+          <w:lang w:eastAsia="zh-CN"/>
+        </w:rPr>
+      </w:pPr>
+      <w:r>
+        <w:rPr>
+          <w:lang w:eastAsia="zh-CN"/>
+        </w:rPr>
+        <w:t>Анализ текущего состояния показал следующие недостатки</w:t>
+      </w:r>
+      <w:r>
+        <w:rPr>
+          <w:lang w:eastAsia="zh-CN"/>
+        </w:rPr>
+        <w:t>:</w:t>
+      </w:r>
+    </w:p>
+    <w:p>
+      <w:pPr>
+        <w:pStyle w:val="a0"/>
+        <w:numPr>
+          <w:ilvl w:val="0"/>
+          <w:numId w:val="11"/>
+        </w:numPr>
+        <w:rPr>
+          <w:lang w:eastAsia="zh-CN"/>
+        </w:rPr>
+      </w:pPr>
+      <w:r>
+        <w:rPr>
+          <w:lang w:eastAsia="zh-CN"/>
+        </w:rPr>
+        <w:t>Отсутствие автоматизированного контроля сигналов светофоров</w:t>
+      </w:r>
+    </w:p>
+    <w:p>
+      <w:pPr>
+        <w:pStyle w:val="a0"/>
+        <w:numPr>
+          <w:ilvl w:val="1"/>
+          <w:numId w:val="11"/>
+        </w:numPr>
+        <w:rPr>
+          <w:lang w:eastAsia="zh-CN"/>
+        </w:rPr>
+      </w:pPr>
+      <w:r>
+        <w:rPr>
+          <w:lang w:eastAsia="zh-CN"/>
+        </w:rPr>
+        <w:t>машинисты поездов вынуждены полагаться исключительно на визуальное восприятие, что увеличивает вероятность ошибок, особенно в условиях ограниченной видимости</w:t>
+      </w:r>
+    </w:p>
+    <w:p>
+      <w:pPr>
+        <w:pStyle w:val="a0"/>
+        <w:numPr>
+          <w:ilvl w:val="1"/>
+          <w:numId w:val="11"/>
+        </w:numPr>
+        <w:rPr>
+          <w:lang w:eastAsia="zh-CN"/>
+        </w:rPr>
+      </w:pPr>
+      <w:r>
+        <w:rPr>
+          <w:lang w:eastAsia="zh-CN"/>
+        </w:rPr>
+        <w:t>о</w:t>
+      </w:r>
+      <w:r>
+        <w:rPr>
+          <w:lang w:eastAsia="zh-CN"/>
+        </w:rPr>
+        <w:t>тсутствие дополнительной системы контроля сигналов увеличивает вероятность человеческой ошибки и снижает уровень безопасности</w:t>
+      </w:r>
+    </w:p>
+    <w:p>
+      <w:pPr>
+        <w:pStyle w:val="a0"/>
+        <w:numPr>
+          <w:ilvl w:val="0"/>
+          <w:numId w:val="11"/>
+        </w:numPr>
+        <w:rPr>
+          <w:lang w:eastAsia="zh-CN"/>
+        </w:rPr>
+      </w:pPr>
+      <w:r>
+        <w:rPr>
+          <w:lang w:eastAsia="zh-CN"/>
+        </w:rPr>
+        <w:t>Риск возникновения аварийных ситуаций</w:t>
+      </w:r>
+      <w:r>
+        <w:rPr>
+          <w:lang w:eastAsia="zh-CN"/>
+        </w:rPr>
+        <w:t xml:space="preserve"> из-за человеческого фактора</w:t>
+      </w:r>
+    </w:p>
+    <w:p>
+      <w:pPr>
+        <w:pStyle w:val="a0"/>
+        <w:numPr>
+          <w:ilvl w:val="1"/>
+          <w:numId w:val="11"/>
+        </w:numPr>
+        <w:rPr>
+          <w:lang w:eastAsia="zh-CN"/>
+        </w:rPr>
+      </w:pPr>
+      <w:r>
+        <w:rPr>
+          <w:lang w:eastAsia="zh-CN"/>
+        </w:rPr>
+        <w:t>несвоевременное или неверное распознавание запрещающего сигнала может привести к нарушению правил движения и потенциальным столкновениям</w:t>
+      </w:r>
+    </w:p>
+    <w:p>
+      <w:pPr>
+        <w:pStyle w:val="a0"/>
+        <w:numPr>
+          <w:ilvl w:val="1"/>
+          <w:numId w:val="11"/>
+        </w:numPr>
+        <w:rPr>
+          <w:lang w:eastAsia="zh-CN"/>
+        </w:rPr>
+      </w:pPr>
+      <w:r>
+        <w:rPr>
+          <w:lang w:eastAsia="zh-CN"/>
+        </w:rPr>
+        <w:t>б</w:t>
+      </w:r>
+      <w:r>
+        <w:rPr>
+          <w:lang w:eastAsia="zh-CN"/>
+        </w:rPr>
+        <w:t>ыли зафиксированы случаи, когда оба машиниста засыпали во время движения, что приводило к критическим инцидентам</w:t>
+      </w:r>
+    </w:p>
+    <w:p>
+      <w:pPr>
+        <w:pStyle w:val="a0"/>
+        <w:numPr>
+          <w:ilvl w:val="1"/>
+          <w:numId w:val="11"/>
+        </w:numPr>
+        <w:rPr>
+          <w:lang w:eastAsia="zh-CN"/>
+        </w:rPr>
+      </w:pPr>
+      <w:r>
+        <w:rPr>
+          <w:lang w:eastAsia="zh-CN"/>
+        </w:rPr>
+        <w:t>усталость, невнимательность или другие внешние факторы могут повлиять на способность машиниста своевременно реагировать на изменение сигналов</w:t>
+      </w:r>
+    </w:p>
+    <w:p>
+      <w:pPr>
+        <w:pStyle w:val="a0"/>
+        <w:numPr>
+          <w:ilvl w:val="0"/>
+          <w:numId w:val="11"/>
+        </w:numPr>
+        <w:rPr>
+          <w:lang w:eastAsia="zh-CN"/>
+        </w:rPr>
+      </w:pPr>
+      <w:r>
+        <w:rPr>
+          <w:lang w:eastAsia="zh-CN"/>
+        </w:rPr>
+        <w:t>Ограниченная видимость сигналов при движении в обратном направлении</w:t>
+      </w:r>
+    </w:p>
+    <w:p>
+      <w:pPr>
+        <w:pStyle w:val="a0"/>
+        <w:numPr>
+          <w:ilvl w:val="1"/>
+          <w:numId w:val="11"/>
+        </w:numPr>
+        <w:rPr>
+          <w:lang w:eastAsia="zh-CN"/>
+        </w:rPr>
+      </w:pPr>
+      <w:r>
+        <w:rPr>
+          <w:lang w:eastAsia="zh-CN"/>
+        </w:rPr>
+        <w:t>п</w:t>
+      </w:r>
+      <w:r>
+        <w:rPr>
+          <w:lang w:eastAsia="zh-CN"/>
+        </w:rPr>
+        <w:t>ри движении локомотива задним ходом машинист ориентируется только по камерам, что значительно ухудшает восприятие сигналов светофоров</w:t>
+      </w:r>
+    </w:p>
+    <w:p>
+      <w:pPr>
+        <w:pStyle w:val="a0"/>
+        <w:numPr>
+          <w:ilvl w:val="1"/>
+          <w:numId w:val="11"/>
+        </w:numPr>
+        <w:rPr>
+          <w:lang w:eastAsia="zh-CN"/>
+        </w:rPr>
+      </w:pPr>
+      <w:r>
+        <w:rPr>
+          <w:lang w:eastAsia="zh-CN"/>
+        </w:rPr>
+        <w:t>н</w:t>
+      </w:r>
+      <w:r>
+        <w:rPr>
+          <w:lang w:eastAsia="zh-CN"/>
+        </w:rPr>
+        <w:t>изкое качество изображения в сложных погодных условиях</w:t>
+      </w:r>
+      <w:r>
+        <w:rPr>
+          <w:lang w:eastAsia="zh-CN"/>
+        </w:rPr>
+        <w:t xml:space="preserve"> </w:t>
+      </w:r>
+      <w:r>
+        <w:rPr>
+          <w:lang w:eastAsia="zh-CN"/>
+        </w:rPr>
+        <w:t>дополнительно усложняет своевременное обнаружение запрещающих сигналов</w:t>
+      </w:r>
+    </w:p>
+    <w:p>
+      <w:pPr>
+        <w:pStyle w:val="a0"/>
+        <w:numPr>
+          <w:ilvl w:val="0"/>
+          <w:numId w:val="11"/>
+        </w:numPr>
+        <w:rPr>
+          <w:lang w:eastAsia="zh-CN"/>
+        </w:rPr>
+      </w:pPr>
+      <w:r>
+        <w:t>Сложность интеграции с будущими системами автопилота</w:t>
+      </w:r>
+    </w:p>
+    <w:p>
+      <w:pPr>
+        <w:pStyle w:val="a0"/>
+        <w:numPr>
+          <w:ilvl w:val="1"/>
+          <w:numId w:val="11"/>
+        </w:numPr>
+        <w:rPr>
+          <w:lang w:eastAsia="zh-CN"/>
+        </w:rPr>
+      </w:pPr>
+      <w:r>
+        <w:rPr>
+          <w:lang w:eastAsia="zh-CN"/>
+        </w:rPr>
+        <w:t>без автоматического детектирования сигналов светофоров невозможна реализация полностью автономного железнодорожного движения</w:t>
+      </w:r>
+    </w:p>
+    <w:p>
+      <w:pPr>
+        <w:pStyle w:val="2"/>
+      </w:pPr>
+      <w:bookmarkStart w:id="21" w:name="_Toc192596650"/>
+      <w:r>
+        <w:lastRenderedPageBreak/>
+        <w:t>Рекомендации</w:t>
+      </w:r>
+      <w:bookmarkEnd w:id="21"/>
+    </w:p>
+    <w:p>
+      <w:pPr>
+        <w:rPr>
+          <w:lang w:eastAsia="zh-CN"/>
+        </w:rPr>
+      </w:pPr>
+      <w:r>
+        <w:rPr>
+          <w:lang w:eastAsia="zh-CN"/>
+        </w:rPr>
+        <w:t xml:space="preserve">Для решения выявленных проблем предлагается внедрение автоматизированной системы </w:t>
+      </w:r>
+      <w:r>
+        <w:t>оповещения машинистов электровозов</w:t>
+      </w:r>
+      <w:r>
+        <w:rPr>
+          <w:lang w:eastAsia="zh-CN"/>
+        </w:rPr>
+        <w:t>, которая позволит</w:t>
+      </w:r>
+      <w:r>
+        <w:rPr>
+          <w:lang w:eastAsia="zh-CN"/>
+        </w:rPr>
+        <w:t>:</w:t>
+      </w:r>
+    </w:p>
+    <w:p>
+      <w:pPr>
+        <w:pStyle w:val="a0"/>
+        <w:numPr>
+          <w:ilvl w:val="1"/>
+          <w:numId w:val="11"/>
+        </w:numPr>
+        <w:spacing w:after="160" w:line="259" w:lineRule="auto"/>
+        <w:jc w:val="left"/>
+        <w:rPr>
+          <w:rFonts w:eastAsiaTheme="minorEastAsia" w:cstheme="minorBidi"/>
+          <w:sz w:val="32"/>
+          <w:szCs w:val="32"/>
+          <w:lang w:eastAsia="zh-CN"/>
+        </w:rPr>
+      </w:pPr>
+      <w:r>
+        <w:t>Обнаруживать и классифицировать сигналы светофоров в реальном времени независимо от условий освещения и направления движения поезда</w:t>
+      </w:r>
+      <w:r>
+        <w:t xml:space="preserve"> </w:t>
+      </w:r>
+    </w:p>
+    <w:p>
+      <w:pPr>
+        <w:pStyle w:val="a0"/>
+        <w:numPr>
+          <w:ilvl w:val="1"/>
+          <w:numId w:val="11"/>
+        </w:numPr>
+        <w:spacing w:after="160" w:line="259" w:lineRule="auto"/>
+        <w:jc w:val="left"/>
+        <w:rPr>
+          <w:rFonts w:eastAsiaTheme="minorEastAsia" w:cstheme="minorBidi"/>
+          <w:sz w:val="32"/>
+          <w:szCs w:val="32"/>
+          <w:lang w:eastAsia="zh-CN"/>
+        </w:rPr>
+      </w:pPr>
+      <w:r>
+        <w:t>Выдавать звуковые и визуальные предупреждения машинистам при обнаружении запрещающего сигнала, снижая вероятность ошибок восприятия</w:t>
+      </w:r>
+      <w:r>
+        <w:t xml:space="preserve"> </w:t>
+      </w:r>
+    </w:p>
+    <w:p>
+      <w:pPr>
+        <w:pStyle w:val="a0"/>
+        <w:numPr>
+          <w:ilvl w:val="1"/>
+          <w:numId w:val="11"/>
+        </w:numPr>
+        <w:spacing w:after="160" w:line="259" w:lineRule="auto"/>
+        <w:jc w:val="left"/>
+        <w:rPr>
+          <w:rFonts w:eastAsiaTheme="minorEastAsia" w:cstheme="minorBidi"/>
+          <w:sz w:val="32"/>
+          <w:szCs w:val="32"/>
+          <w:lang w:eastAsia="zh-CN"/>
+        </w:rPr>
+      </w:pPr>
+      <w:r>
+        <w:t>Контролировать внимание машинистов, анализируя их реакцию на сигналы светофоров и в случае отсутствия отклика отправлять экстренные уведомления в диспетчерский центр</w:t>
+      </w:r>
+      <w:r>
+        <w:t xml:space="preserve"> </w:t>
+      </w:r>
+    </w:p>
+    <w:p>
+      <w:pPr>
+        <w:pStyle w:val="a0"/>
+        <w:numPr>
+          <w:ilvl w:val="1"/>
+          <w:numId w:val="11"/>
+        </w:numPr>
+        <w:spacing w:after="160" w:line="259" w:lineRule="auto"/>
+        <w:jc w:val="left"/>
+        <w:rPr>
+          <w:rFonts w:eastAsiaTheme="minorEastAsia" w:cstheme="minorBidi"/>
+          <w:sz w:val="32"/>
+          <w:szCs w:val="32"/>
+          <w:lang w:eastAsia="zh-CN"/>
+        </w:rPr>
+      </w:pPr>
+      <w:r>
+        <w:t>Вести журнал событий с записью всех обнаруженных сигналов, реакций машинистов и условий восприятия (погодные условия, скорость движения)</w:t>
+      </w:r>
+      <w:r>
+        <w:t xml:space="preserve"> </w:t>
+      </w:r>
+    </w:p>
+    <w:p>
+      <w:pPr>
+        <w:pStyle w:val="a0"/>
+        <w:numPr>
+          <w:ilvl w:val="1"/>
+          <w:numId w:val="11"/>
+        </w:numPr>
+        <w:spacing w:after="160" w:line="259" w:lineRule="auto"/>
+        <w:jc w:val="left"/>
+        <w:rPr>
+          <w:rFonts w:eastAsiaTheme="minorEastAsia" w:cstheme="minorBidi"/>
+          <w:sz w:val="32"/>
+          <w:szCs w:val="32"/>
+          <w:lang w:eastAsia="zh-CN"/>
+        </w:rPr>
+      </w:pPr>
+      <w:r>
+        <w:t>Обеспечить техническую основу для внедрения автоматизированного управления поездами, что повысит безопасность перевозок и снизит влияние человеческого фактора</w:t>
+      </w:r>
+      <w:r>
+        <w:t xml:space="preserve"> </w:t>
+      </w:r>
+    </w:p>
+    <w:p>
+      <w:pPr>
+        <w:spacing w:after="160" w:line="259" w:lineRule="auto"/>
+        <w:jc w:val="left"/>
+        <w:rPr>
+          <w:rFonts w:eastAsiaTheme="minorEastAsia" w:cstheme="minorBidi"/>
+          <w:sz w:val="32"/>
+          <w:szCs w:val="32"/>
+          <w:lang w:eastAsia="zh-CN"/>
+        </w:rPr>
+      </w:pPr>
+      <w:r>
+        <w:t>Реализация данной системы позволит минимизировать риски аварийных ситуаций, повысить уровень безопасности на железнодорожных путях предприятия и создать условия для дальнейшей автоматизации управления подвижным составом</w:t>
+      </w:r>
+      <w:r>
+        <w:t>.</w:t>
+      </w:r>
+      <w:r>
+        <w:br w:type="page"/>
+      </w:r>
     </w:p>
     <w:p>
       <w:pPr>
         <w:pStyle w:val="1"/>
       </w:pPr>
-      <w:r>
+      <w:bookmarkStart w:id="22" w:name="_Toc192596651"/>
+      <w:r>
+        <w:lastRenderedPageBreak/>
         <w:t>Глоссарий</w:t>
       </w:r>
+      <w:bookmarkEnd w:id="22"/>
     </w:p>
     <w:p>
       <w:pPr>
@@ -6455,12 +7300,14 @@
           <w:lang w:eastAsia="zh-CN"/>
         </w:rPr>
       </w:pPr>
+      <w:proofErr w:type="spellStart"/>
       <w:r>
         <w:rPr>
           <w:lang w:eastAsia="zh-CN"/>
         </w:rPr>
         <w:t>Окомкование</w:t>
       </w:r>
+      <w:proofErr w:type="spellEnd"/>
       <w:r>
         <w:rPr>
           <w:lang w:eastAsia="zh-CN"/>
@@ -6521,6 +7368,7 @@
         </w:rPr>
         <w:t xml:space="preserve">Железорудный концентрат – обогащенная руда с высоким содержанием железа, используемая </w:t>
       </w:r>
+      <w:proofErr w:type="gramStart"/>
       <w:r>
         <w:rPr>
           <w:lang w:eastAsia="zh-CN"/>
@@ -6533,6 +7381,7 @@
         </w:rPr>
         <w:t xml:space="preserve"> производстве</w:t>
       </w:r>
+      <w:proofErr w:type="gramEnd"/>
       <w:r>
         <w:rPr>
           <w:lang w:eastAsia="zh-CN"/>
@@ -6561,7 +7410,21 @@
         <w:rPr>
           <w:lang w:eastAsia="zh-CN"/>
         </w:rPr>
-        <w:t>Окатыши – гранулированный железорудный материал, получаемый в результате окомкования и обжига, применяемый в доменном и прямом восстановлении стали.</w:t>
+        <w:t xml:space="preserve">Окатыши – гранулированный железорудный материал, получаемый в результате </w:t>
+      </w:r>
+      <w:proofErr w:type="spellStart"/>
+      <w:r>
+        <w:rPr>
+          <w:lang w:eastAsia="zh-CN"/>
+        </w:rPr>
+        <w:t>окомкования</w:t>
+      </w:r>
+      <w:proofErr w:type="spellEnd"/>
+      <w:r>
+        <w:rPr>
+          <w:lang w:eastAsia="zh-CN"/>
+        </w:rPr>
+        <w:t xml:space="preserve"> и обжига, применяемый в доменном и прямом восстановлении стали.</w:t>
       </w:r>
     </w:p>
     <w:sectPr>
@@ -6776,6 +7639,98 @@
     </w:lvl>
   </w:abstractNum>
   <w:abstractNum w:abstractNumId="2" w15:restartNumberingAfterBreak="0">
+    <w:nsid w:val="16695FD0"/>
+    <w:multiLevelType w:val="hybridMultilevel"/>
+    <w:tmpl w:val="E304B9BA"/>
+    <w:lvl w:ilvl="0" w:tplc="0419000F">
+      <w:start w:val="1"/>
+      <w:numFmt w:val="decimal"/>
+      <w:lvlText w:val="%1."/>
+      <w:lvlJc w:val="left"/>
+      <w:pPr>
+        <w:ind w:left="720" w:hanging="360"/>
+      </w:pPr>
+      <w:rPr>
+        <w:rFonts w:hint="default"/>
+      </w:rPr>
+    </w:lvl>
+    <w:lvl w:ilvl="1" w:tplc="04190001">
+      <w:start w:val="1"/>
+      <w:numFmt w:val="bullet"/>
+      <w:lvlText w:val=""/>
+      <w:lvlJc w:val="left"/>
+      <w:pPr>
+        <w:ind w:left="1440" w:hanging="360"/>
+      </w:pPr>
+      <w:rPr>
+        <w:rFonts w:ascii="Symbol" w:hAnsi="Symbol" w:hint="default"/>
+      </w:rPr>
+    </w:lvl>
+    <w:lvl w:ilvl="2" w:tplc="0419001B" w:tentative="1">
+      <w:start w:val="1"/>
+      <w:numFmt w:val="lowerRoman"/>
+      <w:lvlText w:val="%3."/>
+      <w:lvlJc w:val="right"/>
+      <w:pPr>
+        <w:ind w:left="2160" w:hanging="180"/>
+      </w:pPr>
+    </w:lvl>
+    <w:lvl w:ilvl="3" w:tplc="0419000F" w:tentative="1">
+      <w:start w:val="1"/>
+      <w:numFmt w:val="decimal"/>
+      <w:lvlText w:val="%4."/>
+      <w:lvlJc w:val="left"/>
+      <w:pPr>
+        <w:ind w:left="2880" w:hanging="360"/>
+      </w:pPr>
+    </w:lvl>
+    <w:lvl w:ilvl="4" w:tplc="04190019" w:tentative="1">
+      <w:start w:val="1"/>
+      <w:numFmt w:val="lowerLetter"/>
+      <w:lvlText w:val="%5."/>
+      <w:lvlJc w:val="left"/>
+      <w:pPr>
+        <w:ind w:left="3600" w:hanging="360"/>
+      </w:pPr>
+    </w:lvl>
+    <w:lvl w:ilvl="5" w:tplc="0419001B" w:tentative="1">
+      <w:start w:val="1"/>
+      <w:numFmt w:val="lowerRoman"/>
+      <w:lvlText w:val="%6."/>
+      <w:lvlJc w:val="right"/>
+      <w:pPr>
+        <w:ind w:left="4320" w:hanging="180"/>
+      </w:pPr>
+    </w:lvl>
+    <w:lvl w:ilvl="6" w:tplc="0419000F" w:tentative="1">
+      <w:start w:val="1"/>
+      <w:numFmt w:val="decimal"/>
+      <w:lvlText w:val="%7."/>
+      <w:lvlJc w:val="left"/>
+      <w:pPr>
+        <w:ind w:left="5040" w:hanging="360"/>
+      </w:pPr>
+    </w:lvl>
+    <w:lvl w:ilvl="7" w:tplc="04190019" w:tentative="1">
+      <w:start w:val="1"/>
+      <w:numFmt w:val="lowerLetter"/>
+      <w:lvlText w:val="%8."/>
+      <w:lvlJc w:val="left"/>
+      <w:pPr>
+        <w:ind w:left="5760" w:hanging="360"/>
+      </w:pPr>
+    </w:lvl>
+    <w:lvl w:ilvl="8" w:tplc="0419001B" w:tentative="1">
+      <w:start w:val="1"/>
+      <w:numFmt w:val="lowerRoman"/>
+      <w:lvlText w:val="%9."/>
+      <w:lvlJc w:val="right"/>
+      <w:pPr>
+        <w:ind w:left="6480" w:hanging="180"/>
+      </w:pPr>
+    </w:lvl>
+  </w:abstractNum>
+  <w:abstractNum w:abstractNumId="3" w15:restartNumberingAfterBreak="0">
     <w:nsid w:val="3C0961C5"/>
     <w:multiLevelType w:val="hybridMultilevel"/>
     <w:tmpl w:val="20560656"/>
@@ -6864,7 +7819,7 @@
       </w:pPr>
     </w:lvl>
   </w:abstractNum>
-  <w:abstractNum w:abstractNumId="3" w15:restartNumberingAfterBreak="0">
+  <w:abstractNum w:abstractNumId="4" w15:restartNumberingAfterBreak="0">
     <w:nsid w:val="3E1E4591"/>
     <w:multiLevelType w:val="hybridMultilevel"/>
     <w:tmpl w:val="3E1ABDD6"/>
@@ -6977,7 +7932,7 @@
       </w:rPr>
     </w:lvl>
   </w:abstractNum>
-  <w:abstractNum w:abstractNumId="4" w15:restartNumberingAfterBreak="0">
+  <w:abstractNum w:abstractNumId="5" w15:restartNumberingAfterBreak="0">
     <w:nsid w:val="45261518"/>
     <w:multiLevelType w:val="hybridMultilevel"/>
     <w:tmpl w:val="FBEA0124"/>
@@ -7089,7 +8044,7 @@
       </w:rPr>
     </w:lvl>
   </w:abstractNum>
-  <w:abstractNum w:abstractNumId="5" w15:restartNumberingAfterBreak="0">
+  <w:abstractNum w:abstractNumId="6" w15:restartNumberingAfterBreak="0">
     <w:nsid w:val="564F69F9"/>
     <w:multiLevelType w:val="hybridMultilevel"/>
     <w:tmpl w:val="A5FC4D56"/>
@@ -7201,7 +8156,7 @@
       </w:rPr>
     </w:lvl>
   </w:abstractNum>
-  <w:abstractNum w:abstractNumId="6" w15:restartNumberingAfterBreak="0">
+  <w:abstractNum w:abstractNumId="7" w15:restartNumberingAfterBreak="0">
     <w:nsid w:val="5C27008C"/>
     <w:multiLevelType w:val="hybridMultilevel"/>
     <w:tmpl w:val="4B880A38"/>
@@ -7293,7 +8248,7 @@
       </w:pPr>
     </w:lvl>
   </w:abstractNum>
-  <w:abstractNum w:abstractNumId="7" w15:restartNumberingAfterBreak="0">
+  <w:abstractNum w:abstractNumId="8" w15:restartNumberingAfterBreak="0">
     <w:nsid w:val="60532340"/>
     <w:multiLevelType w:val="multilevel"/>
     <w:tmpl w:val="39EEC3C8"/>
@@ -7386,30 +8341,33 @@
     <w:abstractNumId w:val="0"/>
   </w:num>
   <w:num w:numId="2">
-    <w:abstractNumId w:val="7"/>
+    <w:abstractNumId w:val="8"/>
   </w:num>
   <w:num w:numId="3">
-    <w:abstractNumId w:val="7"/>
+    <w:abstractNumId w:val="8"/>
   </w:num>
   <w:num w:numId="4">
-    <w:abstractNumId w:val="7"/>
+    <w:abstractNumId w:val="8"/>
   </w:num>
   <w:num w:numId="5">
-    <w:abstractNumId w:val="4"/>
+    <w:abstractNumId w:val="5"/>
   </w:num>
   <w:num w:numId="6">
-    <w:abstractNumId w:val="5"/>
+    <w:abstractNumId w:val="6"/>
   </w:num>
   <w:num w:numId="7">
     <w:abstractNumId w:val="1"/>
   </w:num>
   <w:num w:numId="8">
+    <w:abstractNumId w:val="4"/>
+  </w:num>
+  <w:num w:numId="9">
+    <w:abstractNumId w:val="7"/>
+  </w:num>
+  <w:num w:numId="10">
     <w:abstractNumId w:val="3"/>
   </w:num>
-  <w:num w:numId="9">
-    <w:abstractNumId w:val="6"/>
-  </w:num>
-  <w:num w:numId="10">
+  <w:num w:numId="11">
     <w:abstractNumId w:val="2"/>
   </w:num>
 </w:numbering>

</xml_diff>